<commit_message>
Include result of the first review
</commit_message>
<xml_diff>
--- a/Documents/03_FunctionalSafetyConcept_LaneAssistance.docx
+++ b/Documents/03_FunctionalSafetyConcept_LaneAssistance.docx
@@ -48,7 +48,7 @@
                   </pic:nvPicPr>
                   <pic:blipFill>
                     <a:blip r:embed="rId2"/>
-                    <a:srcRect l="24001" t="0" r="25598" b="0"/>
+                    <a:srcRect l="24007" t="0" r="25609" b="0"/>
                     <a:stretch>
                       <a:fillRect/>
                     </a:stretch>
@@ -402,7 +402,7 @@
         <w:tblStyle w:val="Table1"/>
         <w:tblW w:w="9630" w:type="dxa"/>
         <w:jc w:val="left"/>
-        <w:tblInd w:w="-115" w:type="dxa"/>
+        <w:tblInd w:w="-130" w:type="dxa"/>
         <w:tblBorders>
           <w:top w:val="single" w:sz="4" w:space="0" w:color="000001"/>
           <w:left w:val="single" w:sz="4" w:space="0" w:color="000001"/>
@@ -413,7 +413,7 @@
         </w:tblBorders>
         <w:tblCellMar>
           <w:top w:w="0" w:type="dxa"/>
-          <w:left w:w="108" w:type="dxa"/>
+          <w:left w:w="93" w:type="dxa"/>
           <w:bottom w:w="0" w:type="dxa"/>
           <w:right w:w="108" w:type="dxa"/>
         </w:tblCellMar>
@@ -440,7 +440,7 @@
             </w:tcBorders>
             <w:shd w:fill="auto" w:val="clear"/>
             <w:tcMar>
-              <w:left w:w="108" w:type="dxa"/>
+              <w:left w:w="93" w:type="dxa"/>
             </w:tcMar>
           </w:tcPr>
           <w:p>
@@ -480,7 +480,7 @@
             </w:tcBorders>
             <w:shd w:fill="auto" w:val="clear"/>
             <w:tcMar>
-              <w:left w:w="108" w:type="dxa"/>
+              <w:left w:w="93" w:type="dxa"/>
             </w:tcMar>
           </w:tcPr>
           <w:p>
@@ -520,7 +520,7 @@
             </w:tcBorders>
             <w:shd w:fill="auto" w:val="clear"/>
             <w:tcMar>
-              <w:left w:w="108" w:type="dxa"/>
+              <w:left w:w="93" w:type="dxa"/>
             </w:tcMar>
           </w:tcPr>
           <w:p>
@@ -560,7 +560,7 @@
             </w:tcBorders>
             <w:shd w:fill="auto" w:val="clear"/>
             <w:tcMar>
-              <w:left w:w="108" w:type="dxa"/>
+              <w:left w:w="93" w:type="dxa"/>
             </w:tcMar>
           </w:tcPr>
           <w:p>
@@ -603,7 +603,7 @@
             </w:tcBorders>
             <w:shd w:fill="auto" w:val="clear"/>
             <w:tcMar>
-              <w:left w:w="108" w:type="dxa"/>
+              <w:left w:w="93" w:type="dxa"/>
             </w:tcMar>
           </w:tcPr>
           <w:p>
@@ -640,7 +640,7 @@
             </w:tcBorders>
             <w:shd w:fill="auto" w:val="clear"/>
             <w:tcMar>
-              <w:left w:w="108" w:type="dxa"/>
+              <w:left w:w="93" w:type="dxa"/>
             </w:tcMar>
           </w:tcPr>
           <w:p>
@@ -677,7 +677,7 @@
             </w:tcBorders>
             <w:shd w:fill="auto" w:val="clear"/>
             <w:tcMar>
-              <w:left w:w="108" w:type="dxa"/>
+              <w:left w:w="93" w:type="dxa"/>
             </w:tcMar>
           </w:tcPr>
           <w:p>
@@ -714,7 +714,7 @@
             </w:tcBorders>
             <w:shd w:fill="auto" w:val="clear"/>
             <w:tcMar>
-              <w:left w:w="108" w:type="dxa"/>
+              <w:left w:w="93" w:type="dxa"/>
             </w:tcMar>
           </w:tcPr>
           <w:p>
@@ -754,7 +754,7 @@
             </w:tcBorders>
             <w:shd w:fill="auto" w:val="clear"/>
             <w:tcMar>
-              <w:left w:w="108" w:type="dxa"/>
+              <w:left w:w="93" w:type="dxa"/>
             </w:tcMar>
           </w:tcPr>
           <w:p>
@@ -774,6 +774,7 @@
                 <w:sz w:val="22"/>
                 <w:szCs w:val="22"/>
               </w:rPr>
+              <w:t>2018-06-21</w:t>
             </w:r>
           </w:p>
         </w:tc>
@@ -790,7 +791,7 @@
             </w:tcBorders>
             <w:shd w:fill="auto" w:val="clear"/>
             <w:tcMar>
-              <w:left w:w="108" w:type="dxa"/>
+              <w:left w:w="93" w:type="dxa"/>
             </w:tcMar>
           </w:tcPr>
           <w:p>
@@ -810,6 +811,7 @@
                 <w:sz w:val="22"/>
                 <w:szCs w:val="22"/>
               </w:rPr>
+              <w:t>1.1</w:t>
             </w:r>
           </w:p>
         </w:tc>
@@ -826,7 +828,7 @@
             </w:tcBorders>
             <w:shd w:fill="auto" w:val="clear"/>
             <w:tcMar>
-              <w:left w:w="108" w:type="dxa"/>
+              <w:left w:w="93" w:type="dxa"/>
             </w:tcMar>
           </w:tcPr>
           <w:p>
@@ -846,6 +848,7 @@
                 <w:sz w:val="22"/>
                 <w:szCs w:val="22"/>
               </w:rPr>
+              <w:t>H. Kube</w:t>
             </w:r>
           </w:p>
         </w:tc>
@@ -862,7 +865,7 @@
             </w:tcBorders>
             <w:shd w:fill="auto" w:val="clear"/>
             <w:tcMar>
-              <w:left w:w="108" w:type="dxa"/>
+              <w:left w:w="93" w:type="dxa"/>
             </w:tcMar>
           </w:tcPr>
           <w:p>
@@ -882,6 +885,15 @@
                 <w:sz w:val="22"/>
                 <w:szCs w:val="22"/>
               </w:rPr>
+              <w:t>Include</w:t>
+            </w:r>
+            <w:r>
+              <w:rPr>
+                <w:rFonts w:eastAsia="Calibri" w:cs="Calibri" w:ascii="Calibri" w:hAnsi="Calibri"/>
+                <w:sz w:val="22"/>
+                <w:szCs w:val="22"/>
+              </w:rPr>
+              <w:t xml:space="preserve"> results of review: Change the safe state of LDW and LKA to set the the torque to 0 instead of switching off the system</w:t>
             </w:r>
           </w:p>
         </w:tc>
@@ -901,7 +913,7 @@
             </w:tcBorders>
             <w:shd w:fill="auto" w:val="clear"/>
             <w:tcMar>
-              <w:left w:w="108" w:type="dxa"/>
+              <w:left w:w="93" w:type="dxa"/>
             </w:tcMar>
           </w:tcPr>
           <w:p>
@@ -937,7 +949,7 @@
             </w:tcBorders>
             <w:shd w:fill="auto" w:val="clear"/>
             <w:tcMar>
-              <w:left w:w="108" w:type="dxa"/>
+              <w:left w:w="93" w:type="dxa"/>
             </w:tcMar>
           </w:tcPr>
           <w:p>
@@ -973,7 +985,7 @@
             </w:tcBorders>
             <w:shd w:fill="auto" w:val="clear"/>
             <w:tcMar>
-              <w:left w:w="108" w:type="dxa"/>
+              <w:left w:w="93" w:type="dxa"/>
             </w:tcMar>
           </w:tcPr>
           <w:p>
@@ -1009,7 +1021,7 @@
             </w:tcBorders>
             <w:shd w:fill="auto" w:val="clear"/>
             <w:tcMar>
-              <w:left w:w="108" w:type="dxa"/>
+              <w:left w:w="93" w:type="dxa"/>
             </w:tcMar>
           </w:tcPr>
           <w:p>
@@ -1048,7 +1060,7 @@
             </w:tcBorders>
             <w:shd w:fill="auto" w:val="clear"/>
             <w:tcMar>
-              <w:left w:w="108" w:type="dxa"/>
+              <w:left w:w="93" w:type="dxa"/>
             </w:tcMar>
           </w:tcPr>
           <w:p>
@@ -1084,7 +1096,7 @@
             </w:tcBorders>
             <w:shd w:fill="auto" w:val="clear"/>
             <w:tcMar>
-              <w:left w:w="108" w:type="dxa"/>
+              <w:left w:w="93" w:type="dxa"/>
             </w:tcMar>
           </w:tcPr>
           <w:p>
@@ -1120,7 +1132,7 @@
             </w:tcBorders>
             <w:shd w:fill="auto" w:val="clear"/>
             <w:tcMar>
-              <w:left w:w="108" w:type="dxa"/>
+              <w:left w:w="93" w:type="dxa"/>
             </w:tcMar>
           </w:tcPr>
           <w:p>
@@ -1156,7 +1168,7 @@
             </w:tcBorders>
             <w:shd w:fill="auto" w:val="clear"/>
             <w:tcMar>
-              <w:left w:w="108" w:type="dxa"/>
+              <w:left w:w="93" w:type="dxa"/>
             </w:tcMar>
           </w:tcPr>
           <w:p>
@@ -1195,7 +1207,7 @@
             </w:tcBorders>
             <w:shd w:fill="auto" w:val="clear"/>
             <w:tcMar>
-              <w:left w:w="108" w:type="dxa"/>
+              <w:left w:w="93" w:type="dxa"/>
             </w:tcMar>
           </w:tcPr>
           <w:p>
@@ -1231,7 +1243,7 @@
             </w:tcBorders>
             <w:shd w:fill="auto" w:val="clear"/>
             <w:tcMar>
-              <w:left w:w="108" w:type="dxa"/>
+              <w:left w:w="93" w:type="dxa"/>
             </w:tcMar>
           </w:tcPr>
           <w:p>
@@ -1270,7 +1282,7 @@
             </w:tcBorders>
             <w:shd w:fill="auto" w:val="clear"/>
             <w:tcMar>
-              <w:left w:w="108" w:type="dxa"/>
+              <w:left w:w="93" w:type="dxa"/>
             </w:tcMar>
           </w:tcPr>
           <w:p>
@@ -1306,7 +1318,7 @@
             </w:tcBorders>
             <w:shd w:fill="auto" w:val="clear"/>
             <w:tcMar>
-              <w:left w:w="108" w:type="dxa"/>
+              <w:left w:w="93" w:type="dxa"/>
             </w:tcMar>
           </w:tcPr>
           <w:p>
@@ -1336,11 +1348,7 @@
         <w:pStyle w:val="Berschrift1"/>
         <w:widowControl w:val="false"/>
         <w:spacing w:lineRule="auto" w:line="240" w:before="480" w:after="180"/>
-        <w:rPr>
-          <w:b/>
-          <w:b/>
-          <w:color w:val="B7B7B7"/>
-        </w:rPr>
+        <w:rPr/>
       </w:pPr>
       <w:bookmarkStart w:id="13" w:name="_ktt3lgighckp"/>
       <w:bookmarkEnd w:id="13"/>
@@ -1381,6 +1389,7 @@
               <w:rPr>
                 <w:webHidden/>
                 <w:rStyle w:val="Verzeichnissprung"/>
+                <w:vanish w:val="false"/>
                 <w:color w:val="1155CC"/>
                 <w:u w:val="single"/>
               </w:rPr>
@@ -1403,6 +1412,7 @@
               <w:rPr>
                 <w:webHidden/>
                 <w:rStyle w:val="Verzeichnissprung"/>
+                <w:vanish w:val="false"/>
                 <w:color w:val="1155CC"/>
                 <w:u w:val="single"/>
               </w:rPr>
@@ -1425,6 +1435,7 @@
               <w:rPr>
                 <w:webHidden/>
                 <w:rStyle w:val="Verzeichnissprung"/>
+                <w:vanish w:val="false"/>
                 <w:color w:val="1155CC"/>
                 <w:u w:val="single"/>
               </w:rPr>
@@ -1447,6 +1458,7 @@
               <w:rPr>
                 <w:webHidden/>
                 <w:rStyle w:val="Verzeichnissprung"/>
+                <w:vanish w:val="false"/>
                 <w:color w:val="1155CC"/>
                 <w:u w:val="single"/>
               </w:rPr>
@@ -1469,6 +1481,7 @@
               <w:rPr>
                 <w:webHidden/>
                 <w:rStyle w:val="Verzeichnissprung"/>
+                <w:vanish w:val="false"/>
                 <w:color w:val="1155CC"/>
                 <w:u w:val="single"/>
               </w:rPr>
@@ -1491,6 +1504,7 @@
               <w:rPr>
                 <w:webHidden/>
                 <w:rStyle w:val="Verzeichnissprung"/>
+                <w:vanish w:val="false"/>
                 <w:color w:val="1155CC"/>
                 <w:u w:val="single"/>
               </w:rPr>
@@ -1513,6 +1527,7 @@
               <w:rPr>
                 <w:webHidden/>
                 <w:rStyle w:val="Verzeichnissprung"/>
+                <w:vanish w:val="false"/>
                 <w:color w:val="1155CC"/>
                 <w:u w:val="single"/>
               </w:rPr>
@@ -1535,6 +1550,7 @@
               <w:rPr>
                 <w:webHidden/>
                 <w:rStyle w:val="Verzeichnissprung"/>
+                <w:vanish w:val="false"/>
                 <w:color w:val="1155CC"/>
                 <w:u w:val="single"/>
               </w:rPr>
@@ -1557,6 +1573,7 @@
               <w:rPr>
                 <w:webHidden/>
                 <w:rStyle w:val="Verzeichnissprung"/>
+                <w:vanish w:val="false"/>
                 <w:color w:val="1155CC"/>
                 <w:u w:val="single"/>
               </w:rPr>
@@ -1579,6 +1596,7 @@
               <w:rPr>
                 <w:webHidden/>
                 <w:rStyle w:val="Verzeichnissprung"/>
+                <w:vanish w:val="false"/>
                 <w:color w:val="1155CC"/>
                 <w:u w:val="single"/>
               </w:rPr>
@@ -1601,6 +1619,7 @@
               <w:rPr>
                 <w:webHidden/>
                 <w:rStyle w:val="Verzeichnissprung"/>
+                <w:vanish w:val="false"/>
                 <w:color w:val="1155CC"/>
                 <w:u w:val="single"/>
               </w:rPr>
@@ -1623,6 +1642,7 @@
               <w:rPr>
                 <w:webHidden/>
                 <w:rStyle w:val="Verzeichnissprung"/>
+                <w:vanish w:val="false"/>
                 <w:color w:val="1155CC"/>
                 <w:u w:val="single"/>
               </w:rPr>
@@ -1642,6 +1662,7 @@
               <w:rPr>
                 <w:webHidden/>
                 <w:rStyle w:val="Verzeichnissprung"/>
+                <w:vanish w:val="false"/>
                 <w:color w:val="1155CC"/>
                 <w:u w:val="single"/>
               </w:rPr>
@@ -1700,7 +1721,7 @@
         <w:rPr>
           <w:b w:val="false"/>
           <w:bCs w:val="false"/>
-          <w:color w:val="auto"/>
+          <w:color w:val="00000A"/>
         </w:rPr>
         <w:t>The purpose of the functional safety concept is to refine safety goals in functional safety requirements and then allocate these requirements to sub-systems in the high-level architecture.</w:t>
       </w:r>
@@ -1713,14 +1734,14 @@
           <w:b w:val="false"/>
           <w:b w:val="false"/>
           <w:bCs w:val="false"/>
-          <w:color w:val="auto"/>
+          <w:color w:val="00000A"/>
         </w:rPr>
       </w:pPr>
       <w:r>
         <w:rPr>
           <w:b w:val="false"/>
           <w:bCs w:val="false"/>
-          <w:color w:val="auto"/>
+          <w:color w:val="00000A"/>
         </w:rPr>
       </w:r>
     </w:p>
@@ -1761,7 +1782,10 @@
         </w:rPr>
       </w:pPr>
       <w:r>
-        <w:rPr/>
+        <w:rPr>
+          <w:b/>
+          <w:color w:val="B7B7B7"/>
+        </w:rPr>
       </w:r>
     </w:p>
     <w:tbl>
@@ -1769,7 +1793,7 @@
         <w:tblStyle w:val="Table2"/>
         <w:tblW w:w="9360" w:type="dxa"/>
         <w:jc w:val="left"/>
-        <w:tblInd w:w="-17" w:type="dxa"/>
+        <w:tblInd w:w="-46" w:type="dxa"/>
         <w:tblBorders>
           <w:top w:val="single" w:sz="8" w:space="0" w:color="000001"/>
           <w:left w:val="single" w:sz="8" w:space="0" w:color="000001"/>
@@ -1780,7 +1804,7 @@
         </w:tblBorders>
         <w:tblCellMar>
           <w:top w:w="100" w:type="dxa"/>
-          <w:left w:w="90" w:type="dxa"/>
+          <w:left w:w="60" w:type="dxa"/>
           <w:bottom w:w="100" w:type="dxa"/>
           <w:right w:w="100" w:type="dxa"/>
         </w:tblCellMar>
@@ -1805,7 +1829,7 @@
             </w:tcBorders>
             <w:shd w:fill="B7B7B7"/>
             <w:tcMar>
-              <w:left w:w="90" w:type="dxa"/>
+              <w:left w:w="60" w:type="dxa"/>
             </w:tcMar>
           </w:tcPr>
           <w:p>
@@ -1814,7 +1838,6 @@
               <w:keepNext/>
               <w:keepLines w:val="false"/>
               <w:widowControl w:val="false"/>
-              <w:pBdr/>
               <w:shd w:val="clear" w:fill="auto"/>
               <w:spacing w:lineRule="auto" w:line="240" w:before="0" w:after="0"/>
               <w:ind w:left="0" w:right="0" w:hanging="0"/>
@@ -1845,7 +1868,7 @@
             </w:tcBorders>
             <w:shd w:fill="B7B7B7"/>
             <w:tcMar>
-              <w:left w:w="90" w:type="dxa"/>
+              <w:left w:w="60" w:type="dxa"/>
             </w:tcMar>
           </w:tcPr>
           <w:p>
@@ -1854,7 +1877,6 @@
               <w:keepNext/>
               <w:keepLines w:val="false"/>
               <w:widowControl w:val="false"/>
-              <w:pBdr/>
               <w:shd w:val="clear" w:fill="auto"/>
               <w:spacing w:lineRule="auto" w:line="240" w:before="0" w:after="0"/>
               <w:ind w:left="0" w:right="0" w:hanging="0"/>
@@ -1888,7 +1910,7 @@
             </w:tcBorders>
             <w:shd w:fill="auto" w:val="clear"/>
             <w:tcMar>
-              <w:left w:w="90" w:type="dxa"/>
+              <w:left w:w="60" w:type="dxa"/>
             </w:tcMar>
           </w:tcPr>
           <w:p>
@@ -1897,7 +1919,6 @@
               <w:keepNext/>
               <w:keepLines w:val="false"/>
               <w:widowControl w:val="false"/>
-              <w:pBdr/>
               <w:shd w:val="clear" w:fill="auto"/>
               <w:spacing w:lineRule="auto" w:line="240" w:before="0" w:after="0"/>
               <w:ind w:left="0" w:right="0" w:hanging="0"/>
@@ -1923,7 +1944,7 @@
             </w:tcBorders>
             <w:shd w:fill="auto" w:val="clear"/>
             <w:tcMar>
-              <w:left w:w="90" w:type="dxa"/>
+              <w:left w:w="60" w:type="dxa"/>
             </w:tcMar>
           </w:tcPr>
           <w:p>
@@ -1932,7 +1953,6 @@
               <w:keepNext/>
               <w:keepLines w:val="false"/>
               <w:widowControl w:val="false"/>
-              <w:pBdr/>
               <w:shd w:val="clear" w:fill="auto"/>
               <w:spacing w:lineRule="auto" w:line="240" w:before="0" w:after="0"/>
               <w:ind w:left="0" w:right="0" w:hanging="0"/>
@@ -1961,7 +1981,7 @@
             </w:tcBorders>
             <w:shd w:fill="auto" w:val="clear"/>
             <w:tcMar>
-              <w:left w:w="90" w:type="dxa"/>
+              <w:left w:w="60" w:type="dxa"/>
             </w:tcMar>
           </w:tcPr>
           <w:p>
@@ -1990,7 +2010,7 @@
             </w:tcBorders>
             <w:shd w:fill="auto" w:val="clear"/>
             <w:tcMar>
-              <w:left w:w="90" w:type="dxa"/>
+              <w:left w:w="60" w:type="dxa"/>
             </w:tcMar>
           </w:tcPr>
           <w:p>
@@ -1999,7 +2019,6 @@
               <w:keepNext/>
               <w:keepLines w:val="false"/>
               <w:widowControl w:val="false"/>
-              <w:pBdr/>
               <w:shd w:val="clear" w:fill="auto"/>
               <w:spacing w:lineRule="auto" w:line="240" w:before="0" w:after="0"/>
               <w:ind w:left="0" w:right="0" w:hanging="0"/>
@@ -2019,15 +2038,16 @@
           <w:tcPr>
             <w:tcW w:w="2055" w:type="dxa"/>
             <w:tcBorders>
-              <w:left w:val="single" w:sz="8" w:space="0" w:color="000001"/>
-              <w:bottom w:val="single" w:sz="8" w:space="0" w:color="000001"/>
-              <w:right w:val="single" w:sz="8" w:space="0" w:color="000001"/>
-              <w:insideH w:val="single" w:sz="8" w:space="0" w:color="000001"/>
-              <w:insideV w:val="single" w:sz="8" w:space="0" w:color="000001"/>
-            </w:tcBorders>
-            <w:shd w:fill="auto" w:val="clear"/>
-            <w:tcMar>
-              <w:left w:w="90" w:type="dxa"/>
+              <w:top w:val="single" w:sz="8" w:space="0" w:color="000001"/>
+              <w:left w:val="single" w:sz="8" w:space="0" w:color="000001"/>
+              <w:bottom w:val="single" w:sz="8" w:space="0" w:color="000001"/>
+              <w:right w:val="single" w:sz="8" w:space="0" w:color="000001"/>
+              <w:insideH w:val="single" w:sz="8" w:space="0" w:color="000001"/>
+              <w:insideV w:val="single" w:sz="8" w:space="0" w:color="000001"/>
+            </w:tcBorders>
+            <w:shd w:fill="auto" w:val="clear"/>
+            <w:tcMar>
+              <w:left w:w="60" w:type="dxa"/>
             </w:tcMar>
           </w:tcPr>
           <w:p>
@@ -2047,15 +2067,16 @@
           <w:tcPr>
             <w:tcW w:w="7304" w:type="dxa"/>
             <w:tcBorders>
-              <w:left w:val="single" w:sz="8" w:space="0" w:color="000001"/>
-              <w:bottom w:val="single" w:sz="8" w:space="0" w:color="000001"/>
-              <w:right w:val="single" w:sz="8" w:space="0" w:color="000001"/>
-              <w:insideH w:val="single" w:sz="8" w:space="0" w:color="000001"/>
-              <w:insideV w:val="single" w:sz="8" w:space="0" w:color="000001"/>
-            </w:tcBorders>
-            <w:shd w:fill="auto" w:val="clear"/>
-            <w:tcMar>
-              <w:left w:w="90" w:type="dxa"/>
+              <w:top w:val="single" w:sz="8" w:space="0" w:color="000001"/>
+              <w:left w:val="single" w:sz="8" w:space="0" w:color="000001"/>
+              <w:bottom w:val="single" w:sz="8" w:space="0" w:color="000001"/>
+              <w:right w:val="single" w:sz="8" w:space="0" w:color="000001"/>
+              <w:insideH w:val="single" w:sz="8" w:space="0" w:color="000001"/>
+              <w:insideV w:val="single" w:sz="8" w:space="0" w:color="000001"/>
+            </w:tcBorders>
+            <w:shd w:fill="auto" w:val="clear"/>
+            <w:tcMar>
+              <w:left w:w="60" w:type="dxa"/>
             </w:tcMar>
           </w:tcPr>
           <w:p>
@@ -2064,7 +2085,6 @@
               <w:keepNext/>
               <w:keepLines w:val="false"/>
               <w:widowControl w:val="false"/>
-              <w:pBdr/>
               <w:shd w:val="clear" w:fill="auto"/>
               <w:spacing w:lineRule="auto" w:line="240" w:before="0" w:after="0"/>
               <w:ind w:left="0" w:right="0" w:hanging="0"/>
@@ -2084,15 +2104,16 @@
           <w:tcPr>
             <w:tcW w:w="2055" w:type="dxa"/>
             <w:tcBorders>
-              <w:left w:val="single" w:sz="8" w:space="0" w:color="000001"/>
-              <w:bottom w:val="single" w:sz="8" w:space="0" w:color="000001"/>
-              <w:right w:val="single" w:sz="8" w:space="0" w:color="000001"/>
-              <w:insideH w:val="single" w:sz="8" w:space="0" w:color="000001"/>
-              <w:insideV w:val="single" w:sz="8" w:space="0" w:color="000001"/>
-            </w:tcBorders>
-            <w:shd w:fill="auto" w:val="clear"/>
-            <w:tcMar>
-              <w:left w:w="90" w:type="dxa"/>
+              <w:top w:val="single" w:sz="8" w:space="0" w:color="000001"/>
+              <w:left w:val="single" w:sz="8" w:space="0" w:color="000001"/>
+              <w:bottom w:val="single" w:sz="8" w:space="0" w:color="000001"/>
+              <w:right w:val="single" w:sz="8" w:space="0" w:color="000001"/>
+              <w:insideH w:val="single" w:sz="8" w:space="0" w:color="000001"/>
+              <w:insideV w:val="single" w:sz="8" w:space="0" w:color="000001"/>
+            </w:tcBorders>
+            <w:shd w:fill="auto" w:val="clear"/>
+            <w:tcMar>
+              <w:left w:w="60" w:type="dxa"/>
             </w:tcMar>
           </w:tcPr>
           <w:p>
@@ -2112,15 +2133,16 @@
           <w:tcPr>
             <w:tcW w:w="7304" w:type="dxa"/>
             <w:tcBorders>
-              <w:left w:val="single" w:sz="8" w:space="0" w:color="000001"/>
-              <w:bottom w:val="single" w:sz="8" w:space="0" w:color="000001"/>
-              <w:right w:val="single" w:sz="8" w:space="0" w:color="000001"/>
-              <w:insideH w:val="single" w:sz="8" w:space="0" w:color="000001"/>
-              <w:insideV w:val="single" w:sz="8" w:space="0" w:color="000001"/>
-            </w:tcBorders>
-            <w:shd w:fill="auto" w:val="clear"/>
-            <w:tcMar>
-              <w:left w:w="90" w:type="dxa"/>
+              <w:top w:val="single" w:sz="8" w:space="0" w:color="000001"/>
+              <w:left w:val="single" w:sz="8" w:space="0" w:color="000001"/>
+              <w:bottom w:val="single" w:sz="8" w:space="0" w:color="000001"/>
+              <w:right w:val="single" w:sz="8" w:space="0" w:color="000001"/>
+              <w:insideH w:val="single" w:sz="8" w:space="0" w:color="000001"/>
+              <w:insideV w:val="single" w:sz="8" w:space="0" w:color="000001"/>
+            </w:tcBorders>
+            <w:shd w:fill="auto" w:val="clear"/>
+            <w:tcMar>
+              <w:left w:w="60" w:type="dxa"/>
             </w:tcMar>
           </w:tcPr>
           <w:p>
@@ -2129,7 +2151,6 @@
               <w:keepNext/>
               <w:keepLines w:val="false"/>
               <w:widowControl w:val="false"/>
-              <w:pBdr/>
               <w:shd w:val="clear" w:fill="auto"/>
               <w:spacing w:lineRule="auto" w:line="240" w:before="0" w:after="0"/>
               <w:ind w:left="0" w:right="0" w:hanging="0"/>
@@ -2187,7 +2208,7 @@
         <w:rPr>
           <w:b w:val="false"/>
           <w:bCs w:val="false"/>
-          <w:color w:val="auto"/>
+          <w:color w:val="00000A"/>
         </w:rPr>
         <w:t>The figure below describes the Lane Assistance item architecture.</w:t>
       </w:r>
@@ -2247,11 +2268,15 @@
           <w:b w:val="false"/>
           <w:b w:val="false"/>
           <w:bCs w:val="false"/>
-          <w:color w:val="auto"/>
+          <w:color w:val="00000A"/>
         </w:rPr>
       </w:pPr>
       <w:r>
-        <w:rPr/>
+        <w:rPr>
+          <w:b w:val="false"/>
+          <w:bCs w:val="false"/>
+          <w:color w:val="00000A"/>
+        </w:rPr>
       </w:r>
     </w:p>
     <w:p>
@@ -2276,7 +2301,10 @@
         </w:rPr>
       </w:pPr>
       <w:r>
-        <w:rPr/>
+        <w:rPr>
+          <w:b/>
+          <w:color w:val="B7B7B7"/>
+        </w:rPr>
       </w:r>
     </w:p>
     <w:tbl>
@@ -2284,7 +2312,7 @@
         <w:tblStyle w:val="Table3"/>
         <w:tblW w:w="9360" w:type="dxa"/>
         <w:jc w:val="left"/>
-        <w:tblInd w:w="-17" w:type="dxa"/>
+        <w:tblInd w:w="-46" w:type="dxa"/>
         <w:tblBorders>
           <w:top w:val="single" w:sz="8" w:space="0" w:color="000001"/>
           <w:left w:val="single" w:sz="8" w:space="0" w:color="000001"/>
@@ -2295,7 +2323,7 @@
         </w:tblBorders>
         <w:tblCellMar>
           <w:top w:w="100" w:type="dxa"/>
-          <w:left w:w="90" w:type="dxa"/>
+          <w:left w:w="60" w:type="dxa"/>
           <w:bottom w:w="100" w:type="dxa"/>
           <w:right w:w="100" w:type="dxa"/>
         </w:tblCellMar>
@@ -2320,7 +2348,7 @@
             </w:tcBorders>
             <w:shd w:fill="B7B7B7"/>
             <w:tcMar>
-              <w:left w:w="90" w:type="dxa"/>
+              <w:left w:w="60" w:type="dxa"/>
             </w:tcMar>
           </w:tcPr>
           <w:p>
@@ -2329,7 +2357,6 @@
               <w:keepNext/>
               <w:keepLines w:val="false"/>
               <w:widowControl w:val="false"/>
-              <w:pBdr/>
               <w:shd w:val="clear" w:fill="auto"/>
               <w:spacing w:lineRule="auto" w:line="240" w:before="0" w:after="0"/>
               <w:ind w:left="0" w:right="0" w:hanging="0"/>
@@ -2360,7 +2387,7 @@
             </w:tcBorders>
             <w:shd w:fill="B7B7B7"/>
             <w:tcMar>
-              <w:left w:w="90" w:type="dxa"/>
+              <w:left w:w="60" w:type="dxa"/>
             </w:tcMar>
           </w:tcPr>
           <w:p>
@@ -2369,7 +2396,6 @@
               <w:keepNext/>
               <w:keepLines w:val="false"/>
               <w:widowControl w:val="false"/>
-              <w:pBdr/>
               <w:shd w:val="clear" w:fill="auto"/>
               <w:spacing w:lineRule="auto" w:line="240" w:before="0" w:after="0"/>
               <w:ind w:left="0" w:right="0" w:hanging="0"/>
@@ -2403,7 +2429,7 @@
             </w:tcBorders>
             <w:shd w:fill="auto" w:val="clear"/>
             <w:tcMar>
-              <w:left w:w="90" w:type="dxa"/>
+              <w:left w:w="60" w:type="dxa"/>
             </w:tcMar>
           </w:tcPr>
           <w:p>
@@ -2412,7 +2438,6 @@
               <w:keepNext/>
               <w:keepLines w:val="false"/>
               <w:widowControl w:val="false"/>
-              <w:pBdr/>
               <w:shd w:val="clear" w:fill="auto"/>
               <w:spacing w:lineRule="auto" w:line="240" w:before="0" w:after="0"/>
               <w:ind w:left="0" w:right="0" w:hanging="0"/>
@@ -2438,7 +2463,7 @@
             </w:tcBorders>
             <w:shd w:fill="auto" w:val="clear"/>
             <w:tcMar>
-              <w:left w:w="90" w:type="dxa"/>
+              <w:left w:w="60" w:type="dxa"/>
             </w:tcMar>
           </w:tcPr>
           <w:p>
@@ -2447,7 +2472,6 @@
               <w:keepNext/>
               <w:keepLines w:val="false"/>
               <w:widowControl w:val="false"/>
-              <w:pBdr/>
               <w:shd w:val="clear" w:fill="auto"/>
               <w:spacing w:lineRule="auto" w:line="240" w:before="0" w:after="0"/>
               <w:ind w:left="0" w:right="0" w:hanging="0"/>
@@ -2456,15 +2480,7 @@
             </w:pPr>
             <w:r>
               <w:rPr/>
-              <w:t>Capture</w:t>
-            </w:r>
-            <w:r>
-              <w:rPr/>
-              <w:t>s</w:t>
-            </w:r>
-            <w:r>
-              <w:rPr/>
-              <w:t xml:space="preserve"> road images and provide them to the Camera Sensor ECU</w:t>
+              <w:t>Captures road images and provide them to the Camera Sensor ECU</w:t>
             </w:r>
           </w:p>
         </w:tc>
@@ -2484,7 +2500,7 @@
             </w:tcBorders>
             <w:shd w:fill="auto" w:val="clear"/>
             <w:tcMar>
-              <w:left w:w="90" w:type="dxa"/>
+              <w:left w:w="60" w:type="dxa"/>
             </w:tcMar>
           </w:tcPr>
           <w:p>
@@ -2493,7 +2509,6 @@
               <w:keepNext/>
               <w:keepLines w:val="false"/>
               <w:widowControl w:val="false"/>
-              <w:pBdr/>
               <w:shd w:val="clear" w:fill="auto"/>
               <w:spacing w:lineRule="auto" w:line="240" w:before="0" w:after="0"/>
               <w:ind w:left="0" w:right="0" w:hanging="0"/>
@@ -2519,7 +2534,7 @@
             </w:tcBorders>
             <w:shd w:fill="auto" w:val="clear"/>
             <w:tcMar>
-              <w:left w:w="90" w:type="dxa"/>
+              <w:left w:w="60" w:type="dxa"/>
             </w:tcMar>
           </w:tcPr>
           <w:p>
@@ -2528,7 +2543,6 @@
               <w:keepNext/>
               <w:keepLines w:val="false"/>
               <w:widowControl w:val="false"/>
-              <w:pBdr/>
               <w:shd w:val="clear" w:fill="auto"/>
               <w:spacing w:lineRule="auto" w:line="240" w:before="0" w:after="0"/>
               <w:ind w:left="0" w:right="0" w:hanging="0"/>
@@ -2537,15 +2551,7 @@
             </w:pPr>
             <w:r>
               <w:rPr/>
-              <w:t>Analyze</w:t>
-            </w:r>
-            <w:r>
-              <w:rPr/>
-              <w:t>s</w:t>
-            </w:r>
-            <w:r>
-              <w:rPr/>
-              <w:t xml:space="preserve"> the road images, detect the lane markings positions, and calculates the verhicle position in respect to the ego lane.</w:t>
+              <w:t>Analyzes the road images, detect the lane markings positions, and calculates the verhicle position in respect to the ego lane.</w:t>
             </w:r>
           </w:p>
         </w:tc>
@@ -2565,7 +2571,7 @@
             </w:tcBorders>
             <w:shd w:fill="auto" w:val="clear"/>
             <w:tcMar>
-              <w:left w:w="90" w:type="dxa"/>
+              <w:left w:w="60" w:type="dxa"/>
             </w:tcMar>
           </w:tcPr>
           <w:p>
@@ -2594,7 +2600,7 @@
             </w:tcBorders>
             <w:shd w:fill="auto" w:val="clear"/>
             <w:tcMar>
-              <w:left w:w="90" w:type="dxa"/>
+              <w:left w:w="60" w:type="dxa"/>
             </w:tcMar>
           </w:tcPr>
           <w:p>
@@ -2603,7 +2609,6 @@
               <w:keepNext/>
               <w:keepLines w:val="false"/>
               <w:widowControl w:val="false"/>
-              <w:pBdr/>
               <w:shd w:val="clear" w:fill="auto"/>
               <w:spacing w:lineRule="auto" w:line="240" w:before="0" w:after="0"/>
               <w:ind w:left="0" w:right="0" w:hanging="0"/>
@@ -2612,19 +2617,7 @@
             </w:pPr>
             <w:r>
               <w:rPr/>
-              <w:t>Show</w:t>
-            </w:r>
-            <w:r>
-              <w:rPr/>
-              <w:t>s</w:t>
-            </w:r>
-            <w:r>
-              <w:rPr/>
-              <w:t xml:space="preserve"> the driver the lane keeping assistance </w:t>
-            </w:r>
-            <w:r>
-              <w:rPr/>
-              <w:t>warning and status.</w:t>
+              <w:t>Shows the driver the lane keeping assistance warning and status.</w:t>
             </w:r>
           </w:p>
         </w:tc>
@@ -2644,7 +2637,7 @@
             </w:tcBorders>
             <w:shd w:fill="auto" w:val="clear"/>
             <w:tcMar>
-              <w:left w:w="90" w:type="dxa"/>
+              <w:left w:w="60" w:type="dxa"/>
             </w:tcMar>
           </w:tcPr>
           <w:p>
@@ -2653,7 +2646,6 @@
               <w:keepNext/>
               <w:keepLines w:val="false"/>
               <w:widowControl w:val="false"/>
-              <w:pBdr/>
               <w:shd w:val="clear" w:fill="auto"/>
               <w:spacing w:lineRule="auto" w:line="240" w:before="0" w:after="0"/>
               <w:ind w:left="0" w:right="0" w:hanging="0"/>
@@ -2679,7 +2671,7 @@
             </w:tcBorders>
             <w:shd w:fill="auto" w:val="clear"/>
             <w:tcMar>
-              <w:left w:w="90" w:type="dxa"/>
+              <w:left w:w="60" w:type="dxa"/>
             </w:tcMar>
           </w:tcPr>
           <w:p>
@@ -2688,7 +2680,6 @@
               <w:keepNext/>
               <w:keepLines w:val="false"/>
               <w:widowControl w:val="false"/>
-              <w:pBdr/>
               <w:shd w:val="clear" w:fill="auto"/>
               <w:spacing w:lineRule="auto" w:line="240" w:before="0" w:after="0"/>
               <w:ind w:left="0" w:right="0" w:hanging="0"/>
@@ -2697,15 +2688,7 @@
             </w:pPr>
             <w:r>
               <w:rPr/>
-              <w:t>Generate</w:t>
-            </w:r>
-            <w:r>
-              <w:rPr/>
-              <w:t>s</w:t>
-            </w:r>
-            <w:r>
-              <w:rPr/>
-              <w:t xml:space="preserve"> warning and status signals and show them on the Car Display.</w:t>
+              <w:t>Generates warning and status signals and show them on the Car Display.</w:t>
             </w:r>
           </w:p>
         </w:tc>
@@ -2725,7 +2708,7 @@
             </w:tcBorders>
             <w:shd w:fill="auto" w:val="clear"/>
             <w:tcMar>
-              <w:left w:w="90" w:type="dxa"/>
+              <w:left w:w="60" w:type="dxa"/>
             </w:tcMar>
           </w:tcPr>
           <w:p>
@@ -2734,7 +2717,6 @@
               <w:keepNext/>
               <w:keepLines w:val="false"/>
               <w:widowControl w:val="false"/>
-              <w:pBdr/>
               <w:shd w:val="clear" w:fill="auto"/>
               <w:spacing w:lineRule="auto" w:line="240" w:before="0" w:after="0"/>
               <w:ind w:left="0" w:right="0" w:hanging="0"/>
@@ -2760,7 +2742,7 @@
             </w:tcBorders>
             <w:shd w:fill="auto" w:val="clear"/>
             <w:tcMar>
-              <w:left w:w="90" w:type="dxa"/>
+              <w:left w:w="60" w:type="dxa"/>
             </w:tcMar>
           </w:tcPr>
           <w:p>
@@ -2769,7 +2751,6 @@
               <w:keepNext/>
               <w:keepLines w:val="false"/>
               <w:widowControl w:val="false"/>
-              <w:pBdr/>
               <w:shd w:val="clear" w:fill="auto"/>
               <w:spacing w:lineRule="auto" w:line="240" w:before="0" w:after="0"/>
               <w:ind w:left="0" w:right="0" w:hanging="0"/>
@@ -2798,7 +2779,7 @@
             </w:tcBorders>
             <w:shd w:fill="auto" w:val="clear"/>
             <w:tcMar>
-              <w:left w:w="90" w:type="dxa"/>
+              <w:left w:w="60" w:type="dxa"/>
             </w:tcMar>
           </w:tcPr>
           <w:p>
@@ -2807,7 +2788,6 @@
               <w:keepNext/>
               <w:keepLines w:val="false"/>
               <w:widowControl w:val="false"/>
-              <w:pBdr/>
               <w:shd w:val="clear" w:fill="auto"/>
               <w:spacing w:lineRule="auto" w:line="240" w:before="0" w:after="0"/>
               <w:ind w:left="0" w:right="0" w:hanging="0"/>
@@ -2833,7 +2813,7 @@
             </w:tcBorders>
             <w:shd w:fill="auto" w:val="clear"/>
             <w:tcMar>
-              <w:left w:w="90" w:type="dxa"/>
+              <w:left w:w="60" w:type="dxa"/>
             </w:tcMar>
           </w:tcPr>
           <w:p>
@@ -2842,7 +2822,6 @@
               <w:keepNext/>
               <w:keepLines w:val="false"/>
               <w:widowControl w:val="false"/>
-              <w:pBdr/>
               <w:shd w:val="clear" w:fill="auto"/>
               <w:spacing w:lineRule="auto" w:line="240" w:before="0" w:after="0"/>
               <w:ind w:left="0" w:right="0" w:hanging="0"/>
@@ -2871,7 +2850,7 @@
             </w:tcBorders>
             <w:shd w:fill="auto" w:val="clear"/>
             <w:tcMar>
-              <w:left w:w="90" w:type="dxa"/>
+              <w:left w:w="60" w:type="dxa"/>
             </w:tcMar>
           </w:tcPr>
           <w:p>
@@ -2880,7 +2859,6 @@
               <w:keepNext/>
               <w:keepLines w:val="false"/>
               <w:widowControl w:val="false"/>
-              <w:pBdr/>
               <w:shd w:val="clear" w:fill="auto"/>
               <w:spacing w:lineRule="auto" w:line="240" w:before="0" w:after="0"/>
               <w:ind w:left="0" w:right="0" w:hanging="0"/>
@@ -2906,7 +2884,7 @@
             </w:tcBorders>
             <w:shd w:fill="auto" w:val="clear"/>
             <w:tcMar>
-              <w:left w:w="90" w:type="dxa"/>
+              <w:left w:w="60" w:type="dxa"/>
             </w:tcMar>
           </w:tcPr>
           <w:p>
@@ -2915,7 +2893,6 @@
               <w:keepNext/>
               <w:keepLines w:val="false"/>
               <w:widowControl w:val="false"/>
-              <w:pBdr/>
               <w:shd w:val="clear" w:fill="auto"/>
               <w:spacing w:lineRule="auto" w:line="240" w:before="0" w:after="0"/>
               <w:ind w:left="0" w:right="0" w:hanging="0"/>
@@ -2924,23 +2901,7 @@
             </w:pPr>
             <w:r>
               <w:rPr/>
-              <w:t>Appl</w:t>
-            </w:r>
-            <w:r>
-              <w:rPr/>
-              <w:t>ies</w:t>
-            </w:r>
-            <w:r>
-              <w:rPr/>
-              <w:t xml:space="preserve"> the torque requested by the El</w:t>
-            </w:r>
-            <w:r>
-              <w:rPr/>
-              <w:t>e</w:t>
-            </w:r>
-            <w:r>
-              <w:rPr/>
-              <w:t>ctronic Power Steering ECU to the wheel.</w:t>
+              <w:t>Applies the torque requested by the Electronic Power Steering ECU to the wheel.</w:t>
             </w:r>
           </w:p>
         </w:tc>
@@ -3072,7 +3033,10 @@
         </w:rPr>
       </w:pPr>
       <w:r>
-        <w:rPr/>
+        <w:rPr>
+          <w:b/>
+          <w:color w:val="B7B7B7"/>
+        </w:rPr>
       </w:r>
     </w:p>
     <w:tbl>
@@ -3080,7 +3044,7 @@
         <w:tblStyle w:val="Table4"/>
         <w:tblW w:w="9360" w:type="dxa"/>
         <w:jc w:val="left"/>
-        <w:tblInd w:w="-17" w:type="dxa"/>
+        <w:tblInd w:w="-46" w:type="dxa"/>
         <w:tblBorders>
           <w:top w:val="single" w:sz="8" w:space="0" w:color="000001"/>
           <w:left w:val="single" w:sz="8" w:space="0" w:color="000001"/>
@@ -3091,7 +3055,7 @@
         </w:tblBorders>
         <w:tblCellMar>
           <w:top w:w="100" w:type="dxa"/>
-          <w:left w:w="90" w:type="dxa"/>
+          <w:left w:w="60" w:type="dxa"/>
           <w:bottom w:w="100" w:type="dxa"/>
           <w:right w:w="100" w:type="dxa"/>
         </w:tblCellMar>
@@ -3118,7 +3082,7 @@
             </w:tcBorders>
             <w:shd w:fill="CCCCCC"/>
             <w:tcMar>
-              <w:left w:w="90" w:type="dxa"/>
+              <w:left w:w="60" w:type="dxa"/>
             </w:tcMar>
           </w:tcPr>
           <w:p>
@@ -3127,7 +3091,6 @@
               <w:keepNext/>
               <w:keepLines w:val="false"/>
               <w:widowControl w:val="false"/>
-              <w:pBdr/>
               <w:shd w:val="clear" w:fill="auto"/>
               <w:spacing w:lineRule="auto" w:line="240" w:before="0" w:after="0"/>
               <w:ind w:left="0" w:right="0" w:hanging="0"/>
@@ -3155,7 +3118,7 @@
             </w:tcBorders>
             <w:shd w:fill="CCCCCC"/>
             <w:tcMar>
-              <w:left w:w="90" w:type="dxa"/>
+              <w:left w:w="60" w:type="dxa"/>
             </w:tcMar>
           </w:tcPr>
           <w:p>
@@ -3164,7 +3127,6 @@
               <w:keepNext/>
               <w:keepLines w:val="false"/>
               <w:widowControl w:val="false"/>
-              <w:pBdr/>
               <w:shd w:val="clear" w:fill="auto"/>
               <w:spacing w:lineRule="auto" w:line="240" w:before="0" w:after="0"/>
               <w:ind w:left="0" w:right="0" w:hanging="0"/>
@@ -3192,7 +3154,7 @@
             </w:tcBorders>
             <w:shd w:fill="CCCCCC"/>
             <w:tcMar>
-              <w:left w:w="90" w:type="dxa"/>
+              <w:left w:w="60" w:type="dxa"/>
             </w:tcMar>
           </w:tcPr>
           <w:p>
@@ -3201,7 +3163,6 @@
               <w:keepNext/>
               <w:keepLines w:val="false"/>
               <w:widowControl w:val="false"/>
-              <w:pBdr/>
               <w:shd w:val="clear" w:fill="auto"/>
               <w:spacing w:lineRule="auto" w:line="240" w:before="0" w:after="0"/>
               <w:ind w:left="0" w:right="0" w:hanging="0"/>
@@ -3229,7 +3190,7 @@
             </w:tcBorders>
             <w:shd w:fill="CCCCCC"/>
             <w:tcMar>
-              <w:left w:w="90" w:type="dxa"/>
+              <w:left w:w="60" w:type="dxa"/>
             </w:tcMar>
           </w:tcPr>
           <w:p>
@@ -3238,7 +3199,6 @@
               <w:keepNext/>
               <w:keepLines w:val="false"/>
               <w:widowControl w:val="false"/>
-              <w:pBdr/>
               <w:shd w:val="clear" w:fill="auto"/>
               <w:spacing w:lineRule="auto" w:line="240" w:before="0" w:after="0"/>
               <w:ind w:left="0" w:right="0" w:hanging="0"/>
@@ -3269,7 +3229,7 @@
             </w:tcBorders>
             <w:shd w:fill="auto" w:val="clear"/>
             <w:tcMar>
-              <w:left w:w="90" w:type="dxa"/>
+              <w:left w:w="60" w:type="dxa"/>
             </w:tcMar>
           </w:tcPr>
           <w:p>
@@ -3278,7 +3238,6 @@
               <w:keepNext/>
               <w:keepLines w:val="false"/>
               <w:widowControl w:val="false"/>
-              <w:pBdr/>
               <w:shd w:val="clear" w:fill="auto"/>
               <w:spacing w:lineRule="auto" w:line="240" w:before="0" w:after="0"/>
               <w:ind w:left="0" w:right="0" w:hanging="0"/>
@@ -3304,7 +3263,7 @@
             </w:tcBorders>
             <w:shd w:fill="auto" w:val="clear"/>
             <w:tcMar>
-              <w:left w:w="90" w:type="dxa"/>
+              <w:left w:w="60" w:type="dxa"/>
             </w:tcMar>
           </w:tcPr>
           <w:p>
@@ -3313,7 +3272,6 @@
               <w:keepNext/>
               <w:keepLines w:val="false"/>
               <w:widowControl w:val="false"/>
-              <w:pBdr/>
               <w:shd w:val="clear" w:fill="auto"/>
               <w:spacing w:lineRule="auto" w:line="240" w:before="0" w:after="0"/>
               <w:ind w:left="0" w:right="0" w:hanging="0"/>
@@ -3339,7 +3297,7 @@
             </w:tcBorders>
             <w:shd w:fill="auto" w:val="clear"/>
             <w:tcMar>
-              <w:left w:w="90" w:type="dxa"/>
+              <w:left w:w="60" w:type="dxa"/>
             </w:tcMar>
           </w:tcPr>
           <w:p>
@@ -3348,7 +3306,6 @@
               <w:keepNext/>
               <w:keepLines w:val="false"/>
               <w:widowControl w:val="false"/>
-              <w:pBdr/>
               <w:shd w:val="clear" w:fill="auto"/>
               <w:spacing w:lineRule="auto" w:line="240" w:before="0" w:after="0"/>
               <w:ind w:left="0" w:right="0" w:hanging="0"/>
@@ -3374,7 +3331,7 @@
             </w:tcBorders>
             <w:shd w:fill="auto" w:val="clear"/>
             <w:tcMar>
-              <w:left w:w="90" w:type="dxa"/>
+              <w:left w:w="60" w:type="dxa"/>
             </w:tcMar>
           </w:tcPr>
           <w:p>
@@ -3383,7 +3340,6 @@
               <w:keepNext/>
               <w:keepLines w:val="false"/>
               <w:widowControl w:val="false"/>
-              <w:pBdr/>
               <w:shd w:val="clear" w:fill="auto"/>
               <w:spacing w:lineRule="auto" w:line="240" w:before="0" w:after="0"/>
               <w:ind w:left="0" w:right="0" w:hanging="0"/>
@@ -3412,7 +3368,7 @@
             </w:tcBorders>
             <w:shd w:fill="auto" w:val="clear"/>
             <w:tcMar>
-              <w:left w:w="90" w:type="dxa"/>
+              <w:left w:w="60" w:type="dxa"/>
             </w:tcMar>
           </w:tcPr>
           <w:p>
@@ -3421,7 +3377,6 @@
               <w:keepNext/>
               <w:keepLines w:val="false"/>
               <w:widowControl w:val="false"/>
-              <w:pBdr/>
               <w:shd w:val="clear" w:fill="auto"/>
               <w:spacing w:lineRule="auto" w:line="240" w:before="0" w:after="0"/>
               <w:ind w:left="0" w:right="0" w:hanging="0"/>
@@ -3447,7 +3402,7 @@
             </w:tcBorders>
             <w:shd w:fill="auto" w:val="clear"/>
             <w:tcMar>
-              <w:left w:w="90" w:type="dxa"/>
+              <w:left w:w="60" w:type="dxa"/>
             </w:tcMar>
           </w:tcPr>
           <w:p>
@@ -3476,7 +3431,7 @@
             </w:tcBorders>
             <w:shd w:fill="auto" w:val="clear"/>
             <w:tcMar>
-              <w:left w:w="90" w:type="dxa"/>
+              <w:left w:w="60" w:type="dxa"/>
             </w:tcMar>
           </w:tcPr>
           <w:p>
@@ -3485,7 +3440,6 @@
               <w:keepNext/>
               <w:keepLines w:val="false"/>
               <w:widowControl w:val="false"/>
-              <w:pBdr/>
               <w:shd w:val="clear" w:fill="auto"/>
               <w:spacing w:lineRule="auto" w:line="240" w:before="0" w:after="0"/>
               <w:ind w:left="0" w:right="0" w:hanging="0"/>
@@ -3511,7 +3465,7 @@
             </w:tcBorders>
             <w:shd w:fill="auto" w:val="clear"/>
             <w:tcMar>
-              <w:left w:w="90" w:type="dxa"/>
+              <w:left w:w="60" w:type="dxa"/>
             </w:tcMar>
           </w:tcPr>
           <w:p>
@@ -3520,7 +3474,6 @@
               <w:keepNext/>
               <w:keepLines w:val="false"/>
               <w:widowControl w:val="false"/>
-              <w:pBdr/>
               <w:shd w:val="clear" w:fill="auto"/>
               <w:spacing w:lineRule="auto" w:line="240" w:before="0" w:after="0"/>
               <w:ind w:left="0" w:right="0" w:hanging="0"/>
@@ -3560,7 +3513,7 @@
             </w:tcBorders>
             <w:shd w:fill="auto" w:val="clear"/>
             <w:tcMar>
-              <w:left w:w="90" w:type="dxa"/>
+              <w:left w:w="60" w:type="dxa"/>
             </w:tcMar>
           </w:tcPr>
           <w:p>
@@ -3569,7 +3522,6 @@
               <w:keepNext/>
               <w:keepLines w:val="false"/>
               <w:widowControl w:val="false"/>
-              <w:pBdr/>
               <w:shd w:val="clear" w:fill="auto"/>
               <w:spacing w:lineRule="auto" w:line="240" w:before="0" w:after="0"/>
               <w:ind w:left="0" w:right="0" w:hanging="0"/>
@@ -3595,7 +3547,7 @@
             </w:tcBorders>
             <w:shd w:fill="auto" w:val="clear"/>
             <w:tcMar>
-              <w:left w:w="90" w:type="dxa"/>
+              <w:left w:w="60" w:type="dxa"/>
             </w:tcMar>
           </w:tcPr>
           <w:p>
@@ -3604,7 +3556,6 @@
               <w:keepNext/>
               <w:keepLines w:val="false"/>
               <w:widowControl w:val="false"/>
-              <w:pBdr/>
               <w:shd w:val="clear" w:fill="auto"/>
               <w:spacing w:lineRule="auto" w:line="240" w:before="0" w:after="0"/>
               <w:ind w:left="0" w:right="0" w:hanging="0"/>
@@ -3630,7 +3581,7 @@
             </w:tcBorders>
             <w:shd w:fill="auto" w:val="clear"/>
             <w:tcMar>
-              <w:left w:w="90" w:type="dxa"/>
+              <w:left w:w="60" w:type="dxa"/>
             </w:tcMar>
           </w:tcPr>
           <w:p>
@@ -3639,7 +3590,6 @@
               <w:keepNext/>
               <w:keepLines w:val="false"/>
               <w:widowControl w:val="false"/>
-              <w:pBdr/>
               <w:shd w:val="clear" w:fill="auto"/>
               <w:spacing w:lineRule="auto" w:line="240" w:before="0" w:after="0"/>
               <w:ind w:left="0" w:right="0" w:hanging="0"/>
@@ -3665,7 +3615,7 @@
             </w:tcBorders>
             <w:shd w:fill="auto" w:val="clear"/>
             <w:tcMar>
-              <w:left w:w="90" w:type="dxa"/>
+              <w:left w:w="60" w:type="dxa"/>
             </w:tcMar>
           </w:tcPr>
           <w:p>
@@ -3688,15 +3638,16 @@
           <w:tcPr>
             <w:tcW w:w="2340" w:type="dxa"/>
             <w:tcBorders>
-              <w:left w:val="single" w:sz="8" w:space="0" w:color="000001"/>
-              <w:bottom w:val="single" w:sz="8" w:space="0" w:color="000001"/>
-              <w:right w:val="single" w:sz="8" w:space="0" w:color="000001"/>
-              <w:insideH w:val="single" w:sz="8" w:space="0" w:color="000001"/>
-              <w:insideV w:val="single" w:sz="8" w:space="0" w:color="000001"/>
-            </w:tcBorders>
-            <w:shd w:fill="auto" w:val="clear"/>
-            <w:tcMar>
-              <w:left w:w="90" w:type="dxa"/>
+              <w:top w:val="single" w:sz="8" w:space="0" w:color="000001"/>
+              <w:left w:val="single" w:sz="8" w:space="0" w:color="000001"/>
+              <w:bottom w:val="single" w:sz="8" w:space="0" w:color="000001"/>
+              <w:right w:val="single" w:sz="8" w:space="0" w:color="000001"/>
+              <w:insideH w:val="single" w:sz="8" w:space="0" w:color="000001"/>
+              <w:insideV w:val="single" w:sz="8" w:space="0" w:color="000001"/>
+            </w:tcBorders>
+            <w:shd w:fill="auto" w:val="clear"/>
+            <w:tcMar>
+              <w:left w:w="60" w:type="dxa"/>
             </w:tcMar>
           </w:tcPr>
           <w:p>
@@ -3705,7 +3656,6 @@
               <w:keepNext/>
               <w:keepLines w:val="false"/>
               <w:widowControl w:val="false"/>
-              <w:pBdr/>
               <w:shd w:val="clear" w:fill="auto"/>
               <w:spacing w:lineRule="auto" w:line="240" w:before="0" w:after="0"/>
               <w:ind w:left="0" w:right="0" w:hanging="0"/>
@@ -3714,11 +3664,7 @@
             </w:pPr>
             <w:r>
               <w:rPr/>
-              <w:t>Malfunction_0</w:t>
-            </w:r>
-            <w:r>
-              <w:rPr/>
-              <w:t>4</w:t>
+              <w:t>Malfunction_04</w:t>
             </w:r>
           </w:p>
         </w:tc>
@@ -3726,15 +3672,16 @@
           <w:tcPr>
             <w:tcW w:w="2340" w:type="dxa"/>
             <w:tcBorders>
-              <w:left w:val="single" w:sz="8" w:space="0" w:color="000001"/>
-              <w:bottom w:val="single" w:sz="8" w:space="0" w:color="000001"/>
-              <w:right w:val="single" w:sz="8" w:space="0" w:color="000001"/>
-              <w:insideH w:val="single" w:sz="8" w:space="0" w:color="000001"/>
-              <w:insideV w:val="single" w:sz="8" w:space="0" w:color="000001"/>
-            </w:tcBorders>
-            <w:shd w:fill="auto" w:val="clear"/>
-            <w:tcMar>
-              <w:left w:w="90" w:type="dxa"/>
+              <w:top w:val="single" w:sz="8" w:space="0" w:color="000001"/>
+              <w:left w:val="single" w:sz="8" w:space="0" w:color="000001"/>
+              <w:bottom w:val="single" w:sz="8" w:space="0" w:color="000001"/>
+              <w:right w:val="single" w:sz="8" w:space="0" w:color="000001"/>
+              <w:insideH w:val="single" w:sz="8" w:space="0" w:color="000001"/>
+              <w:insideV w:val="single" w:sz="8" w:space="0" w:color="000001"/>
+            </w:tcBorders>
+            <w:shd w:fill="auto" w:val="clear"/>
+            <w:tcMar>
+              <w:left w:w="60" w:type="dxa"/>
             </w:tcMar>
           </w:tcPr>
           <w:p>
@@ -3743,7 +3690,6 @@
               <w:keepNext/>
               <w:keepLines w:val="false"/>
               <w:widowControl w:val="false"/>
-              <w:pBdr/>
               <w:shd w:val="clear" w:fill="auto"/>
               <w:spacing w:lineRule="auto" w:line="240" w:before="0" w:after="0"/>
               <w:ind w:left="0" w:right="0" w:hanging="0"/>
@@ -3760,15 +3706,16 @@
           <w:tcPr>
             <w:tcW w:w="2340" w:type="dxa"/>
             <w:tcBorders>
-              <w:left w:val="single" w:sz="8" w:space="0" w:color="000001"/>
-              <w:bottom w:val="single" w:sz="8" w:space="0" w:color="000001"/>
-              <w:right w:val="single" w:sz="8" w:space="0" w:color="000001"/>
-              <w:insideH w:val="single" w:sz="8" w:space="0" w:color="000001"/>
-              <w:insideV w:val="single" w:sz="8" w:space="0" w:color="000001"/>
-            </w:tcBorders>
-            <w:shd w:fill="auto" w:val="clear"/>
-            <w:tcMar>
-              <w:left w:w="90" w:type="dxa"/>
+              <w:top w:val="single" w:sz="8" w:space="0" w:color="000001"/>
+              <w:left w:val="single" w:sz="8" w:space="0" w:color="000001"/>
+              <w:bottom w:val="single" w:sz="8" w:space="0" w:color="000001"/>
+              <w:right w:val="single" w:sz="8" w:space="0" w:color="000001"/>
+              <w:insideH w:val="single" w:sz="8" w:space="0" w:color="000001"/>
+              <w:insideV w:val="single" w:sz="8" w:space="0" w:color="000001"/>
+            </w:tcBorders>
+            <w:shd w:fill="auto" w:val="clear"/>
+            <w:tcMar>
+              <w:left w:w="60" w:type="dxa"/>
             </w:tcMar>
           </w:tcPr>
           <w:p>
@@ -3777,7 +3724,6 @@
               <w:keepNext/>
               <w:keepLines w:val="false"/>
               <w:widowControl w:val="false"/>
-              <w:pBdr/>
               <w:shd w:val="clear" w:fill="auto"/>
               <w:spacing w:lineRule="auto" w:line="240" w:before="0" w:after="0"/>
               <w:ind w:left="0" w:right="0" w:hanging="0"/>
@@ -3794,15 +3740,16 @@
           <w:tcPr>
             <w:tcW w:w="2339" w:type="dxa"/>
             <w:tcBorders>
-              <w:left w:val="single" w:sz="8" w:space="0" w:color="000001"/>
-              <w:bottom w:val="single" w:sz="8" w:space="0" w:color="000001"/>
-              <w:right w:val="single" w:sz="8" w:space="0" w:color="000001"/>
-              <w:insideH w:val="single" w:sz="8" w:space="0" w:color="000001"/>
-              <w:insideV w:val="single" w:sz="8" w:space="0" w:color="000001"/>
-            </w:tcBorders>
-            <w:shd w:fill="auto" w:val="clear"/>
-            <w:tcMar>
-              <w:left w:w="90" w:type="dxa"/>
+              <w:top w:val="single" w:sz="8" w:space="0" w:color="000001"/>
+              <w:left w:val="single" w:sz="8" w:space="0" w:color="000001"/>
+              <w:bottom w:val="single" w:sz="8" w:space="0" w:color="000001"/>
+              <w:right w:val="single" w:sz="8" w:space="0" w:color="000001"/>
+              <w:insideH w:val="single" w:sz="8" w:space="0" w:color="000001"/>
+              <w:insideV w:val="single" w:sz="8" w:space="0" w:color="000001"/>
+            </w:tcBorders>
+            <w:shd w:fill="auto" w:val="clear"/>
+            <w:tcMar>
+              <w:left w:w="60" w:type="dxa"/>
             </w:tcMar>
           </w:tcPr>
           <w:p>
@@ -3825,15 +3772,16 @@
           <w:tcPr>
             <w:tcW w:w="2340" w:type="dxa"/>
             <w:tcBorders>
-              <w:left w:val="single" w:sz="8" w:space="0" w:color="000001"/>
-              <w:bottom w:val="single" w:sz="8" w:space="0" w:color="000001"/>
-              <w:right w:val="single" w:sz="8" w:space="0" w:color="000001"/>
-              <w:insideH w:val="single" w:sz="8" w:space="0" w:color="000001"/>
-              <w:insideV w:val="single" w:sz="8" w:space="0" w:color="000001"/>
-            </w:tcBorders>
-            <w:shd w:fill="auto" w:val="clear"/>
-            <w:tcMar>
-              <w:left w:w="90" w:type="dxa"/>
+              <w:top w:val="single" w:sz="8" w:space="0" w:color="000001"/>
+              <w:left w:val="single" w:sz="8" w:space="0" w:color="000001"/>
+              <w:bottom w:val="single" w:sz="8" w:space="0" w:color="000001"/>
+              <w:right w:val="single" w:sz="8" w:space="0" w:color="000001"/>
+              <w:insideH w:val="single" w:sz="8" w:space="0" w:color="000001"/>
+              <w:insideV w:val="single" w:sz="8" w:space="0" w:color="000001"/>
+            </w:tcBorders>
+            <w:shd w:fill="auto" w:val="clear"/>
+            <w:tcMar>
+              <w:left w:w="60" w:type="dxa"/>
             </w:tcMar>
           </w:tcPr>
           <w:p>
@@ -3842,7 +3790,6 @@
               <w:keepNext/>
               <w:keepLines w:val="false"/>
               <w:widowControl w:val="false"/>
-              <w:pBdr/>
               <w:shd w:val="clear" w:fill="auto"/>
               <w:spacing w:lineRule="auto" w:line="240" w:before="0" w:after="0"/>
               <w:ind w:left="0" w:right="0" w:hanging="0"/>
@@ -3851,11 +3798,7 @@
             </w:pPr>
             <w:r>
               <w:rPr/>
-              <w:t>Malfunction_0</w:t>
-            </w:r>
-            <w:r>
-              <w:rPr/>
-              <w:t>5</w:t>
+              <w:t>Malfunction_05</w:t>
             </w:r>
           </w:p>
         </w:tc>
@@ -3863,15 +3806,16 @@
           <w:tcPr>
             <w:tcW w:w="2340" w:type="dxa"/>
             <w:tcBorders>
-              <w:left w:val="single" w:sz="8" w:space="0" w:color="000001"/>
-              <w:bottom w:val="single" w:sz="8" w:space="0" w:color="000001"/>
-              <w:right w:val="single" w:sz="8" w:space="0" w:color="000001"/>
-              <w:insideH w:val="single" w:sz="8" w:space="0" w:color="000001"/>
-              <w:insideV w:val="single" w:sz="8" w:space="0" w:color="000001"/>
-            </w:tcBorders>
-            <w:shd w:fill="auto" w:val="clear"/>
-            <w:tcMar>
-              <w:left w:w="90" w:type="dxa"/>
+              <w:top w:val="single" w:sz="8" w:space="0" w:color="000001"/>
+              <w:left w:val="single" w:sz="8" w:space="0" w:color="000001"/>
+              <w:bottom w:val="single" w:sz="8" w:space="0" w:color="000001"/>
+              <w:right w:val="single" w:sz="8" w:space="0" w:color="000001"/>
+              <w:insideH w:val="single" w:sz="8" w:space="0" w:color="000001"/>
+              <w:insideV w:val="single" w:sz="8" w:space="0" w:color="000001"/>
+            </w:tcBorders>
+            <w:shd w:fill="auto" w:val="clear"/>
+            <w:tcMar>
+              <w:left w:w="60" w:type="dxa"/>
             </w:tcMar>
           </w:tcPr>
           <w:p>
@@ -3880,7 +3824,6 @@
               <w:keepNext/>
               <w:keepLines w:val="false"/>
               <w:widowControl w:val="false"/>
-              <w:pBdr/>
               <w:shd w:val="clear" w:fill="auto"/>
               <w:spacing w:lineRule="auto" w:line="240" w:before="0" w:after="0"/>
               <w:ind w:left="0" w:right="0" w:hanging="0"/>
@@ -3897,15 +3840,16 @@
           <w:tcPr>
             <w:tcW w:w="2340" w:type="dxa"/>
             <w:tcBorders>
-              <w:left w:val="single" w:sz="8" w:space="0" w:color="000001"/>
-              <w:bottom w:val="single" w:sz="8" w:space="0" w:color="000001"/>
-              <w:right w:val="single" w:sz="8" w:space="0" w:color="000001"/>
-              <w:insideH w:val="single" w:sz="8" w:space="0" w:color="000001"/>
-              <w:insideV w:val="single" w:sz="8" w:space="0" w:color="000001"/>
-            </w:tcBorders>
-            <w:shd w:fill="auto" w:val="clear"/>
-            <w:tcMar>
-              <w:left w:w="90" w:type="dxa"/>
+              <w:top w:val="single" w:sz="8" w:space="0" w:color="000001"/>
+              <w:left w:val="single" w:sz="8" w:space="0" w:color="000001"/>
+              <w:bottom w:val="single" w:sz="8" w:space="0" w:color="000001"/>
+              <w:right w:val="single" w:sz="8" w:space="0" w:color="000001"/>
+              <w:insideH w:val="single" w:sz="8" w:space="0" w:color="000001"/>
+              <w:insideV w:val="single" w:sz="8" w:space="0" w:color="000001"/>
+            </w:tcBorders>
+            <w:shd w:fill="auto" w:val="clear"/>
+            <w:tcMar>
+              <w:left w:w="60" w:type="dxa"/>
             </w:tcMar>
           </w:tcPr>
           <w:p>
@@ -3914,7 +3858,6 @@
               <w:keepNext/>
               <w:keepLines w:val="false"/>
               <w:widowControl w:val="false"/>
-              <w:pBdr/>
               <w:shd w:val="clear" w:fill="auto"/>
               <w:spacing w:lineRule="auto" w:line="240" w:before="0" w:after="0"/>
               <w:ind w:left="0" w:right="0" w:hanging="0"/>
@@ -3931,15 +3874,16 @@
           <w:tcPr>
             <w:tcW w:w="2339" w:type="dxa"/>
             <w:tcBorders>
-              <w:left w:val="single" w:sz="8" w:space="0" w:color="000001"/>
-              <w:bottom w:val="single" w:sz="8" w:space="0" w:color="000001"/>
-              <w:right w:val="single" w:sz="8" w:space="0" w:color="000001"/>
-              <w:insideH w:val="single" w:sz="8" w:space="0" w:color="000001"/>
-              <w:insideV w:val="single" w:sz="8" w:space="0" w:color="000001"/>
-            </w:tcBorders>
-            <w:shd w:fill="auto" w:val="clear"/>
-            <w:tcMar>
-              <w:left w:w="90" w:type="dxa"/>
+              <w:top w:val="single" w:sz="8" w:space="0" w:color="000001"/>
+              <w:left w:val="single" w:sz="8" w:space="0" w:color="000001"/>
+              <w:bottom w:val="single" w:sz="8" w:space="0" w:color="000001"/>
+              <w:right w:val="single" w:sz="8" w:space="0" w:color="000001"/>
+              <w:insideH w:val="single" w:sz="8" w:space="0" w:color="000001"/>
+              <w:insideV w:val="single" w:sz="8" w:space="0" w:color="000001"/>
+            </w:tcBorders>
+            <w:shd w:fill="auto" w:val="clear"/>
+            <w:tcMar>
+              <w:left w:w="60" w:type="dxa"/>
             </w:tcMar>
           </w:tcPr>
           <w:p>
@@ -3991,7 +3935,10 @@
         </w:rPr>
       </w:pPr>
       <w:r>
-        <w:rPr/>
+        <w:rPr>
+          <w:b/>
+          <w:color w:val="B7B7B7"/>
+        </w:rPr>
       </w:r>
     </w:p>
     <w:p>
@@ -4020,7 +3967,7 @@
         <w:tblStyle w:val="Table5"/>
         <w:tblW w:w="9555" w:type="dxa"/>
         <w:jc w:val="left"/>
-        <w:tblInd w:w="-17" w:type="dxa"/>
+        <w:tblInd w:w="-46" w:type="dxa"/>
         <w:tblBorders>
           <w:top w:val="single" w:sz="8" w:space="0" w:color="000001"/>
           <w:left w:val="single" w:sz="8" w:space="0" w:color="000001"/>
@@ -4031,24 +3978,24 @@
         </w:tblBorders>
         <w:tblCellMar>
           <w:top w:w="100" w:type="dxa"/>
-          <w:left w:w="90" w:type="dxa"/>
+          <w:left w:w="60" w:type="dxa"/>
           <w:bottom w:w="100" w:type="dxa"/>
           <w:right w:w="100" w:type="dxa"/>
         </w:tblCellMar>
         <w:tblLook w:val="0600"/>
       </w:tblPr>
       <w:tblGrid>
-        <w:gridCol w:w="1529"/>
-        <w:gridCol w:w="4501"/>
+        <w:gridCol w:w="1526"/>
+        <w:gridCol w:w="4503"/>
         <w:gridCol w:w="360"/>
         <w:gridCol w:w="1245"/>
-        <w:gridCol w:w="1920"/>
+        <w:gridCol w:w="1921"/>
       </w:tblGrid>
       <w:tr>
         <w:trPr/>
         <w:tc>
           <w:tcPr>
-            <w:tcW w:w="1529" w:type="dxa"/>
+            <w:tcW w:w="1526" w:type="dxa"/>
             <w:tcBorders>
               <w:top w:val="single" w:sz="8" w:space="0" w:color="000001"/>
               <w:left w:val="single" w:sz="8" w:space="0" w:color="000001"/>
@@ -4059,7 +4006,7 @@
             </w:tcBorders>
             <w:shd w:fill="CCCCCC"/>
             <w:tcMar>
-              <w:left w:w="90" w:type="dxa"/>
+              <w:left w:w="60" w:type="dxa"/>
             </w:tcMar>
           </w:tcPr>
           <w:p>
@@ -4068,7 +4015,6 @@
               <w:keepNext/>
               <w:keepLines w:val="false"/>
               <w:widowControl w:val="false"/>
-              <w:pBdr/>
               <w:shd w:val="clear" w:fill="auto"/>
               <w:spacing w:lineRule="auto" w:line="240" w:before="0" w:after="0"/>
               <w:ind w:left="0" w:right="0" w:hanging="0"/>
@@ -4088,7 +4034,7 @@
         </w:tc>
         <w:tc>
           <w:tcPr>
-            <w:tcW w:w="4501" w:type="dxa"/>
+            <w:tcW w:w="4503" w:type="dxa"/>
             <w:tcBorders>
               <w:top w:val="single" w:sz="8" w:space="0" w:color="000001"/>
               <w:left w:val="single" w:sz="8" w:space="0" w:color="000001"/>
@@ -4099,7 +4045,7 @@
             </w:tcBorders>
             <w:shd w:fill="CCCCCC"/>
             <w:tcMar>
-              <w:left w:w="90" w:type="dxa"/>
+              <w:left w:w="60" w:type="dxa"/>
             </w:tcMar>
           </w:tcPr>
           <w:p>
@@ -4108,7 +4054,6 @@
               <w:keepNext/>
               <w:keepLines w:val="false"/>
               <w:widowControl w:val="false"/>
-              <w:pBdr/>
               <w:shd w:val="clear" w:fill="auto"/>
               <w:spacing w:lineRule="auto" w:line="240" w:before="0" w:after="0"/>
               <w:ind w:left="0" w:right="0" w:hanging="0"/>
@@ -4139,7 +4084,7 @@
             </w:tcBorders>
             <w:shd w:fill="CCCCCC"/>
             <w:tcMar>
-              <w:left w:w="90" w:type="dxa"/>
+              <w:left w:w="60" w:type="dxa"/>
             </w:tcMar>
           </w:tcPr>
           <w:p>
@@ -4148,7 +4093,6 @@
               <w:keepNext/>
               <w:keepLines w:val="false"/>
               <w:widowControl w:val="false"/>
-              <w:pBdr/>
               <w:shd w:val="clear" w:fill="auto"/>
               <w:spacing w:lineRule="auto" w:line="240" w:before="0" w:after="0"/>
               <w:ind w:left="0" w:right="0" w:hanging="0"/>
@@ -4179,7 +4123,7 @@
             </w:tcBorders>
             <w:shd w:fill="CCCCCC"/>
             <w:tcMar>
-              <w:left w:w="90" w:type="dxa"/>
+              <w:left w:w="60" w:type="dxa"/>
             </w:tcMar>
           </w:tcPr>
           <w:p>
@@ -4188,7 +4132,6 @@
               <w:keepNext/>
               <w:keepLines w:val="false"/>
               <w:widowControl w:val="false"/>
-              <w:pBdr/>
               <w:shd w:val="clear" w:fill="auto"/>
               <w:spacing w:lineRule="auto" w:line="240" w:before="0" w:after="0"/>
               <w:ind w:left="0" w:right="0" w:hanging="0"/>
@@ -4208,7 +4151,7 @@
         </w:tc>
         <w:tc>
           <w:tcPr>
-            <w:tcW w:w="1920" w:type="dxa"/>
+            <w:tcW w:w="1921" w:type="dxa"/>
             <w:tcBorders>
               <w:top w:val="single" w:sz="8" w:space="0" w:color="000001"/>
               <w:left w:val="single" w:sz="8" w:space="0" w:color="000001"/>
@@ -4219,7 +4162,7 @@
             </w:tcBorders>
             <w:shd w:fill="CCCCCC"/>
             <w:tcMar>
-              <w:left w:w="90" w:type="dxa"/>
+              <w:left w:w="60" w:type="dxa"/>
             </w:tcMar>
           </w:tcPr>
           <w:p>
@@ -4228,7 +4171,6 @@
               <w:keepNext/>
               <w:keepLines w:val="false"/>
               <w:widowControl w:val="false"/>
-              <w:pBdr/>
               <w:shd w:val="clear" w:fill="auto"/>
               <w:spacing w:lineRule="auto" w:line="240" w:before="0" w:after="0"/>
               <w:ind w:left="0" w:right="0" w:hanging="0"/>
@@ -4251,18 +4193,18 @@
         <w:trPr/>
         <w:tc>
           <w:tcPr>
-            <w:tcW w:w="1529" w:type="dxa"/>
-            <w:tcBorders>
-              <w:top w:val="single" w:sz="8" w:space="0" w:color="000001"/>
-              <w:left w:val="single" w:sz="8" w:space="0" w:color="000001"/>
-              <w:bottom w:val="single" w:sz="8" w:space="0" w:color="000001"/>
-              <w:right w:val="single" w:sz="8" w:space="0" w:color="000001"/>
-              <w:insideH w:val="single" w:sz="8" w:space="0" w:color="000001"/>
-              <w:insideV w:val="single" w:sz="8" w:space="0" w:color="000001"/>
-            </w:tcBorders>
-            <w:shd w:fill="auto" w:val="clear"/>
-            <w:tcMar>
-              <w:left w:w="90" w:type="dxa"/>
+            <w:tcW w:w="1526" w:type="dxa"/>
+            <w:tcBorders>
+              <w:top w:val="single" w:sz="8" w:space="0" w:color="000001"/>
+              <w:left w:val="single" w:sz="8" w:space="0" w:color="000001"/>
+              <w:bottom w:val="single" w:sz="8" w:space="0" w:color="000001"/>
+              <w:right w:val="single" w:sz="8" w:space="0" w:color="000001"/>
+              <w:insideH w:val="single" w:sz="8" w:space="0" w:color="000001"/>
+              <w:insideV w:val="single" w:sz="8" w:space="0" w:color="000001"/>
+            </w:tcBorders>
+            <w:shd w:fill="auto" w:val="clear"/>
+            <w:tcMar>
+              <w:left w:w="60" w:type="dxa"/>
             </w:tcMar>
           </w:tcPr>
           <w:p>
@@ -4271,7 +4213,6 @@
               <w:keepNext/>
               <w:keepLines w:val="false"/>
               <w:widowControl w:val="false"/>
-              <w:pBdr/>
               <w:shd w:val="clear" w:fill="auto"/>
               <w:spacing w:lineRule="auto" w:line="240" w:before="0" w:after="0"/>
               <w:ind w:left="0" w:right="0" w:hanging="0"/>
@@ -4289,7 +4230,6 @@
               <w:keepNext/>
               <w:keepLines w:val="false"/>
               <w:widowControl w:val="false"/>
-              <w:pBdr/>
               <w:shd w:val="clear" w:fill="auto"/>
               <w:spacing w:lineRule="auto" w:line="240" w:before="0" w:after="0"/>
               <w:ind w:left="0" w:right="0" w:hanging="0"/>
@@ -4307,7 +4247,6 @@
               <w:keepNext/>
               <w:keepLines w:val="false"/>
               <w:widowControl w:val="false"/>
-              <w:pBdr/>
               <w:shd w:val="clear" w:fill="auto"/>
               <w:spacing w:lineRule="auto" w:line="240" w:before="0" w:after="0"/>
               <w:ind w:left="0" w:right="0" w:hanging="0"/>
@@ -4325,7 +4264,6 @@
               <w:keepNext/>
               <w:keepLines w:val="false"/>
               <w:widowControl w:val="false"/>
-              <w:pBdr/>
               <w:shd w:val="clear" w:fill="auto"/>
               <w:spacing w:lineRule="auto" w:line="240" w:before="0" w:after="0"/>
               <w:ind w:left="0" w:right="0" w:hanging="0"/>
@@ -4340,18 +4278,18 @@
         </w:tc>
         <w:tc>
           <w:tcPr>
-            <w:tcW w:w="4501" w:type="dxa"/>
-            <w:tcBorders>
-              <w:top w:val="single" w:sz="8" w:space="0" w:color="000001"/>
-              <w:left w:val="single" w:sz="8" w:space="0" w:color="000001"/>
-              <w:bottom w:val="single" w:sz="8" w:space="0" w:color="000001"/>
-              <w:right w:val="single" w:sz="8" w:space="0" w:color="000001"/>
-              <w:insideH w:val="single" w:sz="8" w:space="0" w:color="000001"/>
-              <w:insideV w:val="single" w:sz="8" w:space="0" w:color="000001"/>
-            </w:tcBorders>
-            <w:shd w:fill="auto" w:val="clear"/>
-            <w:tcMar>
-              <w:left w:w="90" w:type="dxa"/>
+            <w:tcW w:w="4503" w:type="dxa"/>
+            <w:tcBorders>
+              <w:top w:val="single" w:sz="8" w:space="0" w:color="000001"/>
+              <w:left w:val="single" w:sz="8" w:space="0" w:color="000001"/>
+              <w:bottom w:val="single" w:sz="8" w:space="0" w:color="000001"/>
+              <w:right w:val="single" w:sz="8" w:space="0" w:color="000001"/>
+              <w:insideH w:val="single" w:sz="8" w:space="0" w:color="000001"/>
+              <w:insideV w:val="single" w:sz="8" w:space="0" w:color="000001"/>
+            </w:tcBorders>
+            <w:shd w:fill="auto" w:val="clear"/>
+            <w:tcMar>
+              <w:left w:w="60" w:type="dxa"/>
             </w:tcMar>
           </w:tcPr>
           <w:p>
@@ -4380,7 +4318,7 @@
             </w:tcBorders>
             <w:shd w:fill="auto" w:val="clear"/>
             <w:tcMar>
-              <w:left w:w="90" w:type="dxa"/>
+              <w:left w:w="60" w:type="dxa"/>
             </w:tcMar>
           </w:tcPr>
           <w:p>
@@ -4389,7 +4327,6 @@
               <w:keepNext/>
               <w:keepLines w:val="false"/>
               <w:widowControl w:val="false"/>
-              <w:pBdr/>
               <w:shd w:val="clear" w:fill="auto"/>
               <w:spacing w:lineRule="auto" w:line="240" w:before="0" w:after="0"/>
               <w:ind w:left="0" w:right="0" w:hanging="0"/>
@@ -4415,7 +4352,7 @@
             </w:tcBorders>
             <w:shd w:fill="auto" w:val="clear"/>
             <w:tcMar>
-              <w:left w:w="90" w:type="dxa"/>
+              <w:left w:w="60" w:type="dxa"/>
             </w:tcMar>
           </w:tcPr>
           <w:p>
@@ -4424,7 +4361,6 @@
               <w:keepNext/>
               <w:keepLines w:val="false"/>
               <w:widowControl w:val="false"/>
-              <w:pBdr/>
               <w:shd w:val="clear" w:fill="auto"/>
               <w:spacing w:lineRule="auto" w:line="240" w:before="0" w:after="0"/>
               <w:ind w:left="0" w:right="0" w:hanging="0"/>
@@ -4439,18 +4375,18 @@
         </w:tc>
         <w:tc>
           <w:tcPr>
-            <w:tcW w:w="1920" w:type="dxa"/>
-            <w:tcBorders>
-              <w:top w:val="single" w:sz="8" w:space="0" w:color="000001"/>
-              <w:left w:val="single" w:sz="8" w:space="0" w:color="000001"/>
-              <w:bottom w:val="single" w:sz="8" w:space="0" w:color="000001"/>
-              <w:right w:val="single" w:sz="8" w:space="0" w:color="000001"/>
-              <w:insideH w:val="single" w:sz="8" w:space="0" w:color="000001"/>
-              <w:insideV w:val="single" w:sz="8" w:space="0" w:color="000001"/>
-            </w:tcBorders>
-            <w:shd w:fill="auto" w:val="clear"/>
-            <w:tcMar>
-              <w:left w:w="90" w:type="dxa"/>
+            <w:tcW w:w="1921" w:type="dxa"/>
+            <w:tcBorders>
+              <w:top w:val="single" w:sz="8" w:space="0" w:color="000001"/>
+              <w:left w:val="single" w:sz="8" w:space="0" w:color="000001"/>
+              <w:bottom w:val="single" w:sz="8" w:space="0" w:color="000001"/>
+              <w:right w:val="single" w:sz="8" w:space="0" w:color="000001"/>
+              <w:insideH w:val="single" w:sz="8" w:space="0" w:color="000001"/>
+              <w:insideV w:val="single" w:sz="8" w:space="0" w:color="000001"/>
+            </w:tcBorders>
+            <w:shd w:fill="auto" w:val="clear"/>
+            <w:tcMar>
+              <w:left w:w="60" w:type="dxa"/>
             </w:tcMar>
           </w:tcPr>
           <w:p>
@@ -4459,7 +4395,6 @@
               <w:keepNext/>
               <w:keepLines w:val="false"/>
               <w:widowControl w:val="false"/>
-              <w:pBdr/>
               <w:shd w:val="clear" w:fill="auto"/>
               <w:spacing w:lineRule="auto" w:line="240" w:before="0" w:after="0"/>
               <w:ind w:left="0" w:right="0" w:hanging="0"/>
@@ -4468,7 +4403,7 @@
             </w:pPr>
             <w:r>
               <w:rPr/>
-              <w:t>Lane assistance functionality is deactivated.</w:t>
+              <w:t>The LDW_Torque_Amplitude is set to 0 and a warning is displayed on the dashboard.</w:t>
             </w:r>
           </w:p>
         </w:tc>
@@ -4477,18 +4412,18 @@
         <w:trPr/>
         <w:tc>
           <w:tcPr>
-            <w:tcW w:w="1529" w:type="dxa"/>
-            <w:tcBorders>
-              <w:top w:val="single" w:sz="8" w:space="0" w:color="000001"/>
-              <w:left w:val="single" w:sz="8" w:space="0" w:color="000001"/>
-              <w:bottom w:val="single" w:sz="8" w:space="0" w:color="000001"/>
-              <w:right w:val="single" w:sz="8" w:space="0" w:color="000001"/>
-              <w:insideH w:val="single" w:sz="8" w:space="0" w:color="000001"/>
-              <w:insideV w:val="single" w:sz="8" w:space="0" w:color="000001"/>
-            </w:tcBorders>
-            <w:shd w:fill="auto" w:val="clear"/>
-            <w:tcMar>
-              <w:left w:w="90" w:type="dxa"/>
+            <w:tcW w:w="1526" w:type="dxa"/>
+            <w:tcBorders>
+              <w:top w:val="single" w:sz="8" w:space="0" w:color="000001"/>
+              <w:left w:val="single" w:sz="8" w:space="0" w:color="000001"/>
+              <w:bottom w:val="single" w:sz="8" w:space="0" w:color="000001"/>
+              <w:right w:val="single" w:sz="8" w:space="0" w:color="000001"/>
+              <w:insideH w:val="single" w:sz="8" w:space="0" w:color="000001"/>
+              <w:insideV w:val="single" w:sz="8" w:space="0" w:color="000001"/>
+            </w:tcBorders>
+            <w:shd w:fill="auto" w:val="clear"/>
+            <w:tcMar>
+              <w:left w:w="60" w:type="dxa"/>
             </w:tcMar>
           </w:tcPr>
           <w:p>
@@ -4542,18 +4477,18 @@
         </w:tc>
         <w:tc>
           <w:tcPr>
-            <w:tcW w:w="4501" w:type="dxa"/>
-            <w:tcBorders>
-              <w:top w:val="single" w:sz="8" w:space="0" w:color="000001"/>
-              <w:left w:val="single" w:sz="8" w:space="0" w:color="000001"/>
-              <w:bottom w:val="single" w:sz="8" w:space="0" w:color="000001"/>
-              <w:right w:val="single" w:sz="8" w:space="0" w:color="000001"/>
-              <w:insideH w:val="single" w:sz="8" w:space="0" w:color="000001"/>
-              <w:insideV w:val="single" w:sz="8" w:space="0" w:color="000001"/>
-            </w:tcBorders>
-            <w:shd w:fill="auto" w:val="clear"/>
-            <w:tcMar>
-              <w:left w:w="90" w:type="dxa"/>
+            <w:tcW w:w="4503" w:type="dxa"/>
+            <w:tcBorders>
+              <w:top w:val="single" w:sz="8" w:space="0" w:color="000001"/>
+              <w:left w:val="single" w:sz="8" w:space="0" w:color="000001"/>
+              <w:bottom w:val="single" w:sz="8" w:space="0" w:color="000001"/>
+              <w:right w:val="single" w:sz="8" w:space="0" w:color="000001"/>
+              <w:insideH w:val="single" w:sz="8" w:space="0" w:color="000001"/>
+              <w:insideV w:val="single" w:sz="8" w:space="0" w:color="000001"/>
+            </w:tcBorders>
+            <w:shd w:fill="auto" w:val="clear"/>
+            <w:tcMar>
+              <w:left w:w="60" w:type="dxa"/>
             </w:tcMar>
           </w:tcPr>
           <w:p>
@@ -4582,7 +4517,7 @@
             </w:tcBorders>
             <w:shd w:fill="auto" w:val="clear"/>
             <w:tcMar>
-              <w:left w:w="90" w:type="dxa"/>
+              <w:left w:w="60" w:type="dxa"/>
             </w:tcMar>
           </w:tcPr>
           <w:p>
@@ -4591,7 +4526,6 @@
               <w:keepNext/>
               <w:keepLines w:val="false"/>
               <w:widowControl w:val="false"/>
-              <w:pBdr/>
               <w:shd w:val="clear" w:fill="auto"/>
               <w:spacing w:lineRule="auto" w:line="240" w:before="0" w:after="0"/>
               <w:ind w:left="0" w:right="0" w:hanging="0"/>
@@ -4617,7 +4551,7 @@
             </w:tcBorders>
             <w:shd w:fill="auto" w:val="clear"/>
             <w:tcMar>
-              <w:left w:w="90" w:type="dxa"/>
+              <w:left w:w="60" w:type="dxa"/>
             </w:tcMar>
           </w:tcPr>
           <w:p>
@@ -4626,7 +4560,6 @@
               <w:keepNext/>
               <w:keepLines w:val="false"/>
               <w:widowControl w:val="false"/>
-              <w:pBdr/>
               <w:shd w:val="clear" w:fill="auto"/>
               <w:spacing w:lineRule="auto" w:line="240" w:before="0" w:after="0"/>
               <w:ind w:left="0" w:right="0" w:hanging="0"/>
@@ -4641,18 +4574,18 @@
         </w:tc>
         <w:tc>
           <w:tcPr>
-            <w:tcW w:w="1920" w:type="dxa"/>
-            <w:tcBorders>
-              <w:top w:val="single" w:sz="8" w:space="0" w:color="000001"/>
-              <w:left w:val="single" w:sz="8" w:space="0" w:color="000001"/>
-              <w:bottom w:val="single" w:sz="8" w:space="0" w:color="000001"/>
-              <w:right w:val="single" w:sz="8" w:space="0" w:color="000001"/>
-              <w:insideH w:val="single" w:sz="8" w:space="0" w:color="000001"/>
-              <w:insideV w:val="single" w:sz="8" w:space="0" w:color="000001"/>
-            </w:tcBorders>
-            <w:shd w:fill="auto" w:val="clear"/>
-            <w:tcMar>
-              <w:left w:w="90" w:type="dxa"/>
+            <w:tcW w:w="1921" w:type="dxa"/>
+            <w:tcBorders>
+              <w:top w:val="single" w:sz="8" w:space="0" w:color="000001"/>
+              <w:left w:val="single" w:sz="8" w:space="0" w:color="000001"/>
+              <w:bottom w:val="single" w:sz="8" w:space="0" w:color="000001"/>
+              <w:right w:val="single" w:sz="8" w:space="0" w:color="000001"/>
+              <w:insideH w:val="single" w:sz="8" w:space="0" w:color="000001"/>
+              <w:insideV w:val="single" w:sz="8" w:space="0" w:color="000001"/>
+            </w:tcBorders>
+            <w:shd w:fill="auto" w:val="clear"/>
+            <w:tcMar>
+              <w:left w:w="60" w:type="dxa"/>
             </w:tcMar>
           </w:tcPr>
           <w:p>
@@ -4661,16 +4594,21 @@
               <w:keepNext/>
               <w:keepLines w:val="false"/>
               <w:widowControl w:val="false"/>
-              <w:pBdr/>
               <w:shd w:val="clear" w:fill="auto"/>
               <w:spacing w:lineRule="auto" w:line="240" w:before="0" w:after="0"/>
               <w:ind w:left="0" w:right="0" w:hanging="0"/>
               <w:jc w:val="left"/>
               <w:rPr/>
             </w:pPr>
-            <w:r>
-              <w:rPr/>
-              <w:t>Lane assistance functionality is deactivated.</w:t>
+            <w:bookmarkStart w:id="21" w:name="__DdeLink__1684_1036668141"/>
+            <w:r>
+              <w:rPr/>
+              <w:t>The LDW_Torque_Frequency is set to 0 and a warning is displayed on the dashboard</w:t>
+            </w:r>
+            <w:bookmarkEnd w:id="21"/>
+            <w:r>
+              <w:rPr/>
+              <w:t>.</w:t>
             </w:r>
           </w:p>
         </w:tc>
@@ -4679,17 +4617,18 @@
         <w:trPr/>
         <w:tc>
           <w:tcPr>
-            <w:tcW w:w="1529" w:type="dxa"/>
-            <w:tcBorders>
-              <w:left w:val="single" w:sz="8" w:space="0" w:color="000001"/>
-              <w:bottom w:val="single" w:sz="8" w:space="0" w:color="000001"/>
-              <w:right w:val="single" w:sz="8" w:space="0" w:color="000001"/>
-              <w:insideH w:val="single" w:sz="8" w:space="0" w:color="000001"/>
-              <w:insideV w:val="single" w:sz="8" w:space="0" w:color="000001"/>
-            </w:tcBorders>
-            <w:shd w:fill="auto" w:val="clear"/>
-            <w:tcMar>
-              <w:left w:w="90" w:type="dxa"/>
+            <w:tcW w:w="1526" w:type="dxa"/>
+            <w:tcBorders>
+              <w:top w:val="single" w:sz="8" w:space="0" w:color="000001"/>
+              <w:left w:val="single" w:sz="8" w:space="0" w:color="000001"/>
+              <w:bottom w:val="single" w:sz="8" w:space="0" w:color="000001"/>
+              <w:right w:val="single" w:sz="8" w:space="0" w:color="000001"/>
+              <w:insideH w:val="single" w:sz="8" w:space="0" w:color="000001"/>
+              <w:insideV w:val="single" w:sz="8" w:space="0" w:color="000001"/>
+            </w:tcBorders>
+            <w:shd w:fill="auto" w:val="clear"/>
+            <w:tcMar>
+              <w:left w:w="60" w:type="dxa"/>
             </w:tcMar>
           </w:tcPr>
           <w:p>
@@ -4707,17 +4646,18 @@
         </w:tc>
         <w:tc>
           <w:tcPr>
-            <w:tcW w:w="4501" w:type="dxa"/>
-            <w:tcBorders>
-              <w:left w:val="single" w:sz="8" w:space="0" w:color="000001"/>
-              <w:bottom w:val="single" w:sz="8" w:space="0" w:color="000001"/>
-              <w:right w:val="single" w:sz="8" w:space="0" w:color="000001"/>
-              <w:insideH w:val="single" w:sz="8" w:space="0" w:color="000001"/>
-              <w:insideV w:val="single" w:sz="8" w:space="0" w:color="000001"/>
-            </w:tcBorders>
-            <w:shd w:fill="auto" w:val="clear"/>
-            <w:tcMar>
-              <w:left w:w="90" w:type="dxa"/>
+            <w:tcW w:w="4503" w:type="dxa"/>
+            <w:tcBorders>
+              <w:top w:val="single" w:sz="8" w:space="0" w:color="000001"/>
+              <w:left w:val="single" w:sz="8" w:space="0" w:color="000001"/>
+              <w:bottom w:val="single" w:sz="8" w:space="0" w:color="000001"/>
+              <w:right w:val="single" w:sz="8" w:space="0" w:color="000001"/>
+              <w:insideH w:val="single" w:sz="8" w:space="0" w:color="000001"/>
+              <w:insideV w:val="single" w:sz="8" w:space="0" w:color="000001"/>
+            </w:tcBorders>
+            <w:shd w:fill="auto" w:val="clear"/>
+            <w:tcMar>
+              <w:left w:w="60" w:type="dxa"/>
             </w:tcMar>
           </w:tcPr>
           <w:p>
@@ -4729,15 +4669,7 @@
             </w:pPr>
             <w:r>
               <w:rPr/>
-              <w:t xml:space="preserve">The lane keeping item shall not apply any torque to the wheel </w:t>
-            </w:r>
-            <w:r>
-              <w:rPr/>
-              <w:t>if the contrast of the road images is below Min_Image_Contrast</w:t>
-            </w:r>
-            <w:r>
-              <w:rPr/>
-              <w:t>.</w:t>
+              <w:t>The lane keeping item shall not apply any torque to the wheel if the contrast of the road images is below Min_Image_Contrast.</w:t>
             </w:r>
           </w:p>
         </w:tc>
@@ -4745,15 +4677,16 @@
           <w:tcPr>
             <w:tcW w:w="360" w:type="dxa"/>
             <w:tcBorders>
-              <w:left w:val="single" w:sz="8" w:space="0" w:color="000001"/>
-              <w:bottom w:val="single" w:sz="8" w:space="0" w:color="000001"/>
-              <w:right w:val="single" w:sz="8" w:space="0" w:color="000001"/>
-              <w:insideH w:val="single" w:sz="8" w:space="0" w:color="000001"/>
-              <w:insideV w:val="single" w:sz="8" w:space="0" w:color="000001"/>
-            </w:tcBorders>
-            <w:shd w:fill="auto" w:val="clear"/>
-            <w:tcMar>
-              <w:left w:w="90" w:type="dxa"/>
+              <w:top w:val="single" w:sz="8" w:space="0" w:color="000001"/>
+              <w:left w:val="single" w:sz="8" w:space="0" w:color="000001"/>
+              <w:bottom w:val="single" w:sz="8" w:space="0" w:color="000001"/>
+              <w:right w:val="single" w:sz="8" w:space="0" w:color="000001"/>
+              <w:insideH w:val="single" w:sz="8" w:space="0" w:color="000001"/>
+              <w:insideV w:val="single" w:sz="8" w:space="0" w:color="000001"/>
+            </w:tcBorders>
+            <w:shd w:fill="auto" w:val="clear"/>
+            <w:tcMar>
+              <w:left w:w="60" w:type="dxa"/>
             </w:tcMar>
           </w:tcPr>
           <w:p>
@@ -4762,7 +4695,6 @@
               <w:keepNext/>
               <w:keepLines w:val="false"/>
               <w:widowControl w:val="false"/>
-              <w:pBdr/>
               <w:shd w:val="clear" w:fill="auto"/>
               <w:spacing w:lineRule="auto" w:line="240" w:before="0" w:after="0"/>
               <w:ind w:left="0" w:right="0" w:hanging="0"/>
@@ -4779,15 +4711,16 @@
           <w:tcPr>
             <w:tcW w:w="1245" w:type="dxa"/>
             <w:tcBorders>
-              <w:left w:val="single" w:sz="8" w:space="0" w:color="000001"/>
-              <w:bottom w:val="single" w:sz="8" w:space="0" w:color="000001"/>
-              <w:right w:val="single" w:sz="8" w:space="0" w:color="000001"/>
-              <w:insideH w:val="single" w:sz="8" w:space="0" w:color="000001"/>
-              <w:insideV w:val="single" w:sz="8" w:space="0" w:color="000001"/>
-            </w:tcBorders>
-            <w:shd w:fill="auto" w:val="clear"/>
-            <w:tcMar>
-              <w:left w:w="90" w:type="dxa"/>
+              <w:top w:val="single" w:sz="8" w:space="0" w:color="000001"/>
+              <w:left w:val="single" w:sz="8" w:space="0" w:color="000001"/>
+              <w:bottom w:val="single" w:sz="8" w:space="0" w:color="000001"/>
+              <w:right w:val="single" w:sz="8" w:space="0" w:color="000001"/>
+              <w:insideH w:val="single" w:sz="8" w:space="0" w:color="000001"/>
+              <w:insideV w:val="single" w:sz="8" w:space="0" w:color="000001"/>
+            </w:tcBorders>
+            <w:shd w:fill="auto" w:val="clear"/>
+            <w:tcMar>
+              <w:left w:w="60" w:type="dxa"/>
             </w:tcMar>
           </w:tcPr>
           <w:p>
@@ -4796,7 +4729,6 @@
               <w:keepNext/>
               <w:keepLines w:val="false"/>
               <w:widowControl w:val="false"/>
-              <w:pBdr/>
               <w:shd w:val="clear" w:fill="auto"/>
               <w:spacing w:lineRule="auto" w:line="240" w:before="0" w:after="0"/>
               <w:ind w:left="0" w:right="0" w:hanging="0"/>
@@ -4811,17 +4743,18 @@
         </w:tc>
         <w:tc>
           <w:tcPr>
-            <w:tcW w:w="1920" w:type="dxa"/>
-            <w:tcBorders>
-              <w:left w:val="single" w:sz="8" w:space="0" w:color="000001"/>
-              <w:bottom w:val="single" w:sz="8" w:space="0" w:color="000001"/>
-              <w:right w:val="single" w:sz="8" w:space="0" w:color="000001"/>
-              <w:insideH w:val="single" w:sz="8" w:space="0" w:color="000001"/>
-              <w:insideV w:val="single" w:sz="8" w:space="0" w:color="000001"/>
-            </w:tcBorders>
-            <w:shd w:fill="auto" w:val="clear"/>
-            <w:tcMar>
-              <w:left w:w="90" w:type="dxa"/>
+            <w:tcW w:w="1921" w:type="dxa"/>
+            <w:tcBorders>
+              <w:top w:val="single" w:sz="8" w:space="0" w:color="000001"/>
+              <w:left w:val="single" w:sz="8" w:space="0" w:color="000001"/>
+              <w:bottom w:val="single" w:sz="8" w:space="0" w:color="000001"/>
+              <w:right w:val="single" w:sz="8" w:space="0" w:color="000001"/>
+              <w:insideH w:val="single" w:sz="8" w:space="0" w:color="000001"/>
+              <w:insideV w:val="single" w:sz="8" w:space="0" w:color="000001"/>
+            </w:tcBorders>
+            <w:shd w:fill="auto" w:val="clear"/>
+            <w:tcMar>
+              <w:left w:w="60" w:type="dxa"/>
             </w:tcMar>
           </w:tcPr>
           <w:p>
@@ -4830,7 +4763,6 @@
               <w:keepNext/>
               <w:keepLines w:val="false"/>
               <w:widowControl w:val="false"/>
-              <w:pBdr/>
               <w:shd w:val="clear" w:fill="auto"/>
               <w:spacing w:lineRule="auto" w:line="240" w:before="0" w:after="0"/>
               <w:ind w:left="0" w:right="0" w:hanging="0"/>
@@ -4839,7 +4771,7 @@
             </w:pPr>
             <w:r>
               <w:rPr/>
-              <w:t>Lane assistance functionality is deactivated.</w:t>
+              <w:t>The LDW_Torque_Amplitude is set to 0 and a warning is displayed on the dashboard.</w:t>
             </w:r>
           </w:p>
         </w:tc>
@@ -4891,7 +4823,7 @@
         <w:tblStyle w:val="Table6"/>
         <w:tblW w:w="9690" w:type="dxa"/>
         <w:jc w:val="left"/>
-        <w:tblInd w:w="-17" w:type="dxa"/>
+        <w:tblInd w:w="-46" w:type="dxa"/>
         <w:tblBorders>
           <w:top w:val="single" w:sz="8" w:space="0" w:color="000001"/>
           <w:left w:val="single" w:sz="8" w:space="0" w:color="000001"/>
@@ -4902,7 +4834,7 @@
         </w:tblBorders>
         <w:tblCellMar>
           <w:top w:w="100" w:type="dxa"/>
-          <w:left w:w="90" w:type="dxa"/>
+          <w:left w:w="60" w:type="dxa"/>
           <w:bottom w:w="100" w:type="dxa"/>
           <w:right w:w="100" w:type="dxa"/>
         </w:tblCellMar>
@@ -4928,7 +4860,7 @@
             </w:tcBorders>
             <w:shd w:fill="CCCCCC"/>
             <w:tcMar>
-              <w:left w:w="90" w:type="dxa"/>
+              <w:left w:w="60" w:type="dxa"/>
             </w:tcMar>
           </w:tcPr>
           <w:p>
@@ -4962,7 +4894,7 @@
             </w:tcBorders>
             <w:shd w:fill="CCCCCC"/>
             <w:tcMar>
-              <w:left w:w="90" w:type="dxa"/>
+              <w:left w:w="60" w:type="dxa"/>
             </w:tcMar>
           </w:tcPr>
           <w:p>
@@ -5013,7 +4945,7 @@
             </w:tcBorders>
             <w:shd w:fill="CCCCCC"/>
             <w:tcMar>
-              <w:left w:w="90" w:type="dxa"/>
+              <w:left w:w="60" w:type="dxa"/>
             </w:tcMar>
           </w:tcPr>
           <w:p>
@@ -5067,7 +4999,7 @@
             </w:tcBorders>
             <w:shd w:fill="auto" w:val="clear"/>
             <w:tcMar>
-              <w:left w:w="90" w:type="dxa"/>
+              <w:left w:w="60" w:type="dxa"/>
             </w:tcMar>
           </w:tcPr>
           <w:p>
@@ -5132,7 +5064,7 @@
             </w:tcBorders>
             <w:shd w:fill="auto" w:val="clear"/>
             <w:tcMar>
-              <w:left w:w="90" w:type="dxa"/>
+              <w:left w:w="60" w:type="dxa"/>
             </w:tcMar>
           </w:tcPr>
           <w:p>
@@ -5161,19 +5093,19 @@
             </w:tcBorders>
             <w:shd w:fill="auto" w:val="clear"/>
             <w:tcMar>
-              <w:left w:w="90" w:type="dxa"/>
-            </w:tcMar>
-          </w:tcPr>
-          <w:p>
-            <w:pPr>
-              <w:pStyle w:val="Normal"/>
-              <w:widowControl w:val="false"/>
-              <w:spacing w:lineRule="auto" w:line="240" w:before="0" w:after="0"/>
-              <w:rPr/>
-            </w:pPr>
-            <w:r>
-              <w:rPr/>
-              <w:t>Verify that the system is turned off if the torque exceeds Max_Torque_Amplitude</w:t>
+              <w:left w:w="60" w:type="dxa"/>
+            </w:tcMar>
+          </w:tcPr>
+          <w:p>
+            <w:pPr>
+              <w:pStyle w:val="Normal"/>
+              <w:widowControl w:val="false"/>
+              <w:spacing w:lineRule="auto" w:line="240" w:before="0" w:after="0"/>
+              <w:rPr/>
+            </w:pPr>
+            <w:r>
+              <w:rPr/>
+              <w:t>Verify that the LDW_Torque_Amplitude is set to 0 if the torque amplitude exceeds Max_Torque_Amplitude</w:t>
             </w:r>
           </w:p>
         </w:tc>
@@ -5193,7 +5125,7 @@
             </w:tcBorders>
             <w:shd w:fill="auto" w:val="clear"/>
             <w:tcMar>
-              <w:left w:w="90" w:type="dxa"/>
+              <w:left w:w="60" w:type="dxa"/>
             </w:tcMar>
           </w:tcPr>
           <w:p>
@@ -5258,7 +5190,7 @@
             </w:tcBorders>
             <w:shd w:fill="auto" w:val="clear"/>
             <w:tcMar>
-              <w:left w:w="90" w:type="dxa"/>
+              <w:left w:w="60" w:type="dxa"/>
             </w:tcMar>
           </w:tcPr>
           <w:p>
@@ -5287,19 +5219,19 @@
             </w:tcBorders>
             <w:shd w:fill="auto" w:val="clear"/>
             <w:tcMar>
-              <w:left w:w="90" w:type="dxa"/>
-            </w:tcMar>
-          </w:tcPr>
-          <w:p>
-            <w:pPr>
-              <w:pStyle w:val="Normal"/>
-              <w:widowControl w:val="false"/>
-              <w:spacing w:lineRule="auto" w:line="240" w:before="0" w:after="0"/>
-              <w:rPr/>
-            </w:pPr>
-            <w:r>
-              <w:rPr/>
-              <w:t>Verify that the system is turned off if the torque exceeds Max_Torque_Frequency</w:t>
+              <w:left w:w="60" w:type="dxa"/>
+            </w:tcMar>
+          </w:tcPr>
+          <w:p>
+            <w:pPr>
+              <w:pStyle w:val="Normal"/>
+              <w:widowControl w:val="false"/>
+              <w:spacing w:lineRule="auto" w:line="240" w:before="0" w:after="0"/>
+              <w:rPr/>
+            </w:pPr>
+            <w:r>
+              <w:rPr/>
+              <w:t>Verify that the LDW_Torque_Frequency is set to 0 if the torque frequency exceeds Max_Torque_Frequency</w:t>
             </w:r>
           </w:p>
         </w:tc>
@@ -5310,15 +5242,16 @@
           <w:tcPr>
             <w:tcW w:w="1530" w:type="dxa"/>
             <w:tcBorders>
-              <w:left w:val="single" w:sz="8" w:space="0" w:color="000001"/>
-              <w:bottom w:val="single" w:sz="8" w:space="0" w:color="000001"/>
-              <w:right w:val="single" w:sz="8" w:space="0" w:color="000001"/>
-              <w:insideH w:val="single" w:sz="8" w:space="0" w:color="000001"/>
-              <w:insideV w:val="single" w:sz="8" w:space="0" w:color="000001"/>
-            </w:tcBorders>
-            <w:shd w:fill="auto" w:val="clear"/>
-            <w:tcMar>
-              <w:left w:w="90" w:type="dxa"/>
+              <w:top w:val="single" w:sz="8" w:space="0" w:color="000001"/>
+              <w:left w:val="single" w:sz="8" w:space="0" w:color="000001"/>
+              <w:bottom w:val="single" w:sz="8" w:space="0" w:color="000001"/>
+              <w:right w:val="single" w:sz="8" w:space="0" w:color="000001"/>
+              <w:insideH w:val="single" w:sz="8" w:space="0" w:color="000001"/>
+              <w:insideV w:val="single" w:sz="8" w:space="0" w:color="000001"/>
+            </w:tcBorders>
+            <w:shd w:fill="auto" w:val="clear"/>
+            <w:tcMar>
+              <w:left w:w="60" w:type="dxa"/>
             </w:tcMar>
           </w:tcPr>
           <w:p>
@@ -5338,15 +5271,16 @@
           <w:tcPr>
             <w:tcW w:w="4155" w:type="dxa"/>
             <w:tcBorders>
-              <w:left w:val="single" w:sz="8" w:space="0" w:color="000001"/>
-              <w:bottom w:val="single" w:sz="8" w:space="0" w:color="000001"/>
-              <w:right w:val="single" w:sz="8" w:space="0" w:color="000001"/>
-              <w:insideH w:val="single" w:sz="8" w:space="0" w:color="000001"/>
-              <w:insideV w:val="single" w:sz="8" w:space="0" w:color="000001"/>
-            </w:tcBorders>
-            <w:shd w:fill="auto" w:val="clear"/>
-            <w:tcMar>
-              <w:left w:w="90" w:type="dxa"/>
+              <w:top w:val="single" w:sz="8" w:space="0" w:color="000001"/>
+              <w:left w:val="single" w:sz="8" w:space="0" w:color="000001"/>
+              <w:bottom w:val="single" w:sz="8" w:space="0" w:color="000001"/>
+              <w:right w:val="single" w:sz="8" w:space="0" w:color="000001"/>
+              <w:insideH w:val="single" w:sz="8" w:space="0" w:color="000001"/>
+              <w:insideV w:val="single" w:sz="8" w:space="0" w:color="000001"/>
+            </w:tcBorders>
+            <w:shd w:fill="auto" w:val="clear"/>
+            <w:tcMar>
+              <w:left w:w="60" w:type="dxa"/>
             </w:tcMar>
           </w:tcPr>
           <w:p>
@@ -5366,27 +5300,28 @@
           <w:tcPr>
             <w:tcW w:w="4005" w:type="dxa"/>
             <w:tcBorders>
-              <w:left w:val="single" w:sz="8" w:space="0" w:color="000001"/>
-              <w:bottom w:val="single" w:sz="8" w:space="0" w:color="000001"/>
-              <w:right w:val="single" w:sz="8" w:space="0" w:color="000001"/>
-              <w:insideH w:val="single" w:sz="8" w:space="0" w:color="000001"/>
-              <w:insideV w:val="single" w:sz="8" w:space="0" w:color="000001"/>
-            </w:tcBorders>
-            <w:shd w:fill="auto" w:val="clear"/>
-            <w:tcMar>
-              <w:left w:w="90" w:type="dxa"/>
-            </w:tcMar>
-          </w:tcPr>
-          <w:p>
-            <w:pPr>
-              <w:pStyle w:val="Normal"/>
-              <w:widowControl w:val="false"/>
-              <w:spacing w:lineRule="auto" w:line="240" w:before="0" w:after="0"/>
-              <w:rPr/>
-            </w:pPr>
-            <w:r>
-              <w:rPr/>
-              <w:t>Verify that the no torque is applied if the contrast level is below Min_Image_Contrast</w:t>
+              <w:top w:val="single" w:sz="8" w:space="0" w:color="000001"/>
+              <w:left w:val="single" w:sz="8" w:space="0" w:color="000001"/>
+              <w:bottom w:val="single" w:sz="8" w:space="0" w:color="000001"/>
+              <w:right w:val="single" w:sz="8" w:space="0" w:color="000001"/>
+              <w:insideH w:val="single" w:sz="8" w:space="0" w:color="000001"/>
+              <w:insideV w:val="single" w:sz="8" w:space="0" w:color="000001"/>
+            </w:tcBorders>
+            <w:shd w:fill="auto" w:val="clear"/>
+            <w:tcMar>
+              <w:left w:w="60" w:type="dxa"/>
+            </w:tcMar>
+          </w:tcPr>
+          <w:p>
+            <w:pPr>
+              <w:pStyle w:val="Normal"/>
+              <w:widowControl w:val="false"/>
+              <w:spacing w:lineRule="auto" w:line="240" w:before="0" w:after="0"/>
+              <w:rPr/>
+            </w:pPr>
+            <w:r>
+              <w:rPr/>
+              <w:t>Verify that the LDW_Torque_Amplitude is set to 0 if the contrast level is below Min_Image_Contrast</w:t>
             </w:r>
           </w:p>
         </w:tc>
@@ -5423,7 +5358,10 @@
         </w:rPr>
       </w:pPr>
       <w:r>
-        <w:rPr/>
+        <w:rPr>
+          <w:b/>
+          <w:color w:val="B7B7B7"/>
+        </w:rPr>
       </w:r>
     </w:p>
     <w:p>
@@ -5452,7 +5390,7 @@
         <w:tblStyle w:val="Table7"/>
         <w:tblW w:w="9555" w:type="dxa"/>
         <w:jc w:val="left"/>
-        <w:tblInd w:w="-17" w:type="dxa"/>
+        <w:tblInd w:w="-46" w:type="dxa"/>
         <w:tblBorders>
           <w:top w:val="single" w:sz="8" w:space="0" w:color="000001"/>
           <w:left w:val="single" w:sz="8" w:space="0" w:color="000001"/>
@@ -5463,24 +5401,24 @@
         </w:tblBorders>
         <w:tblCellMar>
           <w:top w:w="100" w:type="dxa"/>
-          <w:left w:w="90" w:type="dxa"/>
+          <w:left w:w="60" w:type="dxa"/>
           <w:bottom w:w="100" w:type="dxa"/>
           <w:right w:w="100" w:type="dxa"/>
         </w:tblCellMar>
         <w:tblLook w:val="0600"/>
       </w:tblPr>
       <w:tblGrid>
-        <w:gridCol w:w="1529"/>
-        <w:gridCol w:w="4501"/>
+        <w:gridCol w:w="1526"/>
+        <w:gridCol w:w="4503"/>
         <w:gridCol w:w="360"/>
         <w:gridCol w:w="1245"/>
-        <w:gridCol w:w="1920"/>
+        <w:gridCol w:w="1921"/>
       </w:tblGrid>
       <w:tr>
         <w:trPr/>
         <w:tc>
           <w:tcPr>
-            <w:tcW w:w="1529" w:type="dxa"/>
+            <w:tcW w:w="1526" w:type="dxa"/>
             <w:tcBorders>
               <w:top w:val="single" w:sz="8" w:space="0" w:color="000001"/>
               <w:left w:val="single" w:sz="8" w:space="0" w:color="000001"/>
@@ -5491,7 +5429,7 @@
             </w:tcBorders>
             <w:shd w:fill="CCCCCC"/>
             <w:tcMar>
-              <w:left w:w="90" w:type="dxa"/>
+              <w:left w:w="60" w:type="dxa"/>
             </w:tcMar>
           </w:tcPr>
           <w:p>
@@ -5514,7 +5452,7 @@
         </w:tc>
         <w:tc>
           <w:tcPr>
-            <w:tcW w:w="4501" w:type="dxa"/>
+            <w:tcW w:w="4503" w:type="dxa"/>
             <w:tcBorders>
               <w:top w:val="single" w:sz="8" w:space="0" w:color="000001"/>
               <w:left w:val="single" w:sz="8" w:space="0" w:color="000001"/>
@@ -5525,7 +5463,7 @@
             </w:tcBorders>
             <w:shd w:fill="CCCCCC"/>
             <w:tcMar>
-              <w:left w:w="90" w:type="dxa"/>
+              <w:left w:w="60" w:type="dxa"/>
             </w:tcMar>
           </w:tcPr>
           <w:p>
@@ -5559,7 +5497,7 @@
             </w:tcBorders>
             <w:shd w:fill="CCCCCC"/>
             <w:tcMar>
-              <w:left w:w="90" w:type="dxa"/>
+              <w:left w:w="60" w:type="dxa"/>
             </w:tcMar>
           </w:tcPr>
           <w:p>
@@ -5593,7 +5531,7 @@
             </w:tcBorders>
             <w:shd w:fill="CCCCCC"/>
             <w:tcMar>
-              <w:left w:w="90" w:type="dxa"/>
+              <w:left w:w="60" w:type="dxa"/>
             </w:tcMar>
           </w:tcPr>
           <w:p>
@@ -5616,7 +5554,7 @@
         </w:tc>
         <w:tc>
           <w:tcPr>
-            <w:tcW w:w="1920" w:type="dxa"/>
+            <w:tcW w:w="1921" w:type="dxa"/>
             <w:tcBorders>
               <w:top w:val="single" w:sz="8" w:space="0" w:color="000001"/>
               <w:left w:val="single" w:sz="8" w:space="0" w:color="000001"/>
@@ -5627,7 +5565,7 @@
             </w:tcBorders>
             <w:shd w:fill="CCCCCC"/>
             <w:tcMar>
-              <w:left w:w="90" w:type="dxa"/>
+              <w:left w:w="60" w:type="dxa"/>
             </w:tcMar>
           </w:tcPr>
           <w:p>
@@ -5653,18 +5591,18 @@
         <w:trPr/>
         <w:tc>
           <w:tcPr>
-            <w:tcW w:w="1529" w:type="dxa"/>
-            <w:tcBorders>
-              <w:top w:val="single" w:sz="8" w:space="0" w:color="000001"/>
-              <w:left w:val="single" w:sz="8" w:space="0" w:color="000001"/>
-              <w:bottom w:val="single" w:sz="8" w:space="0" w:color="000001"/>
-              <w:right w:val="single" w:sz="8" w:space="0" w:color="000001"/>
-              <w:insideH w:val="single" w:sz="8" w:space="0" w:color="000001"/>
-              <w:insideV w:val="single" w:sz="8" w:space="0" w:color="000001"/>
-            </w:tcBorders>
-            <w:shd w:fill="auto" w:val="clear"/>
-            <w:tcMar>
-              <w:left w:w="90" w:type="dxa"/>
+            <w:tcW w:w="1526" w:type="dxa"/>
+            <w:tcBorders>
+              <w:top w:val="single" w:sz="8" w:space="0" w:color="000001"/>
+              <w:left w:val="single" w:sz="8" w:space="0" w:color="000001"/>
+              <w:bottom w:val="single" w:sz="8" w:space="0" w:color="000001"/>
+              <w:right w:val="single" w:sz="8" w:space="0" w:color="000001"/>
+              <w:insideH w:val="single" w:sz="8" w:space="0" w:color="000001"/>
+              <w:insideV w:val="single" w:sz="8" w:space="0" w:color="000001"/>
+            </w:tcBorders>
+            <w:shd w:fill="auto" w:val="clear"/>
+            <w:tcMar>
+              <w:left w:w="60" w:type="dxa"/>
             </w:tcMar>
           </w:tcPr>
           <w:p>
@@ -5718,18 +5656,18 @@
         </w:tc>
         <w:tc>
           <w:tcPr>
-            <w:tcW w:w="4501" w:type="dxa"/>
-            <w:tcBorders>
-              <w:top w:val="single" w:sz="8" w:space="0" w:color="000001"/>
-              <w:left w:val="single" w:sz="8" w:space="0" w:color="000001"/>
-              <w:bottom w:val="single" w:sz="8" w:space="0" w:color="000001"/>
-              <w:right w:val="single" w:sz="8" w:space="0" w:color="000001"/>
-              <w:insideH w:val="single" w:sz="8" w:space="0" w:color="000001"/>
-              <w:insideV w:val="single" w:sz="8" w:space="0" w:color="000001"/>
-            </w:tcBorders>
-            <w:shd w:fill="auto" w:val="clear"/>
-            <w:tcMar>
-              <w:left w:w="90" w:type="dxa"/>
+            <w:tcW w:w="4503" w:type="dxa"/>
+            <w:tcBorders>
+              <w:top w:val="single" w:sz="8" w:space="0" w:color="000001"/>
+              <w:left w:val="single" w:sz="8" w:space="0" w:color="000001"/>
+              <w:bottom w:val="single" w:sz="8" w:space="0" w:color="000001"/>
+              <w:right w:val="single" w:sz="8" w:space="0" w:color="000001"/>
+              <w:insideH w:val="single" w:sz="8" w:space="0" w:color="000001"/>
+              <w:insideV w:val="single" w:sz="8" w:space="0" w:color="000001"/>
+            </w:tcBorders>
+            <w:shd w:fill="auto" w:val="clear"/>
+            <w:tcMar>
+              <w:left w:w="60" w:type="dxa"/>
             </w:tcMar>
           </w:tcPr>
           <w:p>
@@ -5758,7 +5696,7 @@
             </w:tcBorders>
             <w:shd w:fill="auto" w:val="clear"/>
             <w:tcMar>
-              <w:left w:w="90" w:type="dxa"/>
+              <w:left w:w="60" w:type="dxa"/>
             </w:tcMar>
           </w:tcPr>
           <w:p>
@@ -5787,7 +5725,7 @@
             </w:tcBorders>
             <w:shd w:fill="auto" w:val="clear"/>
             <w:tcMar>
-              <w:left w:w="90" w:type="dxa"/>
+              <w:left w:w="60" w:type="dxa"/>
             </w:tcMar>
           </w:tcPr>
           <w:p>
@@ -5805,30 +5743,30 @@
         </w:tc>
         <w:tc>
           <w:tcPr>
-            <w:tcW w:w="1920" w:type="dxa"/>
-            <w:tcBorders>
-              <w:top w:val="single" w:sz="8" w:space="0" w:color="000001"/>
-              <w:left w:val="single" w:sz="8" w:space="0" w:color="000001"/>
-              <w:bottom w:val="single" w:sz="8" w:space="0" w:color="000001"/>
-              <w:right w:val="single" w:sz="8" w:space="0" w:color="000001"/>
-              <w:insideH w:val="single" w:sz="8" w:space="0" w:color="000001"/>
-              <w:insideV w:val="single" w:sz="8" w:space="0" w:color="000001"/>
-            </w:tcBorders>
-            <w:shd w:fill="auto" w:val="clear"/>
-            <w:tcMar>
-              <w:left w:w="90" w:type="dxa"/>
-            </w:tcMar>
-          </w:tcPr>
-          <w:p>
-            <w:pPr>
-              <w:pStyle w:val="Normal"/>
-              <w:widowControl w:val="false"/>
-              <w:spacing w:lineRule="auto" w:line="240" w:before="0" w:after="0"/>
-              <w:rPr/>
-            </w:pPr>
-            <w:r>
-              <w:rPr/>
-              <w:t>Lane keeping function is deactivated</w:t>
+            <w:tcW w:w="1921" w:type="dxa"/>
+            <w:tcBorders>
+              <w:top w:val="single" w:sz="8" w:space="0" w:color="000001"/>
+              <w:left w:val="single" w:sz="8" w:space="0" w:color="000001"/>
+              <w:bottom w:val="single" w:sz="8" w:space="0" w:color="000001"/>
+              <w:right w:val="single" w:sz="8" w:space="0" w:color="000001"/>
+              <w:insideH w:val="single" w:sz="8" w:space="0" w:color="000001"/>
+              <w:insideV w:val="single" w:sz="8" w:space="0" w:color="000001"/>
+            </w:tcBorders>
+            <w:shd w:fill="auto" w:val="clear"/>
+            <w:tcMar>
+              <w:left w:w="60" w:type="dxa"/>
+            </w:tcMar>
+          </w:tcPr>
+          <w:p>
+            <w:pPr>
+              <w:pStyle w:val="Normal"/>
+              <w:widowControl w:val="false"/>
+              <w:spacing w:lineRule="auto" w:line="240" w:before="0" w:after="0"/>
+              <w:rPr/>
+            </w:pPr>
+            <w:r>
+              <w:rPr/>
+              <w:t>The LKA_Torque is set to 0 and a warning is display on the dashboard.</w:t>
             </w:r>
           </w:p>
         </w:tc>
@@ -5837,17 +5775,18 @@
         <w:trPr/>
         <w:tc>
           <w:tcPr>
-            <w:tcW w:w="1529" w:type="dxa"/>
-            <w:tcBorders>
-              <w:left w:val="single" w:sz="8" w:space="0" w:color="000001"/>
-              <w:bottom w:val="single" w:sz="8" w:space="0" w:color="000001"/>
-              <w:right w:val="single" w:sz="8" w:space="0" w:color="000001"/>
-              <w:insideH w:val="single" w:sz="8" w:space="0" w:color="000001"/>
-              <w:insideV w:val="single" w:sz="8" w:space="0" w:color="000001"/>
-            </w:tcBorders>
-            <w:shd w:fill="auto" w:val="clear"/>
-            <w:tcMar>
-              <w:left w:w="90" w:type="dxa"/>
+            <w:tcW w:w="1526" w:type="dxa"/>
+            <w:tcBorders>
+              <w:top w:val="single" w:sz="8" w:space="0" w:color="000001"/>
+              <w:left w:val="single" w:sz="8" w:space="0" w:color="000001"/>
+              <w:bottom w:val="single" w:sz="8" w:space="0" w:color="000001"/>
+              <w:right w:val="single" w:sz="8" w:space="0" w:color="000001"/>
+              <w:insideH w:val="single" w:sz="8" w:space="0" w:color="000001"/>
+              <w:insideV w:val="single" w:sz="8" w:space="0" w:color="000001"/>
+            </w:tcBorders>
+            <w:shd w:fill="auto" w:val="clear"/>
+            <w:tcMar>
+              <w:left w:w="60" w:type="dxa"/>
             </w:tcMar>
           </w:tcPr>
           <w:p>
@@ -5865,17 +5804,18 @@
         </w:tc>
         <w:tc>
           <w:tcPr>
-            <w:tcW w:w="4501" w:type="dxa"/>
-            <w:tcBorders>
-              <w:left w:val="single" w:sz="8" w:space="0" w:color="000001"/>
-              <w:bottom w:val="single" w:sz="8" w:space="0" w:color="000001"/>
-              <w:right w:val="single" w:sz="8" w:space="0" w:color="000001"/>
-              <w:insideH w:val="single" w:sz="8" w:space="0" w:color="000001"/>
-              <w:insideV w:val="single" w:sz="8" w:space="0" w:color="000001"/>
-            </w:tcBorders>
-            <w:shd w:fill="auto" w:val="clear"/>
-            <w:tcMar>
-              <w:left w:w="90" w:type="dxa"/>
+            <w:tcW w:w="4503" w:type="dxa"/>
+            <w:tcBorders>
+              <w:top w:val="single" w:sz="8" w:space="0" w:color="000001"/>
+              <w:left w:val="single" w:sz="8" w:space="0" w:color="000001"/>
+              <w:bottom w:val="single" w:sz="8" w:space="0" w:color="000001"/>
+              <w:right w:val="single" w:sz="8" w:space="0" w:color="000001"/>
+              <w:insideH w:val="single" w:sz="8" w:space="0" w:color="000001"/>
+              <w:insideV w:val="single" w:sz="8" w:space="0" w:color="000001"/>
+            </w:tcBorders>
+            <w:shd w:fill="auto" w:val="clear"/>
+            <w:tcMar>
+              <w:left w:w="60" w:type="dxa"/>
             </w:tcMar>
           </w:tcPr>
           <w:p>
@@ -5895,15 +5835,16 @@
           <w:tcPr>
             <w:tcW w:w="360" w:type="dxa"/>
             <w:tcBorders>
-              <w:left w:val="single" w:sz="8" w:space="0" w:color="000001"/>
-              <w:bottom w:val="single" w:sz="8" w:space="0" w:color="000001"/>
-              <w:right w:val="single" w:sz="8" w:space="0" w:color="000001"/>
-              <w:insideH w:val="single" w:sz="8" w:space="0" w:color="000001"/>
-              <w:insideV w:val="single" w:sz="8" w:space="0" w:color="000001"/>
-            </w:tcBorders>
-            <w:shd w:fill="auto" w:val="clear"/>
-            <w:tcMar>
-              <w:left w:w="90" w:type="dxa"/>
+              <w:top w:val="single" w:sz="8" w:space="0" w:color="000001"/>
+              <w:left w:val="single" w:sz="8" w:space="0" w:color="000001"/>
+              <w:bottom w:val="single" w:sz="8" w:space="0" w:color="000001"/>
+              <w:right w:val="single" w:sz="8" w:space="0" w:color="000001"/>
+              <w:insideH w:val="single" w:sz="8" w:space="0" w:color="000001"/>
+              <w:insideV w:val="single" w:sz="8" w:space="0" w:color="000001"/>
+            </w:tcBorders>
+            <w:shd w:fill="auto" w:val="clear"/>
+            <w:tcMar>
+              <w:left w:w="60" w:type="dxa"/>
             </w:tcMar>
           </w:tcPr>
           <w:p>
@@ -5923,15 +5864,16 @@
           <w:tcPr>
             <w:tcW w:w="1245" w:type="dxa"/>
             <w:tcBorders>
-              <w:left w:val="single" w:sz="8" w:space="0" w:color="000001"/>
-              <w:bottom w:val="single" w:sz="8" w:space="0" w:color="000001"/>
-              <w:right w:val="single" w:sz="8" w:space="0" w:color="000001"/>
-              <w:insideH w:val="single" w:sz="8" w:space="0" w:color="000001"/>
-              <w:insideV w:val="single" w:sz="8" w:space="0" w:color="000001"/>
-            </w:tcBorders>
-            <w:shd w:fill="auto" w:val="clear"/>
-            <w:tcMar>
-              <w:left w:w="90" w:type="dxa"/>
+              <w:top w:val="single" w:sz="8" w:space="0" w:color="000001"/>
+              <w:left w:val="single" w:sz="8" w:space="0" w:color="000001"/>
+              <w:bottom w:val="single" w:sz="8" w:space="0" w:color="000001"/>
+              <w:right w:val="single" w:sz="8" w:space="0" w:color="000001"/>
+              <w:insideH w:val="single" w:sz="8" w:space="0" w:color="000001"/>
+              <w:insideV w:val="single" w:sz="8" w:space="0" w:color="000001"/>
+            </w:tcBorders>
+            <w:shd w:fill="auto" w:val="clear"/>
+            <w:tcMar>
+              <w:left w:w="60" w:type="dxa"/>
             </w:tcMar>
           </w:tcPr>
           <w:p>
@@ -5949,17 +5891,18 @@
         </w:tc>
         <w:tc>
           <w:tcPr>
-            <w:tcW w:w="1920" w:type="dxa"/>
-            <w:tcBorders>
-              <w:left w:val="single" w:sz="8" w:space="0" w:color="000001"/>
-              <w:bottom w:val="single" w:sz="8" w:space="0" w:color="000001"/>
-              <w:right w:val="single" w:sz="8" w:space="0" w:color="000001"/>
-              <w:insideH w:val="single" w:sz="8" w:space="0" w:color="000001"/>
-              <w:insideV w:val="single" w:sz="8" w:space="0" w:color="000001"/>
-            </w:tcBorders>
-            <w:shd w:fill="auto" w:val="clear"/>
-            <w:tcMar>
-              <w:left w:w="90" w:type="dxa"/>
+            <w:tcW w:w="1921" w:type="dxa"/>
+            <w:tcBorders>
+              <w:top w:val="single" w:sz="8" w:space="0" w:color="000001"/>
+              <w:left w:val="single" w:sz="8" w:space="0" w:color="000001"/>
+              <w:bottom w:val="single" w:sz="8" w:space="0" w:color="000001"/>
+              <w:right w:val="single" w:sz="8" w:space="0" w:color="000001"/>
+              <w:insideH w:val="single" w:sz="8" w:space="0" w:color="000001"/>
+              <w:insideV w:val="single" w:sz="8" w:space="0" w:color="000001"/>
+            </w:tcBorders>
+            <w:shd w:fill="auto" w:val="clear"/>
+            <w:tcMar>
+              <w:left w:w="60" w:type="dxa"/>
             </w:tcMar>
           </w:tcPr>
           <w:p>
@@ -6023,7 +5966,7 @@
         <w:tblStyle w:val="Table8"/>
         <w:tblW w:w="9690" w:type="dxa"/>
         <w:jc w:val="left"/>
-        <w:tblInd w:w="-17" w:type="dxa"/>
+        <w:tblInd w:w="-46" w:type="dxa"/>
         <w:tblBorders>
           <w:top w:val="single" w:sz="8" w:space="0" w:color="000001"/>
           <w:left w:val="single" w:sz="8" w:space="0" w:color="000001"/>
@@ -6034,7 +5977,7 @@
         </w:tblBorders>
         <w:tblCellMar>
           <w:top w:w="100" w:type="dxa"/>
-          <w:left w:w="90" w:type="dxa"/>
+          <w:left w:w="60" w:type="dxa"/>
           <w:bottom w:w="100" w:type="dxa"/>
           <w:right w:w="100" w:type="dxa"/>
         </w:tblCellMar>
@@ -6060,7 +6003,7 @@
             </w:tcBorders>
             <w:shd w:fill="CCCCCC"/>
             <w:tcMar>
-              <w:left w:w="90" w:type="dxa"/>
+              <w:left w:w="60" w:type="dxa"/>
             </w:tcMar>
           </w:tcPr>
           <w:p>
@@ -6094,7 +6037,7 @@
             </w:tcBorders>
             <w:shd w:fill="CCCCCC"/>
             <w:tcMar>
-              <w:left w:w="90" w:type="dxa"/>
+              <w:left w:w="60" w:type="dxa"/>
             </w:tcMar>
           </w:tcPr>
           <w:p>
@@ -6145,7 +6088,7 @@
             </w:tcBorders>
             <w:shd w:fill="CCCCCC"/>
             <w:tcMar>
-              <w:left w:w="90" w:type="dxa"/>
+              <w:left w:w="60" w:type="dxa"/>
             </w:tcMar>
           </w:tcPr>
           <w:p>
@@ -6199,7 +6142,7 @@
             </w:tcBorders>
             <w:shd w:fill="auto" w:val="clear"/>
             <w:tcMar>
-              <w:left w:w="90" w:type="dxa"/>
+              <w:left w:w="60" w:type="dxa"/>
             </w:tcMar>
           </w:tcPr>
           <w:p>
@@ -6247,11 +6190,7 @@
             </w:pPr>
             <w:r>
               <w:rPr/>
-              <w:t>02-0</w:t>
-            </w:r>
-            <w:r>
-              <w:rPr/>
-              <w:t>1</w:t>
+              <w:t>02-01</w:t>
             </w:r>
           </w:p>
         </w:tc>
@@ -6268,7 +6207,7 @@
             </w:tcBorders>
             <w:shd w:fill="auto" w:val="clear"/>
             <w:tcMar>
-              <w:left w:w="90" w:type="dxa"/>
+              <w:left w:w="60" w:type="dxa"/>
             </w:tcMar>
           </w:tcPr>
           <w:p>
@@ -6297,19 +6236,19 @@
             </w:tcBorders>
             <w:shd w:fill="auto" w:val="clear"/>
             <w:tcMar>
-              <w:left w:w="90" w:type="dxa"/>
-            </w:tcMar>
-          </w:tcPr>
-          <w:p>
-            <w:pPr>
-              <w:pStyle w:val="Normal"/>
-              <w:widowControl w:val="false"/>
-              <w:spacing w:lineRule="auto" w:line="240" w:before="0" w:after="0"/>
-              <w:rPr/>
-            </w:pPr>
-            <w:r>
-              <w:rPr/>
-              <w:t>Verify that the lane keeping assistance is deactivated after the driver does not apply any torque to the wheel for more than Max_Duration</w:t>
+              <w:left w:w="60" w:type="dxa"/>
+            </w:tcMar>
+          </w:tcPr>
+          <w:p>
+            <w:pPr>
+              <w:pStyle w:val="Normal"/>
+              <w:widowControl w:val="false"/>
+              <w:spacing w:lineRule="auto" w:line="240" w:before="0" w:after="0"/>
+              <w:rPr/>
+            </w:pPr>
+            <w:r>
+              <w:rPr/>
+              <w:t>Verify that the LKA_Torque is set to 0 after the driver does not apply any torque to the wheel for more than Max_Duration</w:t>
             </w:r>
           </w:p>
         </w:tc>
@@ -6320,15 +6259,16 @@
           <w:tcPr>
             <w:tcW w:w="1530" w:type="dxa"/>
             <w:tcBorders>
-              <w:left w:val="single" w:sz="8" w:space="0" w:color="000001"/>
-              <w:bottom w:val="single" w:sz="8" w:space="0" w:color="000001"/>
-              <w:right w:val="single" w:sz="8" w:space="0" w:color="000001"/>
-              <w:insideH w:val="single" w:sz="8" w:space="0" w:color="000001"/>
-              <w:insideV w:val="single" w:sz="8" w:space="0" w:color="000001"/>
-            </w:tcBorders>
-            <w:shd w:fill="auto" w:val="clear"/>
-            <w:tcMar>
-              <w:left w:w="90" w:type="dxa"/>
+              <w:top w:val="single" w:sz="8" w:space="0" w:color="000001"/>
+              <w:left w:val="single" w:sz="8" w:space="0" w:color="000001"/>
+              <w:bottom w:val="single" w:sz="8" w:space="0" w:color="000001"/>
+              <w:right w:val="single" w:sz="8" w:space="0" w:color="000001"/>
+              <w:insideH w:val="single" w:sz="8" w:space="0" w:color="000001"/>
+              <w:insideV w:val="single" w:sz="8" w:space="0" w:color="000001"/>
+            </w:tcBorders>
+            <w:shd w:fill="auto" w:val="clear"/>
+            <w:tcMar>
+              <w:left w:w="60" w:type="dxa"/>
             </w:tcMar>
           </w:tcPr>
           <w:p>
@@ -6348,15 +6288,16 @@
           <w:tcPr>
             <w:tcW w:w="4155" w:type="dxa"/>
             <w:tcBorders>
-              <w:left w:val="single" w:sz="8" w:space="0" w:color="000001"/>
-              <w:bottom w:val="single" w:sz="8" w:space="0" w:color="000001"/>
-              <w:right w:val="single" w:sz="8" w:space="0" w:color="000001"/>
-              <w:insideH w:val="single" w:sz="8" w:space="0" w:color="000001"/>
-              <w:insideV w:val="single" w:sz="8" w:space="0" w:color="000001"/>
-            </w:tcBorders>
-            <w:shd w:fill="auto" w:val="clear"/>
-            <w:tcMar>
-              <w:left w:w="90" w:type="dxa"/>
+              <w:top w:val="single" w:sz="8" w:space="0" w:color="000001"/>
+              <w:left w:val="single" w:sz="8" w:space="0" w:color="000001"/>
+              <w:bottom w:val="single" w:sz="8" w:space="0" w:color="000001"/>
+              <w:right w:val="single" w:sz="8" w:space="0" w:color="000001"/>
+              <w:insideH w:val="single" w:sz="8" w:space="0" w:color="000001"/>
+              <w:insideV w:val="single" w:sz="8" w:space="0" w:color="000001"/>
+            </w:tcBorders>
+            <w:shd w:fill="auto" w:val="clear"/>
+            <w:tcMar>
+              <w:left w:w="60" w:type="dxa"/>
             </w:tcMar>
           </w:tcPr>
           <w:p>
@@ -6376,15 +6317,16 @@
           <w:tcPr>
             <w:tcW w:w="4005" w:type="dxa"/>
             <w:tcBorders>
-              <w:left w:val="single" w:sz="8" w:space="0" w:color="000001"/>
-              <w:bottom w:val="single" w:sz="8" w:space="0" w:color="000001"/>
-              <w:right w:val="single" w:sz="8" w:space="0" w:color="000001"/>
-              <w:insideH w:val="single" w:sz="8" w:space="0" w:color="000001"/>
-              <w:insideV w:val="single" w:sz="8" w:space="0" w:color="000001"/>
-            </w:tcBorders>
-            <w:shd w:fill="auto" w:val="clear"/>
-            <w:tcMar>
-              <w:left w:w="90" w:type="dxa"/>
+              <w:top w:val="single" w:sz="8" w:space="0" w:color="000001"/>
+              <w:left w:val="single" w:sz="8" w:space="0" w:color="000001"/>
+              <w:bottom w:val="single" w:sz="8" w:space="0" w:color="000001"/>
+              <w:right w:val="single" w:sz="8" w:space="0" w:color="000001"/>
+              <w:insideH w:val="single" w:sz="8" w:space="0" w:color="000001"/>
+              <w:insideV w:val="single" w:sz="8" w:space="0" w:color="000001"/>
+            </w:tcBorders>
+            <w:shd w:fill="auto" w:val="clear"/>
+            <w:tcMar>
+              <w:left w:w="60" w:type="dxa"/>
             </w:tcMar>
           </w:tcPr>
           <w:p>
@@ -6418,8 +6360,8 @@
         <w:spacing w:before="0" w:after="0"/>
         <w:rPr/>
       </w:pPr>
-      <w:bookmarkStart w:id="21" w:name="_74udkdvf7nod"/>
-      <w:bookmarkEnd w:id="21"/>
+      <w:bookmarkStart w:id="22" w:name="_74udkdvf7nod"/>
+      <w:bookmarkEnd w:id="22"/>
       <w:r>
         <w:rPr/>
         <w:t>Refinement of the System Architecture</w:t>
@@ -6436,7 +6378,10 @@
         </w:rPr>
       </w:pPr>
       <w:r>
-        <w:rPr/>
+        <w:rPr>
+          <w:b/>
+          <w:color w:val="B7B7B7"/>
+        </w:rPr>
       </w:r>
     </w:p>
     <w:p>
@@ -6450,9 +6395,12 @@
         </w:rPr>
       </w:pPr>
       <w:r>
-        <w:rPr/>
+        <w:rPr>
+          <w:b/>
+          <w:color w:val="B7B7B7"/>
+        </w:rPr>
         <w:drawing>
-          <wp:anchor behindDoc="0" distT="0" distB="0" distL="0" distR="0" simplePos="0" locked="0" layoutInCell="1" allowOverlap="1" relativeHeight="6">
+          <wp:anchor behindDoc="0" distT="0" distB="0" distL="0" distR="0" simplePos="0" locked="0" layoutInCell="1" allowOverlap="1" relativeHeight="4">
             <wp:simplePos x="0" y="0"/>
             <wp:positionH relativeFrom="column">
               <wp:align>center</wp:align>
@@ -6504,8 +6452,8 @@
         <w:spacing w:before="0" w:after="0"/>
         <w:rPr/>
       </w:pPr>
-      <w:bookmarkStart w:id="22" w:name="_g2lqf7kmbspk"/>
-      <w:bookmarkEnd w:id="22"/>
+      <w:bookmarkStart w:id="23" w:name="_g2lqf7kmbspk"/>
+      <w:bookmarkEnd w:id="23"/>
       <w:r>
         <w:rPr/>
         <w:t>Allocation of Functional Safety Requirements to Architecture Elements</w:t>
@@ -6522,7 +6470,10 @@
         </w:rPr>
       </w:pPr>
       <w:r>
-        <w:rPr/>
+        <w:rPr>
+          <w:b/>
+          <w:color w:val="B7B7B7"/>
+        </w:rPr>
       </w:r>
     </w:p>
     <w:tbl>
@@ -6530,7 +6481,7 @@
         <w:tblStyle w:val="Table9"/>
         <w:tblW w:w="9555" w:type="dxa"/>
         <w:jc w:val="left"/>
-        <w:tblInd w:w="-17" w:type="dxa"/>
+        <w:tblInd w:w="-46" w:type="dxa"/>
         <w:tblBorders>
           <w:top w:val="single" w:sz="8" w:space="0" w:color="000001"/>
           <w:left w:val="single" w:sz="8" w:space="0" w:color="000001"/>
@@ -6541,15 +6492,15 @@
         </w:tblBorders>
         <w:tblCellMar>
           <w:top w:w="100" w:type="dxa"/>
-          <w:left w:w="90" w:type="dxa"/>
+          <w:left w:w="60" w:type="dxa"/>
           <w:bottom w:w="100" w:type="dxa"/>
           <w:right w:w="100" w:type="dxa"/>
         </w:tblCellMar>
         <w:tblLook w:val="0600"/>
       </w:tblPr>
       <w:tblGrid>
-        <w:gridCol w:w="1529"/>
-        <w:gridCol w:w="3510"/>
+        <w:gridCol w:w="1526"/>
+        <w:gridCol w:w="3513"/>
         <w:gridCol w:w="1350"/>
         <w:gridCol w:w="1245"/>
         <w:gridCol w:w="1921"/>
@@ -6558,7 +6509,7 @@
         <w:trPr/>
         <w:tc>
           <w:tcPr>
-            <w:tcW w:w="1529" w:type="dxa"/>
+            <w:tcW w:w="1526" w:type="dxa"/>
             <w:tcBorders>
               <w:top w:val="single" w:sz="8" w:space="0" w:color="000001"/>
               <w:left w:val="single" w:sz="8" w:space="0" w:color="000001"/>
@@ -6569,7 +6520,7 @@
             </w:tcBorders>
             <w:shd w:fill="CCCCCC"/>
             <w:tcMar>
-              <w:left w:w="90" w:type="dxa"/>
+              <w:left w:w="60" w:type="dxa"/>
             </w:tcMar>
           </w:tcPr>
           <w:p>
@@ -6592,7 +6543,7 @@
         </w:tc>
         <w:tc>
           <w:tcPr>
-            <w:tcW w:w="3510" w:type="dxa"/>
+            <w:tcW w:w="3513" w:type="dxa"/>
             <w:tcBorders>
               <w:top w:val="single" w:sz="8" w:space="0" w:color="000001"/>
               <w:left w:val="single" w:sz="8" w:space="0" w:color="000001"/>
@@ -6603,7 +6554,7 @@
             </w:tcBorders>
             <w:shd w:fill="CCCCCC"/>
             <w:tcMar>
-              <w:left w:w="90" w:type="dxa"/>
+              <w:left w:w="60" w:type="dxa"/>
             </w:tcMar>
           </w:tcPr>
           <w:p>
@@ -6637,7 +6588,7 @@
             </w:tcBorders>
             <w:shd w:fill="CCCCCC"/>
             <w:tcMar>
-              <w:left w:w="90" w:type="dxa"/>
+              <w:left w:w="60" w:type="dxa"/>
             </w:tcMar>
           </w:tcPr>
           <w:p>
@@ -6671,7 +6622,7 @@
             </w:tcBorders>
             <w:shd w:fill="CCCCCC"/>
             <w:tcMar>
-              <w:left w:w="90" w:type="dxa"/>
+              <w:left w:w="60" w:type="dxa"/>
             </w:tcMar>
           </w:tcPr>
           <w:p>
@@ -6705,7 +6656,7 @@
             </w:tcBorders>
             <w:shd w:fill="CCCCCC"/>
             <w:tcMar>
-              <w:left w:w="90" w:type="dxa"/>
+              <w:left w:w="60" w:type="dxa"/>
             </w:tcMar>
           </w:tcPr>
           <w:p>
@@ -6731,18 +6682,18 @@
         <w:trPr/>
         <w:tc>
           <w:tcPr>
-            <w:tcW w:w="1529" w:type="dxa"/>
-            <w:tcBorders>
-              <w:top w:val="single" w:sz="8" w:space="0" w:color="000001"/>
-              <w:left w:val="single" w:sz="8" w:space="0" w:color="000001"/>
-              <w:bottom w:val="single" w:sz="8" w:space="0" w:color="000001"/>
-              <w:right w:val="single" w:sz="8" w:space="0" w:color="000001"/>
-              <w:insideH w:val="single" w:sz="8" w:space="0" w:color="000001"/>
-              <w:insideV w:val="single" w:sz="8" w:space="0" w:color="000001"/>
-            </w:tcBorders>
-            <w:shd w:fill="auto" w:val="clear"/>
-            <w:tcMar>
-              <w:left w:w="90" w:type="dxa"/>
+            <w:tcW w:w="1526" w:type="dxa"/>
+            <w:tcBorders>
+              <w:top w:val="single" w:sz="8" w:space="0" w:color="000001"/>
+              <w:left w:val="single" w:sz="8" w:space="0" w:color="000001"/>
+              <w:bottom w:val="single" w:sz="8" w:space="0" w:color="000001"/>
+              <w:right w:val="single" w:sz="8" w:space="0" w:color="000001"/>
+              <w:insideH w:val="single" w:sz="8" w:space="0" w:color="000001"/>
+              <w:insideV w:val="single" w:sz="8" w:space="0" w:color="000001"/>
+            </w:tcBorders>
+            <w:shd w:fill="auto" w:val="clear"/>
+            <w:tcMar>
+              <w:left w:w="60" w:type="dxa"/>
             </w:tcMar>
           </w:tcPr>
           <w:p>
@@ -6796,18 +6747,18 @@
         </w:tc>
         <w:tc>
           <w:tcPr>
-            <w:tcW w:w="3510" w:type="dxa"/>
-            <w:tcBorders>
-              <w:top w:val="single" w:sz="8" w:space="0" w:color="000001"/>
-              <w:left w:val="single" w:sz="8" w:space="0" w:color="000001"/>
-              <w:bottom w:val="single" w:sz="8" w:space="0" w:color="000001"/>
-              <w:right w:val="single" w:sz="8" w:space="0" w:color="000001"/>
-              <w:insideH w:val="single" w:sz="8" w:space="0" w:color="000001"/>
-              <w:insideV w:val="single" w:sz="8" w:space="0" w:color="000001"/>
-            </w:tcBorders>
-            <w:shd w:fill="auto" w:val="clear"/>
-            <w:tcMar>
-              <w:left w:w="90" w:type="dxa"/>
+            <w:tcW w:w="3513" w:type="dxa"/>
+            <w:tcBorders>
+              <w:top w:val="single" w:sz="8" w:space="0" w:color="000001"/>
+              <w:left w:val="single" w:sz="8" w:space="0" w:color="000001"/>
+              <w:bottom w:val="single" w:sz="8" w:space="0" w:color="000001"/>
+              <w:right w:val="single" w:sz="8" w:space="0" w:color="000001"/>
+              <w:insideH w:val="single" w:sz="8" w:space="0" w:color="000001"/>
+              <w:insideV w:val="single" w:sz="8" w:space="0" w:color="000001"/>
+            </w:tcBorders>
+            <w:shd w:fill="auto" w:val="clear"/>
+            <w:tcMar>
+              <w:left w:w="60" w:type="dxa"/>
             </w:tcMar>
           </w:tcPr>
           <w:p>
@@ -6836,7 +6787,7 @@
             </w:tcBorders>
             <w:shd w:fill="auto" w:val="clear"/>
             <w:tcMar>
-              <w:left w:w="90" w:type="dxa"/>
+              <w:left w:w="60" w:type="dxa"/>
             </w:tcMar>
           </w:tcPr>
           <w:p>
@@ -6870,7 +6821,7 @@
             </w:tcBorders>
             <w:shd w:fill="auto" w:val="clear"/>
             <w:tcMar>
-              <w:left w:w="90" w:type="dxa"/>
+              <w:left w:w="60" w:type="dxa"/>
             </w:tcMar>
           </w:tcPr>
           <w:p>
@@ -6903,7 +6854,7 @@
             </w:tcBorders>
             <w:shd w:fill="auto" w:val="clear"/>
             <w:tcMar>
-              <w:left w:w="90" w:type="dxa"/>
+              <w:left w:w="60" w:type="dxa"/>
             </w:tcMar>
           </w:tcPr>
           <w:p>
@@ -6928,18 +6879,18 @@
         <w:trPr/>
         <w:tc>
           <w:tcPr>
-            <w:tcW w:w="1529" w:type="dxa"/>
-            <w:tcBorders>
-              <w:top w:val="single" w:sz="8" w:space="0" w:color="000001"/>
-              <w:left w:val="single" w:sz="8" w:space="0" w:color="000001"/>
-              <w:bottom w:val="single" w:sz="8" w:space="0" w:color="000001"/>
-              <w:right w:val="single" w:sz="8" w:space="0" w:color="000001"/>
-              <w:insideH w:val="single" w:sz="8" w:space="0" w:color="000001"/>
-              <w:insideV w:val="single" w:sz="8" w:space="0" w:color="000001"/>
-            </w:tcBorders>
-            <w:shd w:fill="auto" w:val="clear"/>
-            <w:tcMar>
-              <w:left w:w="90" w:type="dxa"/>
+            <w:tcW w:w="1526" w:type="dxa"/>
+            <w:tcBorders>
+              <w:top w:val="single" w:sz="8" w:space="0" w:color="000001"/>
+              <w:left w:val="single" w:sz="8" w:space="0" w:color="000001"/>
+              <w:bottom w:val="single" w:sz="8" w:space="0" w:color="000001"/>
+              <w:right w:val="single" w:sz="8" w:space="0" w:color="000001"/>
+              <w:insideH w:val="single" w:sz="8" w:space="0" w:color="000001"/>
+              <w:insideV w:val="single" w:sz="8" w:space="0" w:color="000001"/>
+            </w:tcBorders>
+            <w:shd w:fill="auto" w:val="clear"/>
+            <w:tcMar>
+              <w:left w:w="60" w:type="dxa"/>
             </w:tcMar>
           </w:tcPr>
           <w:p>
@@ -6993,18 +6944,18 @@
         </w:tc>
         <w:tc>
           <w:tcPr>
-            <w:tcW w:w="3510" w:type="dxa"/>
-            <w:tcBorders>
-              <w:top w:val="single" w:sz="8" w:space="0" w:color="000001"/>
-              <w:left w:val="single" w:sz="8" w:space="0" w:color="000001"/>
-              <w:bottom w:val="single" w:sz="8" w:space="0" w:color="000001"/>
-              <w:right w:val="single" w:sz="8" w:space="0" w:color="000001"/>
-              <w:insideH w:val="single" w:sz="8" w:space="0" w:color="000001"/>
-              <w:insideV w:val="single" w:sz="8" w:space="0" w:color="000001"/>
-            </w:tcBorders>
-            <w:shd w:fill="auto" w:val="clear"/>
-            <w:tcMar>
-              <w:left w:w="90" w:type="dxa"/>
+            <w:tcW w:w="3513" w:type="dxa"/>
+            <w:tcBorders>
+              <w:top w:val="single" w:sz="8" w:space="0" w:color="000001"/>
+              <w:left w:val="single" w:sz="8" w:space="0" w:color="000001"/>
+              <w:bottom w:val="single" w:sz="8" w:space="0" w:color="000001"/>
+              <w:right w:val="single" w:sz="8" w:space="0" w:color="000001"/>
+              <w:insideH w:val="single" w:sz="8" w:space="0" w:color="000001"/>
+              <w:insideV w:val="single" w:sz="8" w:space="0" w:color="000001"/>
+            </w:tcBorders>
+            <w:shd w:fill="auto" w:val="clear"/>
+            <w:tcMar>
+              <w:left w:w="60" w:type="dxa"/>
             </w:tcMar>
           </w:tcPr>
           <w:p>
@@ -7033,7 +6984,7 @@
             </w:tcBorders>
             <w:shd w:fill="auto" w:val="clear"/>
             <w:tcMar>
-              <w:left w:w="90" w:type="dxa"/>
+              <w:left w:w="60" w:type="dxa"/>
             </w:tcMar>
           </w:tcPr>
           <w:p>
@@ -7067,7 +7018,7 @@
             </w:tcBorders>
             <w:shd w:fill="auto" w:val="clear"/>
             <w:tcMar>
-              <w:left w:w="90" w:type="dxa"/>
+              <w:left w:w="60" w:type="dxa"/>
             </w:tcMar>
           </w:tcPr>
           <w:p>
@@ -7100,7 +7051,7 @@
             </w:tcBorders>
             <w:shd w:fill="auto" w:val="clear"/>
             <w:tcMar>
-              <w:left w:w="90" w:type="dxa"/>
+              <w:left w:w="60" w:type="dxa"/>
             </w:tcMar>
           </w:tcPr>
           <w:p>
@@ -7125,17 +7076,18 @@
         <w:trPr/>
         <w:tc>
           <w:tcPr>
-            <w:tcW w:w="1529" w:type="dxa"/>
-            <w:tcBorders>
-              <w:left w:val="single" w:sz="8" w:space="0" w:color="000001"/>
-              <w:bottom w:val="single" w:sz="8" w:space="0" w:color="000001"/>
-              <w:right w:val="single" w:sz="8" w:space="0" w:color="000001"/>
-              <w:insideH w:val="single" w:sz="8" w:space="0" w:color="000001"/>
-              <w:insideV w:val="single" w:sz="8" w:space="0" w:color="000001"/>
-            </w:tcBorders>
-            <w:shd w:fill="auto" w:val="clear"/>
-            <w:tcMar>
-              <w:left w:w="90" w:type="dxa"/>
+            <w:tcW w:w="1526" w:type="dxa"/>
+            <w:tcBorders>
+              <w:top w:val="single" w:sz="8" w:space="0" w:color="000001"/>
+              <w:left w:val="single" w:sz="8" w:space="0" w:color="000001"/>
+              <w:bottom w:val="single" w:sz="8" w:space="0" w:color="000001"/>
+              <w:right w:val="single" w:sz="8" w:space="0" w:color="000001"/>
+              <w:insideH w:val="single" w:sz="8" w:space="0" w:color="000001"/>
+              <w:insideV w:val="single" w:sz="8" w:space="0" w:color="000001"/>
+            </w:tcBorders>
+            <w:shd w:fill="auto" w:val="clear"/>
+            <w:tcMar>
+              <w:left w:w="60" w:type="dxa"/>
             </w:tcMar>
           </w:tcPr>
           <w:p>
@@ -7183,27 +7135,24 @@
             </w:pPr>
             <w:r>
               <w:rPr/>
-              <w:t>01-0</w:t>
-            </w:r>
-            <w:r>
-              <w:rPr/>
-              <w:t>3</w:t>
-            </w:r>
-          </w:p>
-        </w:tc>
-        <w:tc>
-          <w:tcPr>
-            <w:tcW w:w="3510" w:type="dxa"/>
-            <w:tcBorders>
-              <w:left w:val="single" w:sz="8" w:space="0" w:color="000001"/>
-              <w:bottom w:val="single" w:sz="8" w:space="0" w:color="000001"/>
-              <w:right w:val="single" w:sz="8" w:space="0" w:color="000001"/>
-              <w:insideH w:val="single" w:sz="8" w:space="0" w:color="000001"/>
-              <w:insideV w:val="single" w:sz="8" w:space="0" w:color="000001"/>
-            </w:tcBorders>
-            <w:shd w:fill="auto" w:val="clear"/>
-            <w:tcMar>
-              <w:left w:w="90" w:type="dxa"/>
+              <w:t>01-03</w:t>
+            </w:r>
+          </w:p>
+        </w:tc>
+        <w:tc>
+          <w:tcPr>
+            <w:tcW w:w="3513" w:type="dxa"/>
+            <w:tcBorders>
+              <w:top w:val="single" w:sz="8" w:space="0" w:color="000001"/>
+              <w:left w:val="single" w:sz="8" w:space="0" w:color="000001"/>
+              <w:bottom w:val="single" w:sz="8" w:space="0" w:color="000001"/>
+              <w:right w:val="single" w:sz="8" w:space="0" w:color="000001"/>
+              <w:insideH w:val="single" w:sz="8" w:space="0" w:color="000001"/>
+              <w:insideV w:val="single" w:sz="8" w:space="0" w:color="000001"/>
+            </w:tcBorders>
+            <w:shd w:fill="auto" w:val="clear"/>
+            <w:tcMar>
+              <w:left w:w="60" w:type="dxa"/>
             </w:tcMar>
           </w:tcPr>
           <w:p>
@@ -7223,15 +7172,16 @@
           <w:tcPr>
             <w:tcW w:w="1350" w:type="dxa"/>
             <w:tcBorders>
-              <w:left w:val="single" w:sz="8" w:space="0" w:color="000001"/>
-              <w:bottom w:val="single" w:sz="8" w:space="0" w:color="000001"/>
-              <w:right w:val="single" w:sz="8" w:space="0" w:color="000001"/>
-              <w:insideH w:val="single" w:sz="8" w:space="0" w:color="000001"/>
-              <w:insideV w:val="single" w:sz="8" w:space="0" w:color="000001"/>
-            </w:tcBorders>
-            <w:shd w:fill="auto" w:val="clear"/>
-            <w:tcMar>
-              <w:left w:w="90" w:type="dxa"/>
+              <w:top w:val="single" w:sz="8" w:space="0" w:color="000001"/>
+              <w:left w:val="single" w:sz="8" w:space="0" w:color="000001"/>
+              <w:bottom w:val="single" w:sz="8" w:space="0" w:color="000001"/>
+              <w:right w:val="single" w:sz="8" w:space="0" w:color="000001"/>
+              <w:insideH w:val="single" w:sz="8" w:space="0" w:color="000001"/>
+              <w:insideV w:val="single" w:sz="8" w:space="0" w:color="000001"/>
+            </w:tcBorders>
+            <w:shd w:fill="auto" w:val="clear"/>
+            <w:tcMar>
+              <w:left w:w="60" w:type="dxa"/>
             </w:tcMar>
           </w:tcPr>
           <w:p>
@@ -7255,15 +7205,16 @@
           <w:tcPr>
             <w:tcW w:w="1245" w:type="dxa"/>
             <w:tcBorders>
-              <w:left w:val="single" w:sz="8" w:space="0" w:color="000001"/>
-              <w:bottom w:val="single" w:sz="8" w:space="0" w:color="000001"/>
-              <w:right w:val="single" w:sz="8" w:space="0" w:color="000001"/>
-              <w:insideH w:val="single" w:sz="8" w:space="0" w:color="000001"/>
-              <w:insideV w:val="single" w:sz="8" w:space="0" w:color="000001"/>
-            </w:tcBorders>
-            <w:shd w:fill="auto" w:val="clear"/>
-            <w:tcMar>
-              <w:left w:w="90" w:type="dxa"/>
+              <w:top w:val="single" w:sz="8" w:space="0" w:color="000001"/>
+              <w:left w:val="single" w:sz="8" w:space="0" w:color="000001"/>
+              <w:bottom w:val="single" w:sz="8" w:space="0" w:color="000001"/>
+              <w:right w:val="single" w:sz="8" w:space="0" w:color="000001"/>
+              <w:insideH w:val="single" w:sz="8" w:space="0" w:color="000001"/>
+              <w:insideV w:val="single" w:sz="8" w:space="0" w:color="000001"/>
+            </w:tcBorders>
+            <w:shd w:fill="auto" w:val="clear"/>
+            <w:tcMar>
+              <w:left w:w="60" w:type="dxa"/>
             </w:tcMar>
           </w:tcPr>
           <w:p>
@@ -7288,15 +7239,16 @@
           <w:tcPr>
             <w:tcW w:w="1921" w:type="dxa"/>
             <w:tcBorders>
-              <w:left w:val="single" w:sz="8" w:space="0" w:color="000001"/>
-              <w:bottom w:val="single" w:sz="8" w:space="0" w:color="000001"/>
-              <w:right w:val="single" w:sz="8" w:space="0" w:color="000001"/>
-              <w:insideH w:val="single" w:sz="8" w:space="0" w:color="000001"/>
-              <w:insideV w:val="single" w:sz="8" w:space="0" w:color="000001"/>
-            </w:tcBorders>
-            <w:shd w:fill="auto" w:val="clear"/>
-            <w:tcMar>
-              <w:left w:w="90" w:type="dxa"/>
+              <w:top w:val="single" w:sz="8" w:space="0" w:color="000001"/>
+              <w:left w:val="single" w:sz="8" w:space="0" w:color="000001"/>
+              <w:bottom w:val="single" w:sz="8" w:space="0" w:color="000001"/>
+              <w:right w:val="single" w:sz="8" w:space="0" w:color="000001"/>
+              <w:insideH w:val="single" w:sz="8" w:space="0" w:color="000001"/>
+              <w:insideV w:val="single" w:sz="8" w:space="0" w:color="000001"/>
+            </w:tcBorders>
+            <w:shd w:fill="auto" w:val="clear"/>
+            <w:tcMar>
+              <w:left w:w="60" w:type="dxa"/>
             </w:tcMar>
           </w:tcPr>
           <w:p>
@@ -7321,18 +7273,18 @@
         <w:trPr/>
         <w:tc>
           <w:tcPr>
-            <w:tcW w:w="1529" w:type="dxa"/>
-            <w:tcBorders>
-              <w:top w:val="single" w:sz="8" w:space="0" w:color="000001"/>
-              <w:left w:val="single" w:sz="8" w:space="0" w:color="000001"/>
-              <w:bottom w:val="single" w:sz="8" w:space="0" w:color="000001"/>
-              <w:right w:val="single" w:sz="8" w:space="0" w:color="000001"/>
-              <w:insideH w:val="single" w:sz="8" w:space="0" w:color="000001"/>
-              <w:insideV w:val="single" w:sz="8" w:space="0" w:color="000001"/>
-            </w:tcBorders>
-            <w:shd w:fill="auto" w:val="clear"/>
-            <w:tcMar>
-              <w:left w:w="90" w:type="dxa"/>
+            <w:tcW w:w="1526" w:type="dxa"/>
+            <w:tcBorders>
+              <w:top w:val="single" w:sz="8" w:space="0" w:color="000001"/>
+              <w:left w:val="single" w:sz="8" w:space="0" w:color="000001"/>
+              <w:bottom w:val="single" w:sz="8" w:space="0" w:color="000001"/>
+              <w:right w:val="single" w:sz="8" w:space="0" w:color="000001"/>
+              <w:insideH w:val="single" w:sz="8" w:space="0" w:color="000001"/>
+              <w:insideV w:val="single" w:sz="8" w:space="0" w:color="000001"/>
+            </w:tcBorders>
+            <w:shd w:fill="auto" w:val="clear"/>
+            <w:tcMar>
+              <w:left w:w="60" w:type="dxa"/>
             </w:tcMar>
           </w:tcPr>
           <w:p>
@@ -7386,18 +7338,18 @@
         </w:tc>
         <w:tc>
           <w:tcPr>
-            <w:tcW w:w="3510" w:type="dxa"/>
-            <w:tcBorders>
-              <w:top w:val="single" w:sz="8" w:space="0" w:color="000001"/>
-              <w:left w:val="single" w:sz="8" w:space="0" w:color="000001"/>
-              <w:bottom w:val="single" w:sz="8" w:space="0" w:color="000001"/>
-              <w:right w:val="single" w:sz="8" w:space="0" w:color="000001"/>
-              <w:insideH w:val="single" w:sz="8" w:space="0" w:color="000001"/>
-              <w:insideV w:val="single" w:sz="8" w:space="0" w:color="000001"/>
-            </w:tcBorders>
-            <w:shd w:fill="auto" w:val="clear"/>
-            <w:tcMar>
-              <w:left w:w="90" w:type="dxa"/>
+            <w:tcW w:w="3513" w:type="dxa"/>
+            <w:tcBorders>
+              <w:top w:val="single" w:sz="8" w:space="0" w:color="000001"/>
+              <w:left w:val="single" w:sz="8" w:space="0" w:color="000001"/>
+              <w:bottom w:val="single" w:sz="8" w:space="0" w:color="000001"/>
+              <w:right w:val="single" w:sz="8" w:space="0" w:color="000001"/>
+              <w:insideH w:val="single" w:sz="8" w:space="0" w:color="000001"/>
+              <w:insideV w:val="single" w:sz="8" w:space="0" w:color="000001"/>
+            </w:tcBorders>
+            <w:shd w:fill="auto" w:val="clear"/>
+            <w:tcMar>
+              <w:left w:w="60" w:type="dxa"/>
             </w:tcMar>
           </w:tcPr>
           <w:p>
@@ -7426,7 +7378,7 @@
             </w:tcBorders>
             <w:shd w:fill="auto" w:val="clear"/>
             <w:tcMar>
-              <w:left w:w="90" w:type="dxa"/>
+              <w:left w:w="60" w:type="dxa"/>
             </w:tcMar>
           </w:tcPr>
           <w:p>
@@ -7460,7 +7412,7 @@
             </w:tcBorders>
             <w:shd w:fill="auto" w:val="clear"/>
             <w:tcMar>
-              <w:left w:w="90" w:type="dxa"/>
+              <w:left w:w="60" w:type="dxa"/>
             </w:tcMar>
           </w:tcPr>
           <w:p>
@@ -7493,7 +7445,7 @@
             </w:tcBorders>
             <w:shd w:fill="auto" w:val="clear"/>
             <w:tcMar>
-              <w:left w:w="90" w:type="dxa"/>
+              <w:left w:w="60" w:type="dxa"/>
             </w:tcMar>
           </w:tcPr>
           <w:p>
@@ -7518,17 +7470,18 @@
         <w:trPr/>
         <w:tc>
           <w:tcPr>
-            <w:tcW w:w="1529" w:type="dxa"/>
-            <w:tcBorders>
-              <w:left w:val="single" w:sz="8" w:space="0" w:color="000001"/>
-              <w:bottom w:val="single" w:sz="8" w:space="0" w:color="000001"/>
-              <w:right w:val="single" w:sz="8" w:space="0" w:color="000001"/>
-              <w:insideH w:val="single" w:sz="8" w:space="0" w:color="000001"/>
-              <w:insideV w:val="single" w:sz="8" w:space="0" w:color="000001"/>
-            </w:tcBorders>
-            <w:shd w:fill="auto" w:val="clear"/>
-            <w:tcMar>
-              <w:left w:w="90" w:type="dxa"/>
+            <w:tcW w:w="1526" w:type="dxa"/>
+            <w:tcBorders>
+              <w:top w:val="single" w:sz="8" w:space="0" w:color="000001"/>
+              <w:left w:val="single" w:sz="8" w:space="0" w:color="000001"/>
+              <w:bottom w:val="single" w:sz="8" w:space="0" w:color="000001"/>
+              <w:right w:val="single" w:sz="8" w:space="0" w:color="000001"/>
+              <w:insideH w:val="single" w:sz="8" w:space="0" w:color="000001"/>
+              <w:insideV w:val="single" w:sz="8" w:space="0" w:color="000001"/>
+            </w:tcBorders>
+            <w:shd w:fill="auto" w:val="clear"/>
+            <w:tcMar>
+              <w:left w:w="60" w:type="dxa"/>
             </w:tcMar>
           </w:tcPr>
           <w:p>
@@ -7576,27 +7529,24 @@
             </w:pPr>
             <w:r>
               <w:rPr/>
-              <w:t>02-0</w:t>
-            </w:r>
-            <w:r>
-              <w:rPr/>
-              <w:t>2</w:t>
-            </w:r>
-          </w:p>
-        </w:tc>
-        <w:tc>
-          <w:tcPr>
-            <w:tcW w:w="3510" w:type="dxa"/>
-            <w:tcBorders>
-              <w:left w:val="single" w:sz="8" w:space="0" w:color="000001"/>
-              <w:bottom w:val="single" w:sz="8" w:space="0" w:color="000001"/>
-              <w:right w:val="single" w:sz="8" w:space="0" w:color="000001"/>
-              <w:insideH w:val="single" w:sz="8" w:space="0" w:color="000001"/>
-              <w:insideV w:val="single" w:sz="8" w:space="0" w:color="000001"/>
-            </w:tcBorders>
-            <w:shd w:fill="auto" w:val="clear"/>
-            <w:tcMar>
-              <w:left w:w="90" w:type="dxa"/>
+              <w:t>02-02</w:t>
+            </w:r>
+          </w:p>
+        </w:tc>
+        <w:tc>
+          <w:tcPr>
+            <w:tcW w:w="3513" w:type="dxa"/>
+            <w:tcBorders>
+              <w:top w:val="single" w:sz="8" w:space="0" w:color="000001"/>
+              <w:left w:val="single" w:sz="8" w:space="0" w:color="000001"/>
+              <w:bottom w:val="single" w:sz="8" w:space="0" w:color="000001"/>
+              <w:right w:val="single" w:sz="8" w:space="0" w:color="000001"/>
+              <w:insideH w:val="single" w:sz="8" w:space="0" w:color="000001"/>
+              <w:insideV w:val="single" w:sz="8" w:space="0" w:color="000001"/>
+            </w:tcBorders>
+            <w:shd w:fill="auto" w:val="clear"/>
+            <w:tcMar>
+              <w:left w:w="60" w:type="dxa"/>
             </w:tcMar>
           </w:tcPr>
           <w:p>
@@ -7616,15 +7566,16 @@
           <w:tcPr>
             <w:tcW w:w="1350" w:type="dxa"/>
             <w:tcBorders>
-              <w:left w:val="single" w:sz="8" w:space="0" w:color="000001"/>
-              <w:bottom w:val="single" w:sz="8" w:space="0" w:color="000001"/>
-              <w:right w:val="single" w:sz="8" w:space="0" w:color="000001"/>
-              <w:insideH w:val="single" w:sz="8" w:space="0" w:color="000001"/>
-              <w:insideV w:val="single" w:sz="8" w:space="0" w:color="000001"/>
-            </w:tcBorders>
-            <w:shd w:fill="auto" w:val="clear"/>
-            <w:tcMar>
-              <w:left w:w="90" w:type="dxa"/>
+              <w:top w:val="single" w:sz="8" w:space="0" w:color="000001"/>
+              <w:left w:val="single" w:sz="8" w:space="0" w:color="000001"/>
+              <w:bottom w:val="single" w:sz="8" w:space="0" w:color="000001"/>
+              <w:right w:val="single" w:sz="8" w:space="0" w:color="000001"/>
+              <w:insideH w:val="single" w:sz="8" w:space="0" w:color="000001"/>
+              <w:insideV w:val="single" w:sz="8" w:space="0" w:color="000001"/>
+            </w:tcBorders>
+            <w:shd w:fill="auto" w:val="clear"/>
+            <w:tcMar>
+              <w:left w:w="60" w:type="dxa"/>
             </w:tcMar>
           </w:tcPr>
           <w:p>
@@ -7648,15 +7599,16 @@
           <w:tcPr>
             <w:tcW w:w="1245" w:type="dxa"/>
             <w:tcBorders>
-              <w:left w:val="single" w:sz="8" w:space="0" w:color="000001"/>
-              <w:bottom w:val="single" w:sz="8" w:space="0" w:color="000001"/>
-              <w:right w:val="single" w:sz="8" w:space="0" w:color="000001"/>
-              <w:insideH w:val="single" w:sz="8" w:space="0" w:color="000001"/>
-              <w:insideV w:val="single" w:sz="8" w:space="0" w:color="000001"/>
-            </w:tcBorders>
-            <w:shd w:fill="auto" w:val="clear"/>
-            <w:tcMar>
-              <w:left w:w="90" w:type="dxa"/>
+              <w:top w:val="single" w:sz="8" w:space="0" w:color="000001"/>
+              <w:left w:val="single" w:sz="8" w:space="0" w:color="000001"/>
+              <w:bottom w:val="single" w:sz="8" w:space="0" w:color="000001"/>
+              <w:right w:val="single" w:sz="8" w:space="0" w:color="000001"/>
+              <w:insideH w:val="single" w:sz="8" w:space="0" w:color="000001"/>
+              <w:insideV w:val="single" w:sz="8" w:space="0" w:color="000001"/>
+            </w:tcBorders>
+            <w:shd w:fill="auto" w:val="clear"/>
+            <w:tcMar>
+              <w:left w:w="60" w:type="dxa"/>
             </w:tcMar>
           </w:tcPr>
           <w:p>
@@ -7681,15 +7633,16 @@
           <w:tcPr>
             <w:tcW w:w="1921" w:type="dxa"/>
             <w:tcBorders>
-              <w:left w:val="single" w:sz="8" w:space="0" w:color="000001"/>
-              <w:bottom w:val="single" w:sz="8" w:space="0" w:color="000001"/>
-              <w:right w:val="single" w:sz="8" w:space="0" w:color="000001"/>
-              <w:insideH w:val="single" w:sz="8" w:space="0" w:color="000001"/>
-              <w:insideV w:val="single" w:sz="8" w:space="0" w:color="000001"/>
-            </w:tcBorders>
-            <w:shd w:fill="auto" w:val="clear"/>
-            <w:tcMar>
-              <w:left w:w="90" w:type="dxa"/>
+              <w:top w:val="single" w:sz="8" w:space="0" w:color="000001"/>
+              <w:left w:val="single" w:sz="8" w:space="0" w:color="000001"/>
+              <w:bottom w:val="single" w:sz="8" w:space="0" w:color="000001"/>
+              <w:right w:val="single" w:sz="8" w:space="0" w:color="000001"/>
+              <w:insideH w:val="single" w:sz="8" w:space="0" w:color="000001"/>
+              <w:insideV w:val="single" w:sz="8" w:space="0" w:color="000001"/>
+            </w:tcBorders>
+            <w:shd w:fill="auto" w:val="clear"/>
+            <w:tcMar>
+              <w:left w:w="60" w:type="dxa"/>
             </w:tcMar>
           </w:tcPr>
           <w:p>
@@ -7737,8 +7690,8 @@
         <w:spacing w:before="0" w:after="0"/>
         <w:rPr/>
       </w:pPr>
-      <w:bookmarkStart w:id="23" w:name="_4w6r8buy4lrp"/>
-      <w:bookmarkEnd w:id="23"/>
+      <w:bookmarkStart w:id="24" w:name="_4w6r8buy4lrp"/>
+      <w:bookmarkEnd w:id="24"/>
       <w:r>
         <w:rPr/>
         <w:t>Warning and Degradation Concept</w:t>
@@ -7759,7 +7712,7 @@
         <w:tblStyle w:val="Table10"/>
         <w:tblW w:w="9360" w:type="dxa"/>
         <w:jc w:val="left"/>
-        <w:tblInd w:w="-17" w:type="dxa"/>
+        <w:tblInd w:w="-46" w:type="dxa"/>
         <w:tblBorders>
           <w:top w:val="single" w:sz="8" w:space="0" w:color="000001"/>
           <w:left w:val="single" w:sz="8" w:space="0" w:color="000001"/>
@@ -7770,7 +7723,7 @@
         </w:tblBorders>
         <w:tblCellMar>
           <w:top w:w="100" w:type="dxa"/>
-          <w:left w:w="90" w:type="dxa"/>
+          <w:left w:w="60" w:type="dxa"/>
           <w:bottom w:w="100" w:type="dxa"/>
           <w:right w:w="100" w:type="dxa"/>
         </w:tblCellMar>
@@ -7798,7 +7751,7 @@
             </w:tcBorders>
             <w:shd w:fill="CCCCCC"/>
             <w:tcMar>
-              <w:left w:w="90" w:type="dxa"/>
+              <w:left w:w="60" w:type="dxa"/>
             </w:tcMar>
           </w:tcPr>
           <w:p>
@@ -7807,7 +7760,6 @@
               <w:keepNext/>
               <w:keepLines w:val="false"/>
               <w:widowControl w:val="false"/>
-              <w:pBdr/>
               <w:shd w:val="clear" w:fill="auto"/>
               <w:spacing w:lineRule="auto" w:line="240" w:before="0" w:after="0"/>
               <w:ind w:left="0" w:right="0" w:hanging="0"/>
@@ -7838,7 +7790,7 @@
             </w:tcBorders>
             <w:shd w:fill="CCCCCC"/>
             <w:tcMar>
-              <w:left w:w="90" w:type="dxa"/>
+              <w:left w:w="60" w:type="dxa"/>
             </w:tcMar>
           </w:tcPr>
           <w:p>
@@ -7847,7 +7799,6 @@
               <w:keepNext/>
               <w:keepLines w:val="false"/>
               <w:widowControl w:val="false"/>
-              <w:pBdr/>
               <w:shd w:val="clear" w:fill="auto"/>
               <w:spacing w:lineRule="auto" w:line="240" w:before="0" w:after="0"/>
               <w:ind w:left="0" w:right="0" w:hanging="0"/>
@@ -7878,7 +7829,7 @@
             </w:tcBorders>
             <w:shd w:fill="CCCCCC"/>
             <w:tcMar>
-              <w:left w:w="90" w:type="dxa"/>
+              <w:left w:w="60" w:type="dxa"/>
             </w:tcMar>
           </w:tcPr>
           <w:p>
@@ -7887,7 +7838,6 @@
               <w:keepNext/>
               <w:keepLines w:val="false"/>
               <w:widowControl w:val="false"/>
-              <w:pBdr/>
               <w:shd w:val="clear" w:fill="auto"/>
               <w:spacing w:lineRule="auto" w:line="240" w:before="0" w:after="0"/>
               <w:ind w:left="0" w:right="0" w:hanging="0"/>
@@ -7918,7 +7868,7 @@
             </w:tcBorders>
             <w:shd w:fill="CCCCCC"/>
             <w:tcMar>
-              <w:left w:w="90" w:type="dxa"/>
+              <w:left w:w="60" w:type="dxa"/>
             </w:tcMar>
           </w:tcPr>
           <w:p>
@@ -7927,7 +7877,6 @@
               <w:keepNext/>
               <w:keepLines w:val="false"/>
               <w:widowControl w:val="false"/>
-              <w:pBdr/>
               <w:shd w:val="clear" w:fill="auto"/>
               <w:spacing w:lineRule="auto" w:line="240" w:before="0" w:after="0"/>
               <w:ind w:left="0" w:right="0" w:hanging="0"/>
@@ -7958,7 +7907,7 @@
             </w:tcBorders>
             <w:shd w:fill="CCCCCC"/>
             <w:tcMar>
-              <w:left w:w="90" w:type="dxa"/>
+              <w:left w:w="60" w:type="dxa"/>
             </w:tcMar>
           </w:tcPr>
           <w:p>
@@ -7967,7 +7916,6 @@
               <w:keepNext/>
               <w:keepLines w:val="false"/>
               <w:widowControl w:val="false"/>
-              <w:pBdr/>
               <w:shd w:val="clear" w:fill="auto"/>
               <w:spacing w:lineRule="auto" w:line="240" w:before="0" w:after="0"/>
               <w:ind w:left="0" w:right="0" w:hanging="0"/>
@@ -8001,7 +7949,7 @@
             </w:tcBorders>
             <w:shd w:fill="auto" w:val="clear"/>
             <w:tcMar>
-              <w:left w:w="90" w:type="dxa"/>
+              <w:left w:w="60" w:type="dxa"/>
             </w:tcMar>
           </w:tcPr>
           <w:p>
@@ -8010,7 +7958,6 @@
               <w:keepNext/>
               <w:keepLines w:val="false"/>
               <w:widowControl w:val="false"/>
-              <w:pBdr/>
               <w:shd w:val="clear" w:fill="auto"/>
               <w:spacing w:lineRule="auto" w:line="240" w:before="0" w:after="0"/>
               <w:ind w:left="0" w:right="0" w:hanging="0"/>
@@ -8036,7 +7983,7 @@
             </w:tcBorders>
             <w:shd w:fill="auto" w:val="clear"/>
             <w:tcMar>
-              <w:left w:w="90" w:type="dxa"/>
+              <w:left w:w="60" w:type="dxa"/>
             </w:tcMar>
           </w:tcPr>
           <w:p>
@@ -8045,7 +7992,6 @@
               <w:keepNext/>
               <w:keepLines w:val="false"/>
               <w:widowControl w:val="false"/>
-              <w:pBdr/>
               <w:shd w:val="clear" w:fill="auto"/>
               <w:spacing w:lineRule="auto" w:line="240" w:before="0" w:after="0"/>
               <w:ind w:left="0" w:right="0" w:hanging="0"/>
@@ -8071,7 +8017,7 @@
             </w:tcBorders>
             <w:shd w:fill="auto" w:val="clear"/>
             <w:tcMar>
-              <w:left w:w="90" w:type="dxa"/>
+              <w:left w:w="60" w:type="dxa"/>
             </w:tcMar>
           </w:tcPr>
           <w:p>
@@ -8080,7 +8026,6 @@
               <w:keepNext/>
               <w:keepLines w:val="false"/>
               <w:widowControl w:val="false"/>
-              <w:pBdr/>
               <w:shd w:val="clear" w:fill="auto"/>
               <w:spacing w:lineRule="auto" w:line="240" w:before="0" w:after="0"/>
               <w:ind w:left="0" w:right="0" w:hanging="0"/>
@@ -8096,7 +8041,6 @@
             <w:pPr>
               <w:pStyle w:val="Normal"/>
               <w:widowControl w:val="false"/>
-              <w:pBdr/>
               <w:shd w:val="clear" w:fill="auto"/>
               <w:spacing w:lineRule="auto" w:line="240" w:before="0" w:after="0"/>
               <w:ind w:left="0" w:right="0" w:hanging="0"/>
@@ -8112,7 +8056,6 @@
             <w:pPr>
               <w:pStyle w:val="Normal"/>
               <w:widowControl w:val="false"/>
-              <w:pBdr/>
               <w:shd w:val="clear" w:fill="auto"/>
               <w:spacing w:lineRule="auto" w:line="240" w:before="0" w:after="0"/>
               <w:ind w:left="0" w:right="0" w:hanging="0"/>
@@ -8138,7 +8081,7 @@
             </w:tcBorders>
             <w:shd w:fill="auto" w:val="clear"/>
             <w:tcMar>
-              <w:left w:w="90" w:type="dxa"/>
+              <w:left w:w="60" w:type="dxa"/>
             </w:tcMar>
           </w:tcPr>
           <w:p>
@@ -8147,7 +8090,6 @@
               <w:keepNext/>
               <w:keepLines w:val="false"/>
               <w:widowControl w:val="false"/>
-              <w:pBdr/>
               <w:shd w:val="clear" w:fill="auto"/>
               <w:spacing w:lineRule="auto" w:line="240" w:before="0" w:after="0"/>
               <w:ind w:left="0" w:right="0" w:hanging="0"/>
@@ -8173,7 +8115,7 @@
             </w:tcBorders>
             <w:shd w:fill="auto" w:val="clear"/>
             <w:tcMar>
-              <w:left w:w="90" w:type="dxa"/>
+              <w:left w:w="60" w:type="dxa"/>
             </w:tcMar>
           </w:tcPr>
           <w:p>
@@ -8182,7 +8124,6 @@
               <w:keepNext/>
               <w:keepLines w:val="false"/>
               <w:widowControl w:val="false"/>
-              <w:pBdr/>
               <w:shd w:val="clear" w:fill="auto"/>
               <w:spacing w:lineRule="auto" w:line="240" w:before="0" w:after="0"/>
               <w:ind w:left="0" w:right="0" w:hanging="0"/>
@@ -8211,7 +8152,7 @@
             </w:tcBorders>
             <w:shd w:fill="auto" w:val="clear"/>
             <w:tcMar>
-              <w:left w:w="90" w:type="dxa"/>
+              <w:left w:w="60" w:type="dxa"/>
             </w:tcMar>
           </w:tcPr>
           <w:p>
@@ -8220,7 +8161,6 @@
               <w:keepNext/>
               <w:keepLines w:val="false"/>
               <w:widowControl w:val="false"/>
-              <w:pBdr/>
               <w:shd w:val="clear" w:fill="auto"/>
               <w:spacing w:lineRule="auto" w:line="240" w:before="0" w:after="0"/>
               <w:ind w:left="0" w:right="0" w:hanging="0"/>
@@ -8246,7 +8186,7 @@
             </w:tcBorders>
             <w:shd w:fill="auto" w:val="clear"/>
             <w:tcMar>
-              <w:left w:w="90" w:type="dxa"/>
+              <w:left w:w="60" w:type="dxa"/>
             </w:tcMar>
           </w:tcPr>
           <w:p>
@@ -8275,7 +8215,7 @@
             </w:tcBorders>
             <w:shd w:fill="auto" w:val="clear"/>
             <w:tcMar>
-              <w:left w:w="90" w:type="dxa"/>
+              <w:left w:w="60" w:type="dxa"/>
             </w:tcMar>
           </w:tcPr>
           <w:p>
@@ -8284,7 +8224,6 @@
               <w:keepNext/>
               <w:keepLines w:val="false"/>
               <w:widowControl w:val="false"/>
-              <w:pBdr/>
               <w:shd w:val="clear" w:fill="auto"/>
               <w:spacing w:lineRule="auto" w:line="240" w:before="0" w:after="0"/>
               <w:ind w:left="0" w:right="0" w:hanging="0"/>
@@ -8300,7 +8239,6 @@
             <w:pPr>
               <w:pStyle w:val="Normal"/>
               <w:widowControl w:val="false"/>
-              <w:pBdr/>
               <w:shd w:val="clear" w:fill="auto"/>
               <w:spacing w:lineRule="auto" w:line="240" w:before="0" w:after="0"/>
               <w:ind w:left="0" w:right="0" w:hanging="0"/>
@@ -8326,7 +8264,7 @@
             </w:tcBorders>
             <w:shd w:fill="auto" w:val="clear"/>
             <w:tcMar>
-              <w:left w:w="90" w:type="dxa"/>
+              <w:left w:w="60" w:type="dxa"/>
             </w:tcMar>
           </w:tcPr>
           <w:p>
@@ -8335,7 +8273,6 @@
               <w:keepNext/>
               <w:keepLines w:val="false"/>
               <w:widowControl w:val="false"/>
-              <w:pBdr/>
               <w:shd w:val="clear" w:fill="auto"/>
               <w:spacing w:lineRule="auto" w:line="240" w:before="0" w:after="0"/>
               <w:ind w:left="0" w:right="0" w:hanging="0"/>
@@ -8361,7 +8298,7 @@
             </w:tcBorders>
             <w:shd w:fill="auto" w:val="clear"/>
             <w:tcMar>
-              <w:left w:w="90" w:type="dxa"/>
+              <w:left w:w="60" w:type="dxa"/>
             </w:tcMar>
           </w:tcPr>
           <w:p>
@@ -8416,6 +8353,7 @@
       <w:rPr>
         <w:rFonts w:ascii="OpenSymbol" w:hAnsi="OpenSymbol" w:cs="OpenSymbol" w:hint="default"/>
         <w:u w:val="none"/>
+        <w:rFonts w:cs="OpenSymbol"/>
       </w:rPr>
     </w:lvl>
     <w:lvl w:ilvl="1">
@@ -8429,6 +8367,7 @@
       <w:rPr>
         <w:rFonts w:ascii="OpenSymbol" w:hAnsi="OpenSymbol" w:cs="OpenSymbol" w:hint="default"/>
         <w:u w:val="none"/>
+        <w:rFonts w:cs="OpenSymbol"/>
       </w:rPr>
     </w:lvl>
     <w:lvl w:ilvl="2">
@@ -8442,6 +8381,7 @@
       <w:rPr>
         <w:rFonts w:ascii="OpenSymbol" w:hAnsi="OpenSymbol" w:cs="OpenSymbol" w:hint="default"/>
         <w:u w:val="none"/>
+        <w:rFonts w:cs="OpenSymbol"/>
       </w:rPr>
     </w:lvl>
     <w:lvl w:ilvl="3">
@@ -8455,6 +8395,7 @@
       <w:rPr>
         <w:rFonts w:ascii="OpenSymbol" w:hAnsi="OpenSymbol" w:cs="OpenSymbol" w:hint="default"/>
         <w:u w:val="none"/>
+        <w:rFonts w:cs="OpenSymbol"/>
       </w:rPr>
     </w:lvl>
     <w:lvl w:ilvl="4">
@@ -8468,6 +8409,7 @@
       <w:rPr>
         <w:rFonts w:ascii="OpenSymbol" w:hAnsi="OpenSymbol" w:cs="OpenSymbol" w:hint="default"/>
         <w:u w:val="none"/>
+        <w:rFonts w:cs="OpenSymbol"/>
       </w:rPr>
     </w:lvl>
     <w:lvl w:ilvl="5">
@@ -8481,6 +8423,7 @@
       <w:rPr>
         <w:rFonts w:ascii="OpenSymbol" w:hAnsi="OpenSymbol" w:cs="OpenSymbol" w:hint="default"/>
         <w:u w:val="none"/>
+        <w:rFonts w:cs="OpenSymbol"/>
       </w:rPr>
     </w:lvl>
     <w:lvl w:ilvl="6">
@@ -8494,6 +8437,7 @@
       <w:rPr>
         <w:rFonts w:ascii="OpenSymbol" w:hAnsi="OpenSymbol" w:cs="OpenSymbol" w:hint="default"/>
         <w:u w:val="none"/>
+        <w:rFonts w:cs="OpenSymbol"/>
       </w:rPr>
     </w:lvl>
     <w:lvl w:ilvl="7">
@@ -8507,6 +8451,7 @@
       <w:rPr>
         <w:rFonts w:ascii="OpenSymbol" w:hAnsi="OpenSymbol" w:cs="OpenSymbol" w:hint="default"/>
         <w:u w:val="none"/>
+        <w:rFonts w:cs="OpenSymbol"/>
       </w:rPr>
     </w:lvl>
     <w:lvl w:ilvl="8">
@@ -8520,6 +8465,7 @@
       <w:rPr>
         <w:rFonts w:ascii="OpenSymbol" w:hAnsi="OpenSymbol" w:cs="OpenSymbol" w:hint="default"/>
         <w:u w:val="none"/>
+        <w:rFonts w:cs="OpenSymbol"/>
       </w:rPr>
     </w:lvl>
   </w:abstractNum>
@@ -8631,7 +8577,6 @@
       <w:rPr>
         <w:rFonts w:ascii="Arial" w:hAnsi="Arial" w:eastAsia="Arial" w:cs="Arial"/>
         <w:color w:val="000000"/>
-        <w:sz w:val="22"/>
         <w:szCs w:val="22"/>
         <w:lang w:val="en" w:eastAsia="zh-CN" w:bidi="hi-IN"/>
       </w:rPr>
@@ -8647,8 +8592,8 @@
       <w:keepNext/>
       <w:keepLines w:val="false"/>
       <w:widowControl/>
-      <w:pBdr/>
       <w:shd w:val="clear" w:fill="auto"/>
+      <w:bidi w:val="0"/>
       <w:spacing w:lineRule="auto" w:line="276" w:before="0" w:after="0"/>
       <w:ind w:left="0" w:right="0" w:hanging="0"/>
       <w:jc w:val="left"/>
@@ -8673,105 +8618,137 @@
   </w:style>
   <w:style w:type="paragraph" w:styleId="Berschrift1">
     <w:name w:val="Heading 1"/>
-    <w:basedOn w:val="Normal1"/>
+    <w:basedOn w:val="Berschrift"/>
     <w:next w:val="Normal"/>
     <w:qFormat/>
     <w:pPr>
       <w:keepNext/>
       <w:keepLines/>
+      <w:widowControl w:val="false"/>
+      <w:bidi w:val="0"/>
       <w:spacing w:lineRule="auto" w:line="240" w:before="400" w:after="120"/>
       <w:contextualSpacing/>
+      <w:jc w:val="left"/>
     </w:pPr>
     <w:rPr>
+      <w:rFonts w:ascii="Arial" w:hAnsi="Arial" w:eastAsia="Arial" w:cs="Arial"/>
+      <w:color w:val="000000"/>
       <w:sz w:val="40"/>
       <w:szCs w:val="40"/>
+      <w:lang w:val="en" w:eastAsia="zh-CN" w:bidi="hi-IN"/>
     </w:rPr>
   </w:style>
   <w:style w:type="paragraph" w:styleId="Berschrift2">
     <w:name w:val="Heading 2"/>
-    <w:basedOn w:val="Normal1"/>
+    <w:basedOn w:val="Berschrift"/>
     <w:next w:val="Normal"/>
     <w:qFormat/>
     <w:pPr>
       <w:keepNext/>
       <w:keepLines/>
+      <w:widowControl w:val="false"/>
+      <w:bidi w:val="0"/>
       <w:spacing w:lineRule="auto" w:line="240" w:before="360" w:after="120"/>
       <w:contextualSpacing/>
+      <w:jc w:val="left"/>
     </w:pPr>
     <w:rPr>
+      <w:rFonts w:ascii="Arial" w:hAnsi="Arial" w:eastAsia="Arial" w:cs="Arial"/>
       <w:b w:val="false"/>
+      <w:color w:val="000000"/>
       <w:sz w:val="32"/>
       <w:szCs w:val="32"/>
+      <w:lang w:val="en" w:eastAsia="zh-CN" w:bidi="hi-IN"/>
     </w:rPr>
   </w:style>
   <w:style w:type="paragraph" w:styleId="Berschrift3">
     <w:name w:val="Heading 3"/>
-    <w:basedOn w:val="Normal1"/>
+    <w:basedOn w:val="Berschrift"/>
     <w:next w:val="Normal"/>
     <w:qFormat/>
     <w:pPr>
       <w:keepNext/>
       <w:keepLines/>
+      <w:widowControl w:val="false"/>
+      <w:bidi w:val="0"/>
       <w:spacing w:lineRule="auto" w:line="240" w:before="320" w:after="80"/>
       <w:contextualSpacing/>
+      <w:jc w:val="left"/>
     </w:pPr>
     <w:rPr>
+      <w:rFonts w:ascii="Arial" w:hAnsi="Arial" w:eastAsia="Arial" w:cs="Arial"/>
       <w:b w:val="false"/>
       <w:color w:val="434343"/>
       <w:sz w:val="28"/>
       <w:szCs w:val="28"/>
+      <w:lang w:val="en" w:eastAsia="zh-CN" w:bidi="hi-IN"/>
     </w:rPr>
   </w:style>
   <w:style w:type="paragraph" w:styleId="Berschrift4">
     <w:name w:val="Heading 4"/>
-    <w:basedOn w:val="Normal1"/>
+    <w:basedOn w:val="Berschrift"/>
     <w:next w:val="Normal"/>
     <w:qFormat/>
     <w:pPr>
       <w:keepNext/>
       <w:keepLines/>
+      <w:widowControl w:val="false"/>
+      <w:bidi w:val="0"/>
       <w:spacing w:lineRule="auto" w:line="240" w:before="280" w:after="80"/>
       <w:contextualSpacing/>
+      <w:jc w:val="left"/>
     </w:pPr>
     <w:rPr>
+      <w:rFonts w:ascii="Arial" w:hAnsi="Arial" w:eastAsia="Arial" w:cs="Arial"/>
       <w:color w:val="666666"/>
       <w:sz w:val="24"/>
       <w:szCs w:val="24"/>
+      <w:lang w:val="en" w:eastAsia="zh-CN" w:bidi="hi-IN"/>
     </w:rPr>
   </w:style>
   <w:style w:type="paragraph" w:styleId="Berschrift5">
     <w:name w:val="Heading 5"/>
-    <w:basedOn w:val="Normal1"/>
+    <w:basedOn w:val="Berschrift"/>
     <w:next w:val="Normal"/>
     <w:qFormat/>
     <w:pPr>
       <w:keepNext/>
       <w:keepLines/>
+      <w:widowControl w:val="false"/>
+      <w:bidi w:val="0"/>
       <w:spacing w:lineRule="auto" w:line="240" w:before="240" w:after="80"/>
       <w:contextualSpacing/>
+      <w:jc w:val="left"/>
     </w:pPr>
     <w:rPr>
+      <w:rFonts w:ascii="Arial" w:hAnsi="Arial" w:eastAsia="Arial" w:cs="Arial"/>
       <w:color w:val="666666"/>
       <w:sz w:val="22"/>
       <w:szCs w:val="22"/>
+      <w:lang w:val="en" w:eastAsia="zh-CN" w:bidi="hi-IN"/>
     </w:rPr>
   </w:style>
   <w:style w:type="paragraph" w:styleId="Berschrift6">
     <w:name w:val="Heading 6"/>
-    <w:basedOn w:val="Normal1"/>
+    <w:basedOn w:val="Berschrift"/>
     <w:next w:val="Normal"/>
     <w:qFormat/>
     <w:pPr>
       <w:keepNext/>
       <w:keepLines/>
+      <w:widowControl w:val="false"/>
+      <w:bidi w:val="0"/>
       <w:spacing w:lineRule="auto" w:line="240" w:before="240" w:after="80"/>
       <w:contextualSpacing/>
+      <w:jc w:val="left"/>
     </w:pPr>
     <w:rPr>
+      <w:rFonts w:ascii="Arial" w:hAnsi="Arial" w:eastAsia="Arial" w:cs="Arial"/>
       <w:i/>
       <w:color w:val="666666"/>
       <w:sz w:val="22"/>
       <w:szCs w:val="22"/>
+      <w:lang w:val="en" w:eastAsia="zh-CN" w:bidi="hi-IN"/>
     </w:rPr>
   </w:style>
   <w:style w:type="character" w:styleId="ListLabel1">
@@ -8850,6 +8827,222 @@
     <w:qFormat/>
     <w:rPr/>
   </w:style>
+  <w:style w:type="character" w:styleId="ListLabel10">
+    <w:name w:val="ListLabel 10"/>
+    <w:qFormat/>
+    <w:rPr>
+      <w:rFonts w:cs="OpenSymbol"/>
+      <w:u w:val="none"/>
+    </w:rPr>
+  </w:style>
+  <w:style w:type="character" w:styleId="ListLabel11">
+    <w:name w:val="ListLabel 11"/>
+    <w:qFormat/>
+    <w:rPr>
+      <w:rFonts w:cs="OpenSymbol"/>
+      <w:u w:val="none"/>
+    </w:rPr>
+  </w:style>
+  <w:style w:type="character" w:styleId="ListLabel12">
+    <w:name w:val="ListLabel 12"/>
+    <w:qFormat/>
+    <w:rPr>
+      <w:rFonts w:cs="OpenSymbol"/>
+      <w:u w:val="none"/>
+    </w:rPr>
+  </w:style>
+  <w:style w:type="character" w:styleId="ListLabel13">
+    <w:name w:val="ListLabel 13"/>
+    <w:qFormat/>
+    <w:rPr>
+      <w:rFonts w:cs="OpenSymbol"/>
+      <w:u w:val="none"/>
+    </w:rPr>
+  </w:style>
+  <w:style w:type="character" w:styleId="ListLabel14">
+    <w:name w:val="ListLabel 14"/>
+    <w:qFormat/>
+    <w:rPr>
+      <w:rFonts w:cs="OpenSymbol"/>
+      <w:u w:val="none"/>
+    </w:rPr>
+  </w:style>
+  <w:style w:type="character" w:styleId="ListLabel15">
+    <w:name w:val="ListLabel 15"/>
+    <w:qFormat/>
+    <w:rPr>
+      <w:rFonts w:cs="OpenSymbol"/>
+      <w:u w:val="none"/>
+    </w:rPr>
+  </w:style>
+  <w:style w:type="character" w:styleId="ListLabel16">
+    <w:name w:val="ListLabel 16"/>
+    <w:qFormat/>
+    <w:rPr>
+      <w:rFonts w:cs="OpenSymbol"/>
+      <w:u w:val="none"/>
+    </w:rPr>
+  </w:style>
+  <w:style w:type="character" w:styleId="ListLabel17">
+    <w:name w:val="ListLabel 17"/>
+    <w:qFormat/>
+    <w:rPr>
+      <w:rFonts w:cs="OpenSymbol"/>
+      <w:u w:val="none"/>
+    </w:rPr>
+  </w:style>
+  <w:style w:type="character" w:styleId="ListLabel18">
+    <w:name w:val="ListLabel 18"/>
+    <w:qFormat/>
+    <w:rPr>
+      <w:rFonts w:cs="OpenSymbol"/>
+      <w:u w:val="none"/>
+    </w:rPr>
+  </w:style>
+  <w:style w:type="character" w:styleId="ListLabel19">
+    <w:name w:val="ListLabel 19"/>
+    <w:qFormat/>
+    <w:rPr>
+      <w:rFonts w:cs="OpenSymbol"/>
+      <w:u w:val="none"/>
+    </w:rPr>
+  </w:style>
+  <w:style w:type="character" w:styleId="ListLabel20">
+    <w:name w:val="ListLabel 20"/>
+    <w:qFormat/>
+    <w:rPr>
+      <w:rFonts w:cs="OpenSymbol"/>
+      <w:u w:val="none"/>
+    </w:rPr>
+  </w:style>
+  <w:style w:type="character" w:styleId="ListLabel21">
+    <w:name w:val="ListLabel 21"/>
+    <w:qFormat/>
+    <w:rPr>
+      <w:rFonts w:cs="OpenSymbol"/>
+      <w:u w:val="none"/>
+    </w:rPr>
+  </w:style>
+  <w:style w:type="character" w:styleId="ListLabel22">
+    <w:name w:val="ListLabel 22"/>
+    <w:qFormat/>
+    <w:rPr>
+      <w:rFonts w:cs="OpenSymbol"/>
+      <w:u w:val="none"/>
+    </w:rPr>
+  </w:style>
+  <w:style w:type="character" w:styleId="ListLabel23">
+    <w:name w:val="ListLabel 23"/>
+    <w:qFormat/>
+    <w:rPr>
+      <w:rFonts w:cs="OpenSymbol"/>
+      <w:u w:val="none"/>
+    </w:rPr>
+  </w:style>
+  <w:style w:type="character" w:styleId="ListLabel24">
+    <w:name w:val="ListLabel 24"/>
+    <w:qFormat/>
+    <w:rPr>
+      <w:rFonts w:cs="OpenSymbol"/>
+      <w:u w:val="none"/>
+    </w:rPr>
+  </w:style>
+  <w:style w:type="character" w:styleId="ListLabel25">
+    <w:name w:val="ListLabel 25"/>
+    <w:qFormat/>
+    <w:rPr>
+      <w:rFonts w:cs="OpenSymbol"/>
+      <w:u w:val="none"/>
+    </w:rPr>
+  </w:style>
+  <w:style w:type="character" w:styleId="ListLabel26">
+    <w:name w:val="ListLabel 26"/>
+    <w:qFormat/>
+    <w:rPr>
+      <w:rFonts w:cs="OpenSymbol"/>
+      <w:u w:val="none"/>
+    </w:rPr>
+  </w:style>
+  <w:style w:type="character" w:styleId="ListLabel27">
+    <w:name w:val="ListLabel 27"/>
+    <w:qFormat/>
+    <w:rPr>
+      <w:rFonts w:cs="OpenSymbol"/>
+      <w:u w:val="none"/>
+    </w:rPr>
+  </w:style>
+  <w:style w:type="character" w:styleId="ListLabel28">
+    <w:name w:val="ListLabel 28"/>
+    <w:qFormat/>
+    <w:rPr>
+      <w:rFonts w:cs="OpenSymbol"/>
+      <w:u w:val="none"/>
+    </w:rPr>
+  </w:style>
+  <w:style w:type="character" w:styleId="ListLabel29">
+    <w:name w:val="ListLabel 29"/>
+    <w:qFormat/>
+    <w:rPr>
+      <w:rFonts w:cs="OpenSymbol"/>
+      <w:u w:val="none"/>
+    </w:rPr>
+  </w:style>
+  <w:style w:type="character" w:styleId="ListLabel30">
+    <w:name w:val="ListLabel 30"/>
+    <w:qFormat/>
+    <w:rPr>
+      <w:rFonts w:cs="OpenSymbol"/>
+      <w:u w:val="none"/>
+    </w:rPr>
+  </w:style>
+  <w:style w:type="character" w:styleId="ListLabel31">
+    <w:name w:val="ListLabel 31"/>
+    <w:qFormat/>
+    <w:rPr>
+      <w:rFonts w:cs="OpenSymbol"/>
+      <w:u w:val="none"/>
+    </w:rPr>
+  </w:style>
+  <w:style w:type="character" w:styleId="ListLabel32">
+    <w:name w:val="ListLabel 32"/>
+    <w:qFormat/>
+    <w:rPr>
+      <w:rFonts w:cs="OpenSymbol"/>
+      <w:u w:val="none"/>
+    </w:rPr>
+  </w:style>
+  <w:style w:type="character" w:styleId="ListLabel33">
+    <w:name w:val="ListLabel 33"/>
+    <w:qFormat/>
+    <w:rPr>
+      <w:rFonts w:cs="OpenSymbol"/>
+      <w:u w:val="none"/>
+    </w:rPr>
+  </w:style>
+  <w:style w:type="character" w:styleId="ListLabel34">
+    <w:name w:val="ListLabel 34"/>
+    <w:qFormat/>
+    <w:rPr>
+      <w:rFonts w:cs="OpenSymbol"/>
+      <w:u w:val="none"/>
+    </w:rPr>
+  </w:style>
+  <w:style w:type="character" w:styleId="ListLabel35">
+    <w:name w:val="ListLabel 35"/>
+    <w:qFormat/>
+    <w:rPr>
+      <w:rFonts w:cs="OpenSymbol"/>
+      <w:u w:val="none"/>
+    </w:rPr>
+  </w:style>
+  <w:style w:type="character" w:styleId="ListLabel36">
+    <w:name w:val="ListLabel 36"/>
+    <w:qFormat/>
+    <w:rPr>
+      <w:rFonts w:cs="OpenSymbol"/>
+      <w:u w:val="none"/>
+    </w:rPr>
+  </w:style>
   <w:style w:type="paragraph" w:styleId="Berschrift">
     <w:name w:val="Überschrift"/>
     <w:basedOn w:val="Normal"/>
@@ -8903,7 +9096,7 @@
     </w:pPr>
     <w:rPr/>
   </w:style>
-  <w:style w:type="paragraph" w:styleId="Normal1" w:default="1">
+  <w:style w:type="paragraph" w:styleId="LOnormal" w:default="1">
     <w:name w:val="LO-normal"/>
     <w:qFormat/>
     <w:pPr>
@@ -8931,7 +9124,7 @@
   </w:style>
   <w:style w:type="paragraph" w:styleId="Titel">
     <w:name w:val="Title"/>
-    <w:basedOn w:val="Normal1"/>
+    <w:basedOn w:val="LOnormal"/>
     <w:next w:val="Normal"/>
     <w:qFormat/>
     <w:pPr>
@@ -8947,7 +9140,7 @@
   </w:style>
   <w:style w:type="paragraph" w:styleId="Untertitel">
     <w:name w:val="Subtitle"/>
-    <w:basedOn w:val="Normal1"/>
+    <w:basedOn w:val="LOnormal"/>
     <w:next w:val="Normal"/>
     <w:qFormat/>
     <w:pPr>

</xml_diff>